<commit_message>
Corrigido bugs do sistema
Métodos de validação foram criados!
</commit_message>
<xml_diff>
--- a/Doc_Testes.docx
+++ b/Doc_Testes.docx
@@ -1,10 +1,10 @@
 
 <file path=word/document.xml><?xml version="1.0" encoding="utf-8"?>
-<w:document xmlns:wpc="http://schemas.microsoft.com/office/word/2010/wordprocessingCanvas" xmlns:mc="http://schemas.openxmlformats.org/markup-compatibility/2006" xmlns:o="urn:schemas-microsoft-com:office:office" xmlns:r="http://schemas.openxmlformats.org/officeDocument/2006/relationships" xmlns:m="http://schemas.openxmlformats.org/officeDocument/2006/math" xmlns:v="urn:schemas-microsoft-com:vml" xmlns:wp14="http://schemas.microsoft.com/office/word/2010/wordprocessingDrawing" xmlns:wp="http://schemas.openxmlformats.org/drawingml/2006/wordprocessingDrawing" xmlns:w10="urn:schemas-microsoft-com:office:word" xmlns:w="http://schemas.openxmlformats.org/wordprocessingml/2006/main" xmlns:w14="http://schemas.microsoft.com/office/word/2010/wordml" xmlns:wpg="http://schemas.microsoft.com/office/word/2010/wordprocessingGroup" xmlns:wpi="http://schemas.microsoft.com/office/word/2010/wordprocessingInk" xmlns:wne="http://schemas.microsoft.com/office/word/2006/wordml" xmlns:wps="http://schemas.microsoft.com/office/word/2010/wordprocessingShape" mc:Ignorable="w14 wp14">
+<w:document xmlns:wpc="http://schemas.microsoft.com/office/word/2010/wordprocessingCanvas" xmlns:cx="http://schemas.microsoft.com/office/drawing/2014/chartex" xmlns:mc="http://schemas.openxmlformats.org/markup-compatibility/2006" xmlns:o="urn:schemas-microsoft-com:office:office" xmlns:r="http://schemas.openxmlformats.org/officeDocument/2006/relationships" xmlns:m="http://schemas.openxmlformats.org/officeDocument/2006/math" xmlns:v="urn:schemas-microsoft-com:vml" xmlns:wp14="http://schemas.microsoft.com/office/word/2010/wordprocessingDrawing" xmlns:wp="http://schemas.openxmlformats.org/drawingml/2006/wordprocessingDrawing" xmlns:w10="urn:schemas-microsoft-com:office:word" xmlns:w="http://schemas.openxmlformats.org/wordprocessingml/2006/main" xmlns:w14="http://schemas.microsoft.com/office/word/2010/wordml" xmlns:w15="http://schemas.microsoft.com/office/word/2012/wordml" xmlns:w16se="http://schemas.microsoft.com/office/word/2015/wordml/symex" xmlns:wpg="http://schemas.microsoft.com/office/word/2010/wordprocessingGroup" xmlns:wpi="http://schemas.microsoft.com/office/word/2010/wordprocessingInk" xmlns:wne="http://schemas.microsoft.com/office/word/2006/wordml" xmlns:wps="http://schemas.microsoft.com/office/word/2010/wordprocessingShape" mc:Ignorable="w14 w15 w16se wp14">
   <w:body>
     <w:p>
       <w:pPr>
-        <w:pStyle w:val="Ttulo"/>
+        <w:pStyle w:val="Title"/>
         <w:jc w:val="center"/>
         <w:rPr>
           <w:lang w:val="pt-BR"/>
@@ -26,7 +26,7 @@
     </w:p>
     <w:p>
       <w:pPr>
-        <w:pStyle w:val="Ttulo1"/>
+        <w:pStyle w:val="Heading1"/>
         <w:rPr>
           <w:lang w:val="pt-BR"/>
         </w:rPr>
@@ -47,7 +47,7 @@
     </w:p>
     <w:p>
       <w:pPr>
-        <w:pStyle w:val="Ttulo2"/>
+        <w:pStyle w:val="Heading2"/>
         <w:rPr>
           <w:lang w:val="pt-BR"/>
         </w:rPr>
@@ -61,7 +61,7 @@
     </w:p>
     <w:p>
       <w:pPr>
-        <w:pStyle w:val="PargrafodaLista"/>
+        <w:pStyle w:val="ListParagraph"/>
         <w:numPr>
           <w:ilvl w:val="0"/>
           <w:numId w:val="13"/>
@@ -76,10 +76,16 @@
         </w:rPr>
         <w:t xml:space="preserve">Teste utilizando números válidos: </w:t>
       </w:r>
-    </w:p>
-    <w:p>
-      <w:pPr>
-        <w:pStyle w:val="PargrafodaLista"/>
+      <w:r>
+        <w:rPr>
+          <w:lang w:val="pt-BR"/>
+        </w:rPr>
+        <w:t>OK</w:t>
+      </w:r>
+    </w:p>
+    <w:p>
+      <w:pPr>
+        <w:pStyle w:val="ListParagraph"/>
         <w:numPr>
           <w:ilvl w:val="0"/>
           <w:numId w:val="13"/>
@@ -100,10 +106,16 @@
         </w:rPr>
         <w:t xml:space="preserve"> </w:t>
       </w:r>
-    </w:p>
-    <w:p>
-      <w:pPr>
-        <w:pStyle w:val="PargrafodaLista"/>
+      <w:r>
+        <w:rPr>
+          <w:lang w:val="pt-BR"/>
+        </w:rPr>
+        <w:t>OK</w:t>
+      </w:r>
+    </w:p>
+    <w:p>
+      <w:pPr>
+        <w:pStyle w:val="ListParagraph"/>
         <w:numPr>
           <w:ilvl w:val="0"/>
           <w:numId w:val="13"/>
@@ -116,12 +128,24 @@
         <w:rPr>
           <w:lang w:val="pt-BR"/>
         </w:rPr>
-        <w:t xml:space="preserve">Teste utilizando número inexistente: </w:t>
-      </w:r>
-    </w:p>
-    <w:p>
-      <w:pPr>
-        <w:pStyle w:val="PargrafodaLista"/>
+        <w:t>Teste utilizando número inexistente:</w:t>
+      </w:r>
+      <w:r>
+        <w:rPr>
+          <w:lang w:val="pt-BR"/>
+        </w:rPr>
+        <w:t xml:space="preserve"> OK</w:t>
+      </w:r>
+      <w:r>
+        <w:rPr>
+          <w:lang w:val="pt-BR"/>
+        </w:rPr>
+        <w:t xml:space="preserve"> </w:t>
+      </w:r>
+    </w:p>
+    <w:p>
+      <w:pPr>
+        <w:pStyle w:val="ListParagraph"/>
         <w:numPr>
           <w:ilvl w:val="0"/>
           <w:numId w:val="13"/>
@@ -136,10 +160,16 @@
         </w:rPr>
         <w:t xml:space="preserve">Teste utilizando um número negativo: </w:t>
       </w:r>
-    </w:p>
-    <w:p>
-      <w:pPr>
-        <w:pStyle w:val="PargrafodaLista"/>
+      <w:r>
+        <w:rPr>
+          <w:lang w:val="pt-BR"/>
+        </w:rPr>
+        <w:t>OK</w:t>
+      </w:r>
+    </w:p>
+    <w:p>
+      <w:pPr>
+        <w:pStyle w:val="ListParagraph"/>
         <w:numPr>
           <w:ilvl w:val="0"/>
           <w:numId w:val="13"/>
@@ -154,32 +184,30 @@
         </w:rPr>
         <w:t xml:space="preserve">Teste enviando um valor vazio: </w:t>
       </w:r>
-    </w:p>
-    <w:p>
-      <w:pPr>
-        <w:pStyle w:val="Ttulo2"/>
-        <w:rPr>
-          <w:lang w:val="pt-BR"/>
-        </w:rPr>
-      </w:pPr>
-      <w:proofErr w:type="gramStart"/>
-      <w:r>
-        <w:rPr>
-          <w:lang w:val="pt-BR"/>
-        </w:rPr>
-        <w:t>Menu</w:t>
-      </w:r>
-      <w:proofErr w:type="gramEnd"/>
-      <w:r>
-        <w:rPr>
-          <w:lang w:val="pt-BR"/>
-        </w:rPr>
-        <w:t xml:space="preserve"> Cliente</w:t>
-      </w:r>
-    </w:p>
-    <w:p>
-      <w:pPr>
-        <w:pStyle w:val="PargrafodaLista"/>
+      <w:r>
+        <w:rPr>
+          <w:lang w:val="pt-BR"/>
+        </w:rPr>
+        <w:t>OK</w:t>
+      </w:r>
+    </w:p>
+    <w:p>
+      <w:pPr>
+        <w:pStyle w:val="Heading2"/>
+        <w:rPr>
+          <w:lang w:val="pt-BR"/>
+        </w:rPr>
+      </w:pPr>
+      <w:r>
+        <w:rPr>
+          <w:lang w:val="pt-BR"/>
+        </w:rPr>
+        <w:t>Menu Cliente</w:t>
+      </w:r>
+    </w:p>
+    <w:p>
+      <w:pPr>
+        <w:pStyle w:val="ListParagraph"/>
         <w:numPr>
           <w:ilvl w:val="0"/>
           <w:numId w:val="25"/>
@@ -194,10 +222,16 @@
         </w:rPr>
         <w:t xml:space="preserve">Teste utilizando números válidos: </w:t>
       </w:r>
-    </w:p>
-    <w:p>
-      <w:pPr>
-        <w:pStyle w:val="PargrafodaLista"/>
+      <w:r>
+        <w:rPr>
+          <w:lang w:val="pt-BR"/>
+        </w:rPr>
+        <w:t>OK</w:t>
+      </w:r>
+    </w:p>
+    <w:p>
+      <w:pPr>
+        <w:pStyle w:val="ListParagraph"/>
         <w:numPr>
           <w:ilvl w:val="0"/>
           <w:numId w:val="25"/>
@@ -218,10 +252,16 @@
         </w:rPr>
         <w:t xml:space="preserve"> </w:t>
       </w:r>
-    </w:p>
-    <w:p>
-      <w:pPr>
-        <w:pStyle w:val="PargrafodaLista"/>
+      <w:r>
+        <w:rPr>
+          <w:lang w:val="pt-BR"/>
+        </w:rPr>
+        <w:t>OK</w:t>
+      </w:r>
+    </w:p>
+    <w:p>
+      <w:pPr>
+        <w:pStyle w:val="ListParagraph"/>
         <w:numPr>
           <w:ilvl w:val="0"/>
           <w:numId w:val="25"/>
@@ -234,12 +274,24 @@
         <w:rPr>
           <w:lang w:val="pt-BR"/>
         </w:rPr>
-        <w:t xml:space="preserve">Teste utilizando número inexistente: </w:t>
-      </w:r>
-    </w:p>
-    <w:p>
-      <w:pPr>
-        <w:pStyle w:val="PargrafodaLista"/>
+        <w:t>Teste utilizando número inexistente:</w:t>
+      </w:r>
+      <w:r>
+        <w:rPr>
+          <w:lang w:val="pt-BR"/>
+        </w:rPr>
+        <w:t xml:space="preserve"> OK</w:t>
+      </w:r>
+      <w:r>
+        <w:rPr>
+          <w:lang w:val="pt-BR"/>
+        </w:rPr>
+        <w:t xml:space="preserve"> </w:t>
+      </w:r>
+    </w:p>
+    <w:p>
+      <w:pPr>
+        <w:pStyle w:val="ListParagraph"/>
         <w:numPr>
           <w:ilvl w:val="0"/>
           <w:numId w:val="25"/>
@@ -254,10 +306,16 @@
         </w:rPr>
         <w:t xml:space="preserve">Teste utilizando um número negativo: </w:t>
       </w:r>
-    </w:p>
-    <w:p>
-      <w:pPr>
-        <w:pStyle w:val="PargrafodaLista"/>
+      <w:r>
+        <w:rPr>
+          <w:lang w:val="pt-BR"/>
+        </w:rPr>
+        <w:t>OK</w:t>
+      </w:r>
+    </w:p>
+    <w:p>
+      <w:pPr>
+        <w:pStyle w:val="ListParagraph"/>
         <w:numPr>
           <w:ilvl w:val="0"/>
           <w:numId w:val="25"/>
@@ -272,15 +330,20 @@
         </w:rPr>
         <w:t xml:space="preserve">Teste enviando um valor vazio: </w:t>
       </w:r>
-    </w:p>
-    <w:p>
-      <w:pPr>
-        <w:pStyle w:val="Ttulo2"/>
-        <w:rPr>
-          <w:lang w:val="pt-BR"/>
-        </w:rPr>
-      </w:pPr>
-      <w:proofErr w:type="gramStart"/>
+      <w:r>
+        <w:rPr>
+          <w:lang w:val="pt-BR"/>
+        </w:rPr>
+        <w:t>OK</w:t>
+      </w:r>
+    </w:p>
+    <w:p>
+      <w:pPr>
+        <w:pStyle w:val="Heading2"/>
+        <w:rPr>
+          <w:lang w:val="pt-BR"/>
+        </w:rPr>
+      </w:pPr>
       <w:r>
         <w:rPr>
           <w:lang w:val="pt-BR"/>
@@ -291,19 +354,12 @@
         <w:rPr>
           <w:lang w:val="pt-BR"/>
         </w:rPr>
-        <w:t>enu</w:t>
-      </w:r>
-      <w:proofErr w:type="gramEnd"/>
-      <w:r>
-        <w:rPr>
-          <w:lang w:val="pt-BR"/>
-        </w:rPr>
-        <w:t xml:space="preserve"> livro</w:t>
-      </w:r>
-    </w:p>
-    <w:p>
-      <w:pPr>
-        <w:pStyle w:val="PargrafodaLista"/>
+        <w:t>enu livro</w:t>
+      </w:r>
+    </w:p>
+    <w:p>
+      <w:pPr>
+        <w:pStyle w:val="ListParagraph"/>
         <w:numPr>
           <w:ilvl w:val="0"/>
           <w:numId w:val="26"/>
@@ -318,10 +374,16 @@
         </w:rPr>
         <w:t xml:space="preserve">Teste utilizando números válidos: </w:t>
       </w:r>
-    </w:p>
-    <w:p>
-      <w:pPr>
-        <w:pStyle w:val="PargrafodaLista"/>
+      <w:r>
+        <w:rPr>
+          <w:lang w:val="pt-BR"/>
+        </w:rPr>
+        <w:t>OK</w:t>
+      </w:r>
+    </w:p>
+    <w:p>
+      <w:pPr>
+        <w:pStyle w:val="ListParagraph"/>
         <w:numPr>
           <w:ilvl w:val="0"/>
           <w:numId w:val="26"/>
@@ -342,10 +404,16 @@
         </w:rPr>
         <w:t xml:space="preserve"> </w:t>
       </w:r>
-    </w:p>
-    <w:p>
-      <w:pPr>
-        <w:pStyle w:val="PargrafodaLista"/>
+      <w:r>
+        <w:rPr>
+          <w:lang w:val="pt-BR"/>
+        </w:rPr>
+        <w:t>OK</w:t>
+      </w:r>
+    </w:p>
+    <w:p>
+      <w:pPr>
+        <w:pStyle w:val="ListParagraph"/>
         <w:numPr>
           <w:ilvl w:val="0"/>
           <w:numId w:val="26"/>
@@ -358,12 +426,24 @@
         <w:rPr>
           <w:lang w:val="pt-BR"/>
         </w:rPr>
-        <w:t xml:space="preserve">Teste utilizando número inexistente: </w:t>
-      </w:r>
-    </w:p>
-    <w:p>
-      <w:pPr>
-        <w:pStyle w:val="PargrafodaLista"/>
+        <w:t>Teste utilizando número inexistente:</w:t>
+      </w:r>
+      <w:r>
+        <w:rPr>
+          <w:lang w:val="pt-BR"/>
+        </w:rPr>
+        <w:t xml:space="preserve"> OK</w:t>
+      </w:r>
+      <w:r>
+        <w:rPr>
+          <w:lang w:val="pt-BR"/>
+        </w:rPr>
+        <w:t xml:space="preserve"> </w:t>
+      </w:r>
+    </w:p>
+    <w:p>
+      <w:pPr>
+        <w:pStyle w:val="ListParagraph"/>
         <w:numPr>
           <w:ilvl w:val="0"/>
           <w:numId w:val="26"/>
@@ -378,10 +458,16 @@
         </w:rPr>
         <w:t xml:space="preserve">Teste utilizando um número negativo: </w:t>
       </w:r>
-    </w:p>
-    <w:p>
-      <w:pPr>
-        <w:pStyle w:val="PargrafodaLista"/>
+      <w:r>
+        <w:rPr>
+          <w:lang w:val="pt-BR"/>
+        </w:rPr>
+        <w:t>OK</w:t>
+      </w:r>
+    </w:p>
+    <w:p>
+      <w:pPr>
+        <w:pStyle w:val="ListParagraph"/>
         <w:numPr>
           <w:ilvl w:val="0"/>
           <w:numId w:val="26"/>
@@ -396,22 +482,74 @@
         </w:rPr>
         <w:t xml:space="preserve">Teste enviando um valor vazio: </w:t>
       </w:r>
-    </w:p>
-    <w:p>
-      <w:pPr>
-        <w:pStyle w:val="Ttulo2"/>
-        <w:rPr>
-          <w:lang w:val="pt-BR"/>
-        </w:rPr>
-      </w:pPr>
-      <w:proofErr w:type="gramStart"/>
-      <w:r>
-        <w:rPr>
-          <w:lang w:val="pt-BR"/>
-        </w:rPr>
-        <w:t>Menu</w:t>
-      </w:r>
-      <w:proofErr w:type="gramEnd"/>
+      <w:r>
+        <w:rPr>
+          <w:lang w:val="pt-BR"/>
+        </w:rPr>
+        <w:t>OK</w:t>
+      </w:r>
+    </w:p>
+    <w:p>
+      <w:pPr>
+        <w:pStyle w:val="Heading2"/>
+        <w:rPr>
+          <w:lang w:val="pt-BR"/>
+        </w:rPr>
+      </w:pPr>
+      <w:r>
+        <w:rPr>
+          <w:lang w:val="pt-BR"/>
+        </w:rPr>
+        <w:t xml:space="preserve">Menu </w:t>
+      </w:r>
+      <w:r>
+        <w:rPr>
+          <w:lang w:val="pt-BR"/>
+        </w:rPr>
+        <w:t>Aluguel</w:t>
+      </w:r>
+    </w:p>
+    <w:p>
+      <w:pPr>
+        <w:pStyle w:val="ListParagraph"/>
+        <w:numPr>
+          <w:ilvl w:val="0"/>
+          <w:numId w:val="27"/>
+        </w:numPr>
+        <w:rPr>
+          <w:lang w:val="pt-BR"/>
+        </w:rPr>
+      </w:pPr>
+      <w:r>
+        <w:rPr>
+          <w:lang w:val="pt-BR"/>
+        </w:rPr>
+        <w:t xml:space="preserve">Teste utilizando números válidos: </w:t>
+      </w:r>
+      <w:r>
+        <w:rPr>
+          <w:lang w:val="pt-BR"/>
+        </w:rPr>
+        <w:t>OK</w:t>
+      </w:r>
+    </w:p>
+    <w:p>
+      <w:pPr>
+        <w:pStyle w:val="ListParagraph"/>
+        <w:numPr>
+          <w:ilvl w:val="0"/>
+          <w:numId w:val="27"/>
+        </w:numPr>
+        <w:rPr>
+          <w:lang w:val="pt-BR"/>
+        </w:rPr>
+      </w:pPr>
+      <w:r>
+        <w:rPr>
+          <w:lang w:val="pt-BR"/>
+        </w:rPr>
+        <w:t>Teste utilizando letras:</w:t>
+      </w:r>
       <w:r>
         <w:rPr>
           <w:lang w:val="pt-BR"/>
@@ -422,12 +560,12 @@
         <w:rPr>
           <w:lang w:val="pt-BR"/>
         </w:rPr>
-        <w:t>Pesquisar Livro</w:t>
-      </w:r>
-    </w:p>
-    <w:p>
-      <w:pPr>
-        <w:pStyle w:val="PargrafodaLista"/>
+        <w:t>OK</w:t>
+      </w:r>
+    </w:p>
+    <w:p>
+      <w:pPr>
+        <w:pStyle w:val="ListParagraph"/>
         <w:numPr>
           <w:ilvl w:val="0"/>
           <w:numId w:val="27"/>
@@ -440,12 +578,24 @@
         <w:rPr>
           <w:lang w:val="pt-BR"/>
         </w:rPr>
-        <w:t xml:space="preserve">Teste utilizando números válidos: </w:t>
-      </w:r>
-    </w:p>
-    <w:p>
-      <w:pPr>
-        <w:pStyle w:val="PargrafodaLista"/>
+        <w:t>Teste utilizando número inexistente:</w:t>
+      </w:r>
+      <w:r>
+        <w:rPr>
+          <w:lang w:val="pt-BR"/>
+        </w:rPr>
+        <w:t xml:space="preserve"> OK</w:t>
+      </w:r>
+      <w:r>
+        <w:rPr>
+          <w:lang w:val="pt-BR"/>
+        </w:rPr>
+        <w:t xml:space="preserve"> </w:t>
+      </w:r>
+    </w:p>
+    <w:p>
+      <w:pPr>
+        <w:pStyle w:val="ListParagraph"/>
         <w:numPr>
           <w:ilvl w:val="0"/>
           <w:numId w:val="27"/>
@@ -458,18 +608,24 @@
         <w:rPr>
           <w:lang w:val="pt-BR"/>
         </w:rPr>
-        <w:t>Teste utilizando letras:</w:t>
-      </w:r>
-      <w:r>
-        <w:rPr>
-          <w:lang w:val="pt-BR"/>
-        </w:rPr>
-        <w:t xml:space="preserve"> </w:t>
-      </w:r>
-    </w:p>
-    <w:p>
-      <w:pPr>
-        <w:pStyle w:val="PargrafodaLista"/>
+        <w:t xml:space="preserve">Teste </w:t>
+      </w:r>
+      <w:r>
+        <w:rPr>
+          <w:lang w:val="pt-BR"/>
+        </w:rPr>
+        <w:t>utilizando um número negativo:</w:t>
+      </w:r>
+      <w:r>
+        <w:rPr>
+          <w:lang w:val="pt-BR"/>
+        </w:rPr>
+        <w:t xml:space="preserve"> OK</w:t>
+      </w:r>
+    </w:p>
+    <w:p>
+      <w:pPr>
+        <w:pStyle w:val="ListParagraph"/>
         <w:numPr>
           <w:ilvl w:val="0"/>
           <w:numId w:val="27"/>
@@ -482,61 +638,27 @@
         <w:rPr>
           <w:lang w:val="pt-BR"/>
         </w:rPr>
-        <w:t xml:space="preserve">Teste utilizando número inexistente: </w:t>
-      </w:r>
-    </w:p>
-    <w:p>
-      <w:pPr>
-        <w:pStyle w:val="PargrafodaLista"/>
-        <w:numPr>
-          <w:ilvl w:val="0"/>
-          <w:numId w:val="27"/>
-        </w:numPr>
-        <w:rPr>
-          <w:lang w:val="pt-BR"/>
-        </w:rPr>
-      </w:pPr>
-      <w:r>
-        <w:rPr>
-          <w:lang w:val="pt-BR"/>
-        </w:rPr>
-        <w:t xml:space="preserve">Teste </w:t>
-      </w:r>
-      <w:r>
-        <w:rPr>
-          <w:lang w:val="pt-BR"/>
-        </w:rPr>
-        <w:t>utilizando um número negativo:</w:t>
-      </w:r>
-    </w:p>
-    <w:p>
-      <w:pPr>
-        <w:pStyle w:val="PargrafodaLista"/>
-        <w:numPr>
-          <w:ilvl w:val="0"/>
-          <w:numId w:val="27"/>
-        </w:numPr>
-        <w:rPr>
-          <w:lang w:val="pt-BR"/>
-        </w:rPr>
-      </w:pPr>
-      <w:r>
-        <w:rPr>
-          <w:lang w:val="pt-BR"/>
-        </w:rPr>
         <w:t xml:space="preserve">Teste enviando um valor vazio: </w:t>
       </w:r>
-    </w:p>
-    <w:p>
-      <w:pPr>
-        <w:rPr>
-          <w:lang w:val="pt-BR"/>
-        </w:rPr>
-      </w:pPr>
-    </w:p>
-    <w:p>
-      <w:pPr>
-        <w:pStyle w:val="Ttulo2"/>
+      <w:r>
+        <w:rPr>
+          <w:lang w:val="pt-BR"/>
+        </w:rPr>
+        <w:t>OK</w:t>
+      </w:r>
+      <w:bookmarkStart w:id="0" w:name="_GoBack"/>
+      <w:bookmarkEnd w:id="0"/>
+    </w:p>
+    <w:p>
+      <w:pPr>
+        <w:rPr>
+          <w:lang w:val="pt-BR"/>
+        </w:rPr>
+      </w:pPr>
+    </w:p>
+    <w:p>
+      <w:pPr>
+        <w:pStyle w:val="Heading2"/>
         <w:numPr>
           <w:ilvl w:val="1"/>
           <w:numId w:val="1"/>
@@ -549,12 +671,18 @@
         <w:rPr>
           <w:lang w:val="pt-BR"/>
         </w:rPr>
-        <w:t>Menu Pesquisar Cliente</w:t>
-      </w:r>
-    </w:p>
-    <w:p>
-      <w:pPr>
-        <w:pStyle w:val="PargrafodaLista"/>
+        <w:t xml:space="preserve">Menu </w:t>
+      </w:r>
+      <w:r>
+        <w:rPr>
+          <w:lang w:val="pt-BR"/>
+        </w:rPr>
+        <w:t>Devolução</w:t>
+      </w:r>
+    </w:p>
+    <w:p>
+      <w:pPr>
+        <w:pStyle w:val="ListParagraph"/>
         <w:numPr>
           <w:ilvl w:val="0"/>
           <w:numId w:val="27"/>
@@ -572,7 +700,7 @@
     </w:p>
     <w:p>
       <w:pPr>
-        <w:pStyle w:val="PargrafodaLista"/>
+        <w:pStyle w:val="ListParagraph"/>
         <w:numPr>
           <w:ilvl w:val="0"/>
           <w:numId w:val="27"/>
@@ -596,7 +724,7 @@
     </w:p>
     <w:p>
       <w:pPr>
-        <w:pStyle w:val="PargrafodaLista"/>
+        <w:pStyle w:val="ListParagraph"/>
         <w:numPr>
           <w:ilvl w:val="0"/>
           <w:numId w:val="27"/>
@@ -621,7 +749,7 @@
     </w:p>
     <w:p>
       <w:pPr>
-        <w:pStyle w:val="PargrafodaLista"/>
+        <w:pStyle w:val="ListParagraph"/>
         <w:numPr>
           <w:ilvl w:val="0"/>
           <w:numId w:val="27"/>
@@ -645,7 +773,7 @@
     </w:p>
     <w:p>
       <w:pPr>
-        <w:pStyle w:val="PargrafodaLista"/>
+        <w:pStyle w:val="ListParagraph"/>
         <w:numPr>
           <w:ilvl w:val="0"/>
           <w:numId w:val="27"/>
@@ -669,7 +797,7 @@
     </w:p>
     <w:p>
       <w:pPr>
-        <w:pStyle w:val="Ttulo2"/>
+        <w:pStyle w:val="Heading2"/>
         <w:numPr>
           <w:ilvl w:val="1"/>
           <w:numId w:val="1"/>
@@ -678,24 +806,22 @@
           <w:lang w:val="pt-BR"/>
         </w:rPr>
       </w:pPr>
-      <w:proofErr w:type="gramStart"/>
-      <w:r>
-        <w:rPr>
-          <w:lang w:val="pt-BR"/>
-        </w:rPr>
-        <w:t>Menu</w:t>
-      </w:r>
-      <w:proofErr w:type="gramEnd"/>
-      <w:r>
-        <w:rPr>
-          <w:lang w:val="pt-BR"/>
-        </w:rPr>
-        <w:t xml:space="preserve"> Relatório</w:t>
-      </w:r>
-    </w:p>
-    <w:p>
-      <w:pPr>
-        <w:pStyle w:val="PargrafodaLista"/>
+      <w:r>
+        <w:rPr>
+          <w:lang w:val="pt-BR"/>
+        </w:rPr>
+        <w:t xml:space="preserve">Menu </w:t>
+      </w:r>
+      <w:r>
+        <w:rPr>
+          <w:lang w:val="pt-BR"/>
+        </w:rPr>
+        <w:t>Consulta</w:t>
+      </w:r>
+    </w:p>
+    <w:p>
+      <w:pPr>
+        <w:pStyle w:val="ListParagraph"/>
         <w:numPr>
           <w:ilvl w:val="0"/>
           <w:numId w:val="27"/>
@@ -719,7 +845,7 @@
     </w:p>
     <w:p>
       <w:pPr>
-        <w:pStyle w:val="PargrafodaLista"/>
+        <w:pStyle w:val="ListParagraph"/>
         <w:numPr>
           <w:ilvl w:val="0"/>
           <w:numId w:val="27"/>
@@ -743,7 +869,7 @@
     </w:p>
     <w:p>
       <w:pPr>
-        <w:pStyle w:val="PargrafodaLista"/>
+        <w:pStyle w:val="ListParagraph"/>
         <w:numPr>
           <w:ilvl w:val="0"/>
           <w:numId w:val="27"/>
@@ -767,7 +893,7 @@
     </w:p>
     <w:p>
       <w:pPr>
-        <w:pStyle w:val="PargrafodaLista"/>
+        <w:pStyle w:val="ListParagraph"/>
         <w:numPr>
           <w:ilvl w:val="0"/>
           <w:numId w:val="27"/>
@@ -791,7 +917,7 @@
     </w:p>
     <w:p>
       <w:pPr>
-        <w:pStyle w:val="PargrafodaLista"/>
+        <w:pStyle w:val="ListParagraph"/>
         <w:numPr>
           <w:ilvl w:val="0"/>
           <w:numId w:val="27"/>
@@ -815,7 +941,7 @@
     </w:p>
     <w:p>
       <w:pPr>
-        <w:pStyle w:val="Ttulo1"/>
+        <w:pStyle w:val="Heading1"/>
         <w:rPr>
           <w:lang w:val="pt-BR"/>
         </w:rPr>
@@ -842,7 +968,7 @@
     </w:p>
     <w:p>
       <w:pPr>
-        <w:pStyle w:val="Ttulo2"/>
+        <w:pStyle w:val="Heading2"/>
         <w:rPr>
           <w:lang w:val="pt-BR"/>
         </w:rPr>
@@ -856,7 +982,7 @@
     </w:p>
     <w:p>
       <w:pPr>
-        <w:pStyle w:val="PargrafodaLista"/>
+        <w:pStyle w:val="ListParagraph"/>
         <w:numPr>
           <w:ilvl w:val="0"/>
           <w:numId w:val="17"/>
@@ -886,7 +1012,7 @@
     </w:p>
     <w:p>
       <w:pPr>
-        <w:pStyle w:val="PargrafodaLista"/>
+        <w:pStyle w:val="ListParagraph"/>
         <w:numPr>
           <w:ilvl w:val="0"/>
           <w:numId w:val="17"/>
@@ -922,7 +1048,7 @@
     </w:p>
     <w:p>
       <w:pPr>
-        <w:pStyle w:val="PargrafodaLista"/>
+        <w:pStyle w:val="ListParagraph"/>
         <w:numPr>
           <w:ilvl w:val="0"/>
           <w:numId w:val="17"/>
@@ -946,7 +1072,7 @@
     </w:p>
     <w:p>
       <w:pPr>
-        <w:pStyle w:val="PargrafodaLista"/>
+        <w:pStyle w:val="ListParagraph"/>
         <w:numPr>
           <w:ilvl w:val="0"/>
           <w:numId w:val="17"/>
@@ -959,21 +1085,7 @@
         <w:rPr>
           <w:lang w:val="pt-BR"/>
         </w:rPr>
-        <w:t xml:space="preserve">Teste digitando caracteres inválidos </w:t>
-      </w:r>
-      <w:proofErr w:type="gramStart"/>
-      <w:r>
-        <w:rPr>
-          <w:lang w:val="pt-BR"/>
-        </w:rPr>
-        <w:t>(!</w:t>
-      </w:r>
-      <w:proofErr w:type="gramEnd"/>
-      <w:r>
-        <w:rPr>
-          <w:lang w:val="pt-BR"/>
-        </w:rPr>
-        <w:t>@#$)</w:t>
+        <w:t>Teste digitando caracteres inválidos (!@#$)</w:t>
       </w:r>
       <w:r>
         <w:rPr>
@@ -990,7 +1102,7 @@
     </w:p>
     <w:p>
       <w:pPr>
-        <w:pStyle w:val="PargrafodaLista"/>
+        <w:pStyle w:val="ListParagraph"/>
         <w:numPr>
           <w:ilvl w:val="0"/>
           <w:numId w:val="17"/>
@@ -1009,26 +1121,12 @@
         <w:rPr>
           <w:lang w:val="pt-BR"/>
         </w:rPr>
-        <w:t>açamento correto (</w:t>
-      </w:r>
-      <w:proofErr w:type="gramStart"/>
-      <w:r>
-        <w:rPr>
-          <w:lang w:val="pt-BR"/>
-        </w:rPr>
-        <w:t>1</w:t>
-      </w:r>
-      <w:proofErr w:type="gramEnd"/>
-      <w:r>
-        <w:rPr>
-          <w:lang w:val="pt-BR"/>
-        </w:rPr>
-        <w:t xml:space="preserve"> espaço): </w:t>
-      </w:r>
-    </w:p>
-    <w:p>
-      <w:pPr>
-        <w:pStyle w:val="PargrafodaLista"/>
+        <w:t xml:space="preserve">açamento correto (1 espaço): </w:t>
+      </w:r>
+    </w:p>
+    <w:p>
+      <w:pPr>
+        <w:pStyle w:val="ListParagraph"/>
         <w:numPr>
           <w:ilvl w:val="0"/>
           <w:numId w:val="17"/>
@@ -1052,7 +1150,7 @@
     </w:p>
     <w:p>
       <w:pPr>
-        <w:pStyle w:val="PargrafodaLista"/>
+        <w:pStyle w:val="ListParagraph"/>
         <w:numPr>
           <w:ilvl w:val="0"/>
           <w:numId w:val="17"/>
@@ -1076,7 +1174,7 @@
     </w:p>
     <w:p>
       <w:pPr>
-        <w:pStyle w:val="PargrafodaLista"/>
+        <w:pStyle w:val="ListParagraph"/>
         <w:numPr>
           <w:ilvl w:val="0"/>
           <w:numId w:val="17"/>
@@ -1095,26 +1193,12 @@
         <w:rPr>
           <w:lang w:val="pt-BR"/>
         </w:rPr>
-        <w:t xml:space="preserve">idos </w:t>
-      </w:r>
-      <w:proofErr w:type="gramStart"/>
-      <w:r>
-        <w:rPr>
-          <w:lang w:val="pt-BR"/>
-        </w:rPr>
-        <w:t>(!</w:t>
-      </w:r>
-      <w:proofErr w:type="gramEnd"/>
-      <w:r>
-        <w:rPr>
-          <w:lang w:val="pt-BR"/>
-        </w:rPr>
-        <w:t xml:space="preserve">@#$) para o telefone: </w:t>
-      </w:r>
-    </w:p>
-    <w:p>
-      <w:pPr>
-        <w:pStyle w:val="PargrafodaLista"/>
+        <w:t xml:space="preserve">idos (!@#$) para o telefone: </w:t>
+      </w:r>
+    </w:p>
+    <w:p>
+      <w:pPr>
+        <w:pStyle w:val="ListParagraph"/>
         <w:numPr>
           <w:ilvl w:val="0"/>
           <w:numId w:val="17"/>
@@ -1127,22 +1211,145 @@
         <w:rPr>
           <w:lang w:val="pt-BR"/>
         </w:rPr>
+        <w:t>Teste digitando números no formato pad</w:t>
+      </w:r>
+      <w:r>
+        <w:rPr>
+          <w:lang w:val="pt-BR"/>
+        </w:rPr>
+        <w:t xml:space="preserve">rão solicitado: </w:t>
+      </w:r>
+    </w:p>
+    <w:p>
+      <w:pPr>
+        <w:pStyle w:val="Heading2"/>
+        <w:rPr>
+          <w:color w:val="auto"/>
+          <w:lang w:val="pt-BR"/>
+        </w:rPr>
+      </w:pPr>
+      <w:r>
+        <w:rPr>
+          <w:color w:val="auto"/>
+          <w:lang w:val="pt-BR"/>
+        </w:rPr>
+        <w:t xml:space="preserve">Cadastro </w:t>
+      </w:r>
+      <w:r>
+        <w:rPr>
+          <w:color w:val="auto"/>
+          <w:lang w:val="pt-BR"/>
+        </w:rPr>
+        <w:t>de livros</w:t>
+      </w:r>
+    </w:p>
+    <w:p>
+      <w:pPr>
+        <w:pStyle w:val="ListParagraph"/>
+        <w:numPr>
+          <w:ilvl w:val="0"/>
+          <w:numId w:val="18"/>
+        </w:numPr>
+        <w:rPr>
+          <w:lang w:val="pt-BR"/>
+        </w:rPr>
+      </w:pPr>
+      <w:r>
+        <w:rPr>
+          <w:lang w:val="pt-BR"/>
+        </w:rPr>
         <w:t xml:space="preserve">Teste digitando </w:t>
       </w:r>
-      <w:proofErr w:type="gramStart"/>
-      <w:r>
-        <w:rPr>
-          <w:lang w:val="pt-BR"/>
-        </w:rPr>
-        <w:t>números no formato pad</w:t>
-      </w:r>
-      <w:r>
-        <w:rPr>
-          <w:lang w:val="pt-BR"/>
-        </w:rPr>
-        <w:t>rão solicitado</w:t>
-      </w:r>
-      <w:proofErr w:type="gramEnd"/>
+      <w:r>
+        <w:rPr>
+          <w:lang w:val="pt-BR"/>
+        </w:rPr>
+        <w:t xml:space="preserve">letras para o código ISBN: </w:t>
+      </w:r>
+    </w:p>
+    <w:p>
+      <w:pPr>
+        <w:pStyle w:val="ListParagraph"/>
+        <w:numPr>
+          <w:ilvl w:val="0"/>
+          <w:numId w:val="18"/>
+        </w:numPr>
+        <w:rPr>
+          <w:lang w:val="pt-BR"/>
+        </w:rPr>
+      </w:pPr>
+      <w:r>
+        <w:rPr>
+          <w:lang w:val="pt-BR"/>
+        </w:rPr>
+        <w:t>Teste digitando caracteres i</w:t>
+      </w:r>
+      <w:r>
+        <w:rPr>
+          <w:lang w:val="pt-BR"/>
+        </w:rPr>
+        <w:t xml:space="preserve">nválidos para o código ISBN: </w:t>
+      </w:r>
+    </w:p>
+    <w:p>
+      <w:pPr>
+        <w:pStyle w:val="ListParagraph"/>
+        <w:numPr>
+          <w:ilvl w:val="0"/>
+          <w:numId w:val="18"/>
+        </w:numPr>
+        <w:rPr>
+          <w:lang w:val="pt-BR"/>
+        </w:rPr>
+      </w:pPr>
+      <w:r>
+        <w:rPr>
+          <w:lang w:val="pt-BR"/>
+        </w:rPr>
+        <w:t xml:space="preserve">Teste enviando um valor vazio para o código ISBN: </w:t>
+      </w:r>
+    </w:p>
+    <w:p>
+      <w:pPr>
+        <w:pStyle w:val="ListParagraph"/>
+        <w:numPr>
+          <w:ilvl w:val="0"/>
+          <w:numId w:val="18"/>
+        </w:numPr>
+        <w:rPr>
+          <w:lang w:val="pt-BR"/>
+        </w:rPr>
+      </w:pPr>
+      <w:r>
+        <w:rPr>
+          <w:lang w:val="pt-BR"/>
+        </w:rPr>
+        <w:t xml:space="preserve">Teste para o nome do livro: </w:t>
+      </w:r>
+    </w:p>
+    <w:p>
+      <w:pPr>
+        <w:pStyle w:val="ListParagraph"/>
+        <w:numPr>
+          <w:ilvl w:val="0"/>
+          <w:numId w:val="18"/>
+        </w:numPr>
+        <w:rPr>
+          <w:lang w:val="pt-BR"/>
+        </w:rPr>
+      </w:pPr>
+      <w:r>
+        <w:rPr>
+          <w:lang w:val="pt-BR"/>
+        </w:rPr>
+        <w:t xml:space="preserve">Teste para o nome </w:t>
+      </w:r>
+      <w:r>
+        <w:rPr>
+          <w:lang w:val="pt-BR"/>
+        </w:rPr>
+        <w:t>da editora</w:t>
+      </w:r>
       <w:r>
         <w:rPr>
           <w:lang w:val="pt-BR"/>
@@ -1152,30 +1359,7 @@
     </w:p>
     <w:p>
       <w:pPr>
-        <w:pStyle w:val="Ttulo2"/>
-        <w:rPr>
-          <w:color w:val="auto"/>
-          <w:lang w:val="pt-BR"/>
-        </w:rPr>
-      </w:pPr>
-      <w:r>
-        <w:rPr>
-          <w:color w:val="auto"/>
-          <w:lang w:val="pt-BR"/>
-        </w:rPr>
-        <w:t xml:space="preserve">Cadastro </w:t>
-      </w:r>
-      <w:r>
-        <w:rPr>
-          <w:color w:val="auto"/>
-          <w:lang w:val="pt-BR"/>
-        </w:rPr>
-        <w:t>de livros</w:t>
-      </w:r>
-    </w:p>
-    <w:p>
-      <w:pPr>
-        <w:pStyle w:val="PargrafodaLista"/>
+        <w:pStyle w:val="ListParagraph"/>
         <w:numPr>
           <w:ilvl w:val="0"/>
           <w:numId w:val="18"/>
@@ -1188,18 +1372,12 @@
         <w:rPr>
           <w:lang w:val="pt-BR"/>
         </w:rPr>
-        <w:t xml:space="preserve">Teste digitando </w:t>
-      </w:r>
-      <w:r>
-        <w:rPr>
-          <w:lang w:val="pt-BR"/>
-        </w:rPr>
-        <w:t xml:space="preserve">letras para o código ISBN: </w:t>
-      </w:r>
-    </w:p>
-    <w:p>
-      <w:pPr>
-        <w:pStyle w:val="PargrafodaLista"/>
+        <w:t xml:space="preserve">Teste para o nome do(s) autor(es): </w:t>
+      </w:r>
+    </w:p>
+    <w:p>
+      <w:pPr>
+        <w:pStyle w:val="ListParagraph"/>
         <w:numPr>
           <w:ilvl w:val="0"/>
           <w:numId w:val="18"/>
@@ -1212,18 +1390,12 @@
         <w:rPr>
           <w:lang w:val="pt-BR"/>
         </w:rPr>
-        <w:t>Teste digitando caracteres i</w:t>
-      </w:r>
-      <w:r>
-        <w:rPr>
-          <w:lang w:val="pt-BR"/>
-        </w:rPr>
-        <w:t xml:space="preserve">nválidos para o código ISBN: </w:t>
-      </w:r>
-    </w:p>
-    <w:p>
-      <w:pPr>
-        <w:pStyle w:val="PargrafodaLista"/>
+        <w:t xml:space="preserve">Teste digitando letras para o ano da publicação: </w:t>
+      </w:r>
+    </w:p>
+    <w:p>
+      <w:pPr>
+        <w:pStyle w:val="ListParagraph"/>
         <w:numPr>
           <w:ilvl w:val="0"/>
           <w:numId w:val="18"/>
@@ -1236,12 +1408,18 @@
         <w:rPr>
           <w:lang w:val="pt-BR"/>
         </w:rPr>
-        <w:t xml:space="preserve">Teste enviando um valor vazio para o código ISBN: </w:t>
-      </w:r>
-    </w:p>
-    <w:p>
-      <w:pPr>
-        <w:pStyle w:val="PargrafodaLista"/>
+        <w:t>Teste digitando um número maior que quatro dígitos para o ano de publicação</w:t>
+      </w:r>
+      <w:r>
+        <w:rPr>
+          <w:lang w:val="pt-BR"/>
+        </w:rPr>
+        <w:t>:</w:t>
+      </w:r>
+    </w:p>
+    <w:p>
+      <w:pPr>
+        <w:pStyle w:val="ListParagraph"/>
         <w:numPr>
           <w:ilvl w:val="0"/>
           <w:numId w:val="18"/>
@@ -1254,182 +1432,60 @@
         <w:rPr>
           <w:lang w:val="pt-BR"/>
         </w:rPr>
-        <w:t xml:space="preserve">Teste para o nome do livro: </w:t>
-      </w:r>
-    </w:p>
-    <w:p>
-      <w:pPr>
-        <w:pStyle w:val="PargrafodaLista"/>
-        <w:numPr>
-          <w:ilvl w:val="0"/>
-          <w:numId w:val="18"/>
-        </w:numPr>
-        <w:rPr>
-          <w:lang w:val="pt-BR"/>
-        </w:rPr>
-      </w:pPr>
-      <w:r>
-        <w:rPr>
-          <w:lang w:val="pt-BR"/>
-        </w:rPr>
-        <w:t xml:space="preserve">Teste para o nome </w:t>
-      </w:r>
-      <w:r>
-        <w:rPr>
-          <w:lang w:val="pt-BR"/>
-        </w:rPr>
-        <w:t>da editora</w:t>
-      </w:r>
-      <w:r>
-        <w:rPr>
-          <w:lang w:val="pt-BR"/>
-        </w:rPr>
-        <w:t xml:space="preserve">: </w:t>
-      </w:r>
-    </w:p>
-    <w:p>
-      <w:pPr>
-        <w:pStyle w:val="PargrafodaLista"/>
-        <w:numPr>
-          <w:ilvl w:val="0"/>
-          <w:numId w:val="18"/>
-        </w:numPr>
-        <w:rPr>
-          <w:lang w:val="pt-BR"/>
-        </w:rPr>
-      </w:pPr>
-      <w:r>
-        <w:rPr>
-          <w:lang w:val="pt-BR"/>
-        </w:rPr>
-        <w:t xml:space="preserve">Teste para o nome do(s) </w:t>
-      </w:r>
-      <w:proofErr w:type="gramStart"/>
-      <w:r>
-        <w:rPr>
-          <w:lang w:val="pt-BR"/>
-        </w:rPr>
-        <w:t>autor(</w:t>
-      </w:r>
-      <w:proofErr w:type="gramEnd"/>
-      <w:r>
-        <w:rPr>
-          <w:lang w:val="pt-BR"/>
-        </w:rPr>
-        <w:t xml:space="preserve">es): </w:t>
-      </w:r>
-    </w:p>
-    <w:p>
-      <w:pPr>
-        <w:pStyle w:val="PargrafodaLista"/>
-        <w:numPr>
-          <w:ilvl w:val="0"/>
-          <w:numId w:val="18"/>
-        </w:numPr>
-        <w:rPr>
-          <w:lang w:val="pt-BR"/>
-        </w:rPr>
-      </w:pPr>
-      <w:r>
-        <w:rPr>
-          <w:lang w:val="pt-BR"/>
-        </w:rPr>
-        <w:t xml:space="preserve">Teste digitando letras para o ano da publicação: </w:t>
-      </w:r>
-    </w:p>
-    <w:p>
-      <w:pPr>
-        <w:pStyle w:val="PargrafodaLista"/>
-        <w:numPr>
-          <w:ilvl w:val="0"/>
-          <w:numId w:val="18"/>
-        </w:numPr>
-        <w:rPr>
-          <w:lang w:val="pt-BR"/>
-        </w:rPr>
-      </w:pPr>
-      <w:r>
-        <w:rPr>
-          <w:lang w:val="pt-BR"/>
-        </w:rPr>
-        <w:t>Teste digitando um número maior que quatro dígitos para o ano de publicação</w:t>
-      </w:r>
-      <w:r>
-        <w:rPr>
-          <w:lang w:val="pt-BR"/>
-        </w:rPr>
-        <w:t>:</w:t>
-      </w:r>
-    </w:p>
-    <w:p>
-      <w:pPr>
-        <w:pStyle w:val="PargrafodaLista"/>
-        <w:numPr>
-          <w:ilvl w:val="0"/>
-          <w:numId w:val="18"/>
-        </w:numPr>
-        <w:rPr>
-          <w:lang w:val="pt-BR"/>
-        </w:rPr>
-      </w:pPr>
-      <w:r>
-        <w:rPr>
-          <w:lang w:val="pt-BR"/>
-        </w:rPr>
         <w:t xml:space="preserve">Teste digitando um ano de publicação com quatro dígitos: </w:t>
       </w:r>
     </w:p>
     <w:p>
       <w:pPr>
-        <w:pStyle w:val="PargrafodaLista"/>
-        <w:rPr>
-          <w:lang w:val="pt-BR"/>
-        </w:rPr>
-      </w:pPr>
-    </w:p>
-    <w:p>
-      <w:pPr>
-        <w:pStyle w:val="PargrafodaLista"/>
-        <w:rPr>
-          <w:lang w:val="pt-BR"/>
-        </w:rPr>
-      </w:pPr>
-    </w:p>
-    <w:p>
-      <w:pPr>
-        <w:pStyle w:val="PargrafodaLista"/>
-        <w:rPr>
-          <w:lang w:val="pt-BR"/>
-        </w:rPr>
-      </w:pPr>
-    </w:p>
-    <w:p>
-      <w:pPr>
-        <w:pStyle w:val="PargrafodaLista"/>
-        <w:rPr>
-          <w:lang w:val="pt-BR"/>
-        </w:rPr>
-      </w:pPr>
-    </w:p>
-    <w:p>
-      <w:pPr>
-        <w:pStyle w:val="PargrafodaLista"/>
-        <w:rPr>
-          <w:lang w:val="pt-BR"/>
-        </w:rPr>
-      </w:pPr>
-    </w:p>
-    <w:p>
-      <w:pPr>
-        <w:pStyle w:val="PargrafodaLista"/>
-        <w:rPr>
-          <w:lang w:val="pt-BR"/>
-        </w:rPr>
-      </w:pPr>
-    </w:p>
-    <w:p>
-      <w:pPr>
-        <w:pStyle w:val="Ttulo1"/>
+        <w:pStyle w:val="ListParagraph"/>
+        <w:rPr>
+          <w:lang w:val="pt-BR"/>
+        </w:rPr>
+      </w:pPr>
+    </w:p>
+    <w:p>
+      <w:pPr>
+        <w:pStyle w:val="ListParagraph"/>
+        <w:rPr>
+          <w:lang w:val="pt-BR"/>
+        </w:rPr>
+      </w:pPr>
+    </w:p>
+    <w:p>
+      <w:pPr>
+        <w:pStyle w:val="ListParagraph"/>
+        <w:rPr>
+          <w:lang w:val="pt-BR"/>
+        </w:rPr>
+      </w:pPr>
+    </w:p>
+    <w:p>
+      <w:pPr>
+        <w:pStyle w:val="ListParagraph"/>
+        <w:rPr>
+          <w:lang w:val="pt-BR"/>
+        </w:rPr>
+      </w:pPr>
+    </w:p>
+    <w:p>
+      <w:pPr>
+        <w:pStyle w:val="ListParagraph"/>
+        <w:rPr>
+          <w:lang w:val="pt-BR"/>
+        </w:rPr>
+      </w:pPr>
+    </w:p>
+    <w:p>
+      <w:pPr>
+        <w:pStyle w:val="ListParagraph"/>
+        <w:rPr>
+          <w:lang w:val="pt-BR"/>
+        </w:rPr>
+      </w:pPr>
+    </w:p>
+    <w:p>
+      <w:pPr>
+        <w:pStyle w:val="Heading1"/>
         <w:rPr>
           <w:lang w:val="pt-BR"/>
         </w:rPr>
@@ -1451,7 +1507,7 @@
     </w:p>
     <w:p>
       <w:pPr>
-        <w:pStyle w:val="Ttulo2"/>
+        <w:pStyle w:val="Heading2"/>
         <w:rPr>
           <w:lang w:val="pt-BR"/>
         </w:rPr>
@@ -1465,7 +1521,7 @@
     </w:p>
     <w:p>
       <w:pPr>
-        <w:pStyle w:val="PargrafodaLista"/>
+        <w:pStyle w:val="ListParagraph"/>
         <w:numPr>
           <w:ilvl w:val="0"/>
           <w:numId w:val="19"/>
@@ -1489,7 +1545,7 @@
     </w:p>
     <w:p>
       <w:pPr>
-        <w:pStyle w:val="PargrafodaLista"/>
+        <w:pStyle w:val="ListParagraph"/>
         <w:numPr>
           <w:ilvl w:val="0"/>
           <w:numId w:val="19"/>
@@ -1513,7 +1569,7 @@
     </w:p>
     <w:p>
       <w:pPr>
-        <w:pStyle w:val="PargrafodaLista"/>
+        <w:pStyle w:val="ListParagraph"/>
         <w:numPr>
           <w:ilvl w:val="0"/>
           <w:numId w:val="19"/>
@@ -1531,7 +1587,7 @@
     </w:p>
     <w:p>
       <w:pPr>
-        <w:pStyle w:val="PargrafodaLista"/>
+        <w:pStyle w:val="ListParagraph"/>
         <w:numPr>
           <w:ilvl w:val="0"/>
           <w:numId w:val="19"/>
@@ -1555,7 +1611,7 @@
     </w:p>
     <w:p>
       <w:pPr>
-        <w:pStyle w:val="PargrafodaLista"/>
+        <w:pStyle w:val="ListParagraph"/>
         <w:numPr>
           <w:ilvl w:val="0"/>
           <w:numId w:val="19"/>
@@ -1573,7 +1629,7 @@
     </w:p>
     <w:p>
       <w:pPr>
-        <w:pStyle w:val="PargrafodaLista"/>
+        <w:pStyle w:val="ListParagraph"/>
         <w:numPr>
           <w:ilvl w:val="0"/>
           <w:numId w:val="19"/>
@@ -1597,7 +1653,7 @@
     </w:p>
     <w:p>
       <w:pPr>
-        <w:pStyle w:val="PargrafodaLista"/>
+        <w:pStyle w:val="ListParagraph"/>
         <w:numPr>
           <w:ilvl w:val="0"/>
           <w:numId w:val="19"/>
@@ -1621,7 +1677,7 @@
     </w:p>
     <w:p>
       <w:pPr>
-        <w:pStyle w:val="PargrafodaLista"/>
+        <w:pStyle w:val="ListParagraph"/>
         <w:numPr>
           <w:ilvl w:val="0"/>
           <w:numId w:val="19"/>
@@ -1645,7 +1701,7 @@
     </w:p>
     <w:p>
       <w:pPr>
-        <w:pStyle w:val="PargrafodaLista"/>
+        <w:pStyle w:val="ListParagraph"/>
         <w:numPr>
           <w:ilvl w:val="0"/>
           <w:numId w:val="19"/>
@@ -1669,7 +1725,7 @@
     </w:p>
     <w:p>
       <w:pPr>
-        <w:pStyle w:val="Ttulo2"/>
+        <w:pStyle w:val="Heading2"/>
         <w:rPr>
           <w:color w:val="auto"/>
           <w:lang w:val="pt-BR"/>
@@ -1692,7 +1748,7 @@
     </w:p>
     <w:p>
       <w:pPr>
-        <w:pStyle w:val="PargrafodaLista"/>
+        <w:pStyle w:val="ListParagraph"/>
         <w:numPr>
           <w:ilvl w:val="0"/>
           <w:numId w:val="20"/>
@@ -1723,7 +1779,7 @@
     </w:p>
     <w:p>
       <w:pPr>
-        <w:pStyle w:val="PargrafodaLista"/>
+        <w:pStyle w:val="ListParagraph"/>
         <w:numPr>
           <w:ilvl w:val="0"/>
           <w:numId w:val="20"/>
@@ -1747,7 +1803,7 @@
     </w:p>
     <w:p>
       <w:pPr>
-        <w:pStyle w:val="PargrafodaLista"/>
+        <w:pStyle w:val="ListParagraph"/>
         <w:numPr>
           <w:ilvl w:val="0"/>
           <w:numId w:val="20"/>
@@ -1760,21 +1816,7 @@
         <w:rPr>
           <w:lang w:val="pt-BR"/>
         </w:rPr>
-        <w:t xml:space="preserve">Teste buscando um título já cadastrado não diferenciando letras </w:t>
-      </w:r>
-      <w:proofErr w:type="gramStart"/>
-      <w:r>
-        <w:rPr>
-          <w:lang w:val="pt-BR"/>
-        </w:rPr>
-        <w:t>minúsculas/maiúsculas</w:t>
-      </w:r>
-      <w:proofErr w:type="gramEnd"/>
-      <w:r>
-        <w:rPr>
-          <w:lang w:val="pt-BR"/>
-        </w:rPr>
-        <w:t>:</w:t>
+        <w:t>Teste buscando um título já cadastrado não diferenciando letras minúsculas/maiúsculas:</w:t>
       </w:r>
       <w:r>
         <w:rPr>
@@ -1785,7 +1827,7 @@
     </w:p>
     <w:p>
       <w:pPr>
-        <w:pStyle w:val="PargrafodaLista"/>
+        <w:pStyle w:val="ListParagraph"/>
         <w:numPr>
           <w:ilvl w:val="0"/>
           <w:numId w:val="20"/>
@@ -1803,7 +1845,7 @@
     </w:p>
     <w:p>
       <w:pPr>
-        <w:pStyle w:val="PargrafodaLista"/>
+        <w:pStyle w:val="ListParagraph"/>
         <w:numPr>
           <w:ilvl w:val="0"/>
           <w:numId w:val="20"/>
@@ -1821,7 +1863,7 @@
     </w:p>
     <w:p>
       <w:pPr>
-        <w:pStyle w:val="PargrafodaLista"/>
+        <w:pStyle w:val="ListParagraph"/>
         <w:numPr>
           <w:ilvl w:val="0"/>
           <w:numId w:val="20"/>
@@ -1856,12 +1898,10 @@
         </w:rPr>
         <w:br w:type="page"/>
       </w:r>
-      <w:bookmarkStart w:id="0" w:name="_GoBack"/>
-      <w:bookmarkEnd w:id="0"/>
-    </w:p>
-    <w:p>
-      <w:pPr>
-        <w:pStyle w:val="Ttulo1"/>
+    </w:p>
+    <w:p>
+      <w:pPr>
+        <w:pStyle w:val="Heading1"/>
         <w:pBdr>
           <w:bottom w:val="single" w:sz="4" w:space="2" w:color="595959" w:themeColor="text1" w:themeTint="A6"/>
         </w:pBdr>
@@ -1889,7 +1929,7 @@
     </w:p>
     <w:p>
       <w:pPr>
-        <w:pStyle w:val="Ttulo2"/>
+        <w:pStyle w:val="Heading2"/>
         <w:rPr>
           <w:color w:val="auto"/>
           <w:lang w:val="pt-BR"/>
@@ -1905,7 +1945,7 @@
     </w:p>
     <w:p>
       <w:pPr>
-        <w:pStyle w:val="PargrafodaLista"/>
+        <w:pStyle w:val="ListParagraph"/>
         <w:numPr>
           <w:ilvl w:val="0"/>
           <w:numId w:val="28"/>
@@ -1923,7 +1963,7 @@
     </w:p>
     <w:p>
       <w:pPr>
-        <w:pStyle w:val="PargrafodaLista"/>
+        <w:pStyle w:val="ListParagraph"/>
         <w:numPr>
           <w:ilvl w:val="0"/>
           <w:numId w:val="28"/>
@@ -1947,7 +1987,7 @@
     </w:p>
     <w:p>
       <w:pPr>
-        <w:pStyle w:val="PargrafodaLista"/>
+        <w:pStyle w:val="ListParagraph"/>
         <w:numPr>
           <w:ilvl w:val="0"/>
           <w:numId w:val="28"/>
@@ -1971,7 +2011,7 @@
     </w:p>
     <w:p>
       <w:pPr>
-        <w:pStyle w:val="PargrafodaLista"/>
+        <w:pStyle w:val="ListParagraph"/>
         <w:numPr>
           <w:ilvl w:val="0"/>
           <w:numId w:val="28"/>
@@ -1995,7 +2035,7 @@
     </w:p>
     <w:p>
       <w:pPr>
-        <w:pStyle w:val="PargrafodaLista"/>
+        <w:pStyle w:val="ListParagraph"/>
         <w:numPr>
           <w:ilvl w:val="0"/>
           <w:numId w:val="28"/>
@@ -2019,7 +2059,7 @@
     </w:p>
     <w:p>
       <w:pPr>
-        <w:pStyle w:val="PargrafodaLista"/>
+        <w:pStyle w:val="ListParagraph"/>
         <w:numPr>
           <w:ilvl w:val="0"/>
           <w:numId w:val="28"/>
@@ -2043,7 +2083,7 @@
     </w:p>
     <w:p>
       <w:pPr>
-        <w:pStyle w:val="PargrafodaLista"/>
+        <w:pStyle w:val="ListParagraph"/>
         <w:numPr>
           <w:ilvl w:val="0"/>
           <w:numId w:val="28"/>
@@ -2062,26 +2102,12 @@
         <w:rPr>
           <w:lang w:val="pt-BR"/>
         </w:rPr>
-        <w:t xml:space="preserve">caracteres inválidos </w:t>
-      </w:r>
-      <w:proofErr w:type="gramStart"/>
-      <w:r>
-        <w:rPr>
-          <w:lang w:val="pt-BR"/>
-        </w:rPr>
-        <w:t>(!</w:t>
-      </w:r>
-      <w:proofErr w:type="gramEnd"/>
-      <w:r>
-        <w:rPr>
-          <w:lang w:val="pt-BR"/>
-        </w:rPr>
-        <w:t xml:space="preserve">@#$): </w:t>
-      </w:r>
-    </w:p>
-    <w:p>
-      <w:pPr>
-        <w:pStyle w:val="PargrafodaLista"/>
+        <w:t xml:space="preserve">caracteres inválidos (!@#$): </w:t>
+      </w:r>
+    </w:p>
+    <w:p>
+      <w:pPr>
+        <w:pStyle w:val="ListParagraph"/>
         <w:numPr>
           <w:ilvl w:val="0"/>
           <w:numId w:val="28"/>
@@ -2105,7 +2131,7 @@
     </w:p>
     <w:p>
       <w:pPr>
-        <w:pStyle w:val="PargrafodaLista"/>
+        <w:pStyle w:val="ListParagraph"/>
         <w:numPr>
           <w:ilvl w:val="0"/>
           <w:numId w:val="28"/>
@@ -2129,7 +2155,7 @@
     </w:p>
     <w:p>
       <w:pPr>
-        <w:pStyle w:val="PargrafodaLista"/>
+        <w:pStyle w:val="ListParagraph"/>
         <w:numPr>
           <w:ilvl w:val="0"/>
           <w:numId w:val="28"/>
@@ -2153,7 +2179,7 @@
     </w:p>
     <w:p>
       <w:pPr>
-        <w:pStyle w:val="PargrafodaLista"/>
+        <w:pStyle w:val="ListParagraph"/>
         <w:numPr>
           <w:ilvl w:val="0"/>
           <w:numId w:val="28"/>
@@ -2177,7 +2203,7 @@
     </w:p>
     <w:p>
       <w:pPr>
-        <w:pStyle w:val="PargrafodaLista"/>
+        <w:pStyle w:val="ListParagraph"/>
         <w:numPr>
           <w:ilvl w:val="0"/>
           <w:numId w:val="28"/>
@@ -2201,7 +2227,7 @@
     </w:p>
     <w:p>
       <w:pPr>
-        <w:pStyle w:val="PargrafodaLista"/>
+        <w:pStyle w:val="ListParagraph"/>
         <w:numPr>
           <w:ilvl w:val="0"/>
           <w:numId w:val="28"/>
@@ -2225,7 +2251,7 @@
     </w:p>
     <w:p>
       <w:pPr>
-        <w:pStyle w:val="Ttulo2"/>
+        <w:pStyle w:val="Heading2"/>
         <w:rPr>
           <w:color w:val="auto"/>
           <w:lang w:val="pt-BR"/>
@@ -2241,7 +2267,7 @@
     </w:p>
     <w:p>
       <w:pPr>
-        <w:pStyle w:val="PargrafodaLista"/>
+        <w:pStyle w:val="ListParagraph"/>
         <w:numPr>
           <w:ilvl w:val="0"/>
           <w:numId w:val="29"/>
@@ -2271,7 +2297,7 @@
     </w:p>
     <w:p>
       <w:pPr>
-        <w:pStyle w:val="PargrafodaLista"/>
+        <w:pStyle w:val="ListParagraph"/>
         <w:numPr>
           <w:ilvl w:val="0"/>
           <w:numId w:val="29"/>
@@ -2295,7 +2321,7 @@
     </w:p>
     <w:p>
       <w:pPr>
-        <w:pStyle w:val="PargrafodaLista"/>
+        <w:pStyle w:val="ListParagraph"/>
         <w:numPr>
           <w:ilvl w:val="0"/>
           <w:numId w:val="29"/>
@@ -2319,7 +2345,7 @@
     </w:p>
     <w:p>
       <w:pPr>
-        <w:pStyle w:val="PargrafodaLista"/>
+        <w:pStyle w:val="ListParagraph"/>
         <w:numPr>
           <w:ilvl w:val="0"/>
           <w:numId w:val="29"/>
@@ -2343,7 +2369,7 @@
     </w:p>
     <w:p>
       <w:pPr>
-        <w:pStyle w:val="PargrafodaLista"/>
+        <w:pStyle w:val="ListParagraph"/>
         <w:numPr>
           <w:ilvl w:val="0"/>
           <w:numId w:val="29"/>
@@ -2356,26 +2382,12 @@
         <w:rPr>
           <w:lang w:val="pt-BR"/>
         </w:rPr>
-        <w:t xml:space="preserve">Teste alterando o título, enviando caracteres inválidos </w:t>
-      </w:r>
-      <w:proofErr w:type="gramStart"/>
-      <w:r>
-        <w:rPr>
-          <w:lang w:val="pt-BR"/>
-        </w:rPr>
-        <w:t>(!</w:t>
-      </w:r>
-      <w:proofErr w:type="gramEnd"/>
-      <w:r>
-        <w:rPr>
-          <w:lang w:val="pt-BR"/>
-        </w:rPr>
-        <w:t xml:space="preserve">@#$): </w:t>
-      </w:r>
-    </w:p>
-    <w:p>
-      <w:pPr>
-        <w:pStyle w:val="PargrafodaLista"/>
+        <w:t xml:space="preserve">Teste alterando o título, enviando caracteres inválidos (!@#$): </w:t>
+      </w:r>
+    </w:p>
+    <w:p>
+      <w:pPr>
+        <w:pStyle w:val="ListParagraph"/>
         <w:numPr>
           <w:ilvl w:val="0"/>
           <w:numId w:val="29"/>
@@ -2393,7 +2405,7 @@
     </w:p>
     <w:p>
       <w:pPr>
-        <w:pStyle w:val="PargrafodaLista"/>
+        <w:pStyle w:val="ListParagraph"/>
         <w:numPr>
           <w:ilvl w:val="0"/>
           <w:numId w:val="29"/>
@@ -2417,7 +2429,7 @@
     </w:p>
     <w:p>
       <w:pPr>
-        <w:pStyle w:val="PargrafodaLista"/>
+        <w:pStyle w:val="ListParagraph"/>
         <w:numPr>
           <w:ilvl w:val="0"/>
           <w:numId w:val="29"/>
@@ -2435,7 +2447,7 @@
     </w:p>
     <w:p>
       <w:pPr>
-        <w:pStyle w:val="PargrafodaLista"/>
+        <w:pStyle w:val="ListParagraph"/>
         <w:numPr>
           <w:ilvl w:val="0"/>
           <w:numId w:val="29"/>
@@ -2448,26 +2460,12 @@
         <w:rPr>
           <w:lang w:val="pt-BR"/>
         </w:rPr>
-        <w:t xml:space="preserve">Teste alterando a editora, enviando caracteres inválidos </w:t>
-      </w:r>
-      <w:proofErr w:type="gramStart"/>
-      <w:r>
-        <w:rPr>
-          <w:lang w:val="pt-BR"/>
-        </w:rPr>
-        <w:t>(!</w:t>
-      </w:r>
-      <w:proofErr w:type="gramEnd"/>
-      <w:r>
-        <w:rPr>
-          <w:lang w:val="pt-BR"/>
-        </w:rPr>
-        <w:t xml:space="preserve">@#$): </w:t>
-      </w:r>
-    </w:p>
-    <w:p>
-      <w:pPr>
-        <w:pStyle w:val="PargrafodaLista"/>
+        <w:t xml:space="preserve">Teste alterando a editora, enviando caracteres inválidos (!@#$): </w:t>
+      </w:r>
+    </w:p>
+    <w:p>
+      <w:pPr>
+        <w:pStyle w:val="ListParagraph"/>
         <w:numPr>
           <w:ilvl w:val="0"/>
           <w:numId w:val="29"/>
@@ -2497,7 +2495,7 @@
     </w:p>
     <w:p>
       <w:pPr>
-        <w:pStyle w:val="PargrafodaLista"/>
+        <w:pStyle w:val="ListParagraph"/>
         <w:numPr>
           <w:ilvl w:val="0"/>
           <w:numId w:val="29"/>
@@ -2515,7 +2513,7 @@
     </w:p>
     <w:p>
       <w:pPr>
-        <w:pStyle w:val="PargrafodaLista"/>
+        <w:pStyle w:val="ListParagraph"/>
         <w:numPr>
           <w:ilvl w:val="0"/>
           <w:numId w:val="29"/>
@@ -2539,7 +2537,7 @@
     </w:p>
     <w:p>
       <w:pPr>
-        <w:pStyle w:val="PargrafodaLista"/>
+        <w:pStyle w:val="ListParagraph"/>
         <w:numPr>
           <w:ilvl w:val="0"/>
           <w:numId w:val="29"/>
@@ -2552,26 +2550,12 @@
         <w:rPr>
           <w:lang w:val="pt-BR"/>
         </w:rPr>
-        <w:t xml:space="preserve">Teste alterando os autores, enviando caracteres inválidos </w:t>
-      </w:r>
-      <w:proofErr w:type="gramStart"/>
-      <w:r>
-        <w:rPr>
-          <w:lang w:val="pt-BR"/>
-        </w:rPr>
-        <w:t>(!</w:t>
-      </w:r>
-      <w:proofErr w:type="gramEnd"/>
-      <w:r>
-        <w:rPr>
-          <w:lang w:val="pt-BR"/>
-        </w:rPr>
-        <w:t xml:space="preserve">@#$): </w:t>
-      </w:r>
-    </w:p>
-    <w:p>
-      <w:pPr>
-        <w:pStyle w:val="PargrafodaLista"/>
+        <w:t xml:space="preserve">Teste alterando os autores, enviando caracteres inválidos (!@#$): </w:t>
+      </w:r>
+    </w:p>
+    <w:p>
+      <w:pPr>
+        <w:pStyle w:val="ListParagraph"/>
         <w:numPr>
           <w:ilvl w:val="0"/>
           <w:numId w:val="29"/>
@@ -2589,7 +2573,7 @@
     </w:p>
     <w:p>
       <w:pPr>
-        <w:pStyle w:val="PargrafodaLista"/>
+        <w:pStyle w:val="ListParagraph"/>
         <w:numPr>
           <w:ilvl w:val="0"/>
           <w:numId w:val="29"/>
@@ -2607,7 +2591,7 @@
     </w:p>
     <w:p>
       <w:pPr>
-        <w:pStyle w:val="PargrafodaLista"/>
+        <w:pStyle w:val="ListParagraph"/>
         <w:numPr>
           <w:ilvl w:val="0"/>
           <w:numId w:val="29"/>
@@ -2625,7 +2609,7 @@
     </w:p>
     <w:p>
       <w:pPr>
-        <w:pStyle w:val="PargrafodaLista"/>
+        <w:pStyle w:val="ListParagraph"/>
         <w:numPr>
           <w:ilvl w:val="0"/>
           <w:numId w:val="29"/>
@@ -2643,7 +2627,7 @@
     </w:p>
     <w:p>
       <w:pPr>
-        <w:pStyle w:val="PargrafodaLista"/>
+        <w:pStyle w:val="ListParagraph"/>
         <w:numPr>
           <w:ilvl w:val="0"/>
           <w:numId w:val="29"/>
@@ -2661,7 +2645,7 @@
     </w:p>
     <w:p>
       <w:pPr>
-        <w:pStyle w:val="PargrafodaLista"/>
+        <w:pStyle w:val="ListParagraph"/>
         <w:numPr>
           <w:ilvl w:val="0"/>
           <w:numId w:val="29"/>
@@ -2679,7 +2663,7 @@
     </w:p>
     <w:p>
       <w:pPr>
-        <w:pStyle w:val="PargrafodaLista"/>
+        <w:pStyle w:val="ListParagraph"/>
         <w:numPr>
           <w:ilvl w:val="0"/>
           <w:numId w:val="29"/>
@@ -2726,7 +2710,7 @@
     </w:p>
     <w:p>
       <w:pPr>
-        <w:pStyle w:val="Ttulo1"/>
+        <w:pStyle w:val="Heading1"/>
         <w:pBdr>
           <w:bottom w:val="single" w:sz="4" w:space="2" w:color="595959" w:themeColor="text1" w:themeTint="A6"/>
         </w:pBdr>
@@ -2746,15 +2730,15 @@
     </w:p>
     <w:p>
       <w:pPr>
-        <w:pStyle w:val="PargrafodaLista"/>
-        <w:rPr>
-          <w:lang w:val="pt-BR"/>
-        </w:rPr>
-      </w:pPr>
-    </w:p>
-    <w:p>
-      <w:pPr>
-        <w:pStyle w:val="Ttulo2"/>
+        <w:pStyle w:val="ListParagraph"/>
+        <w:rPr>
+          <w:lang w:val="pt-BR"/>
+        </w:rPr>
+      </w:pPr>
+    </w:p>
+    <w:p>
+      <w:pPr>
+        <w:pStyle w:val="Heading2"/>
         <w:rPr>
           <w:color w:val="auto"/>
           <w:lang w:val="pt-BR"/>
@@ -2770,7 +2754,7 @@
     </w:p>
     <w:p>
       <w:pPr>
-        <w:pStyle w:val="PargrafodaLista"/>
+        <w:pStyle w:val="ListParagraph"/>
         <w:numPr>
           <w:ilvl w:val="0"/>
           <w:numId w:val="30"/>
@@ -2794,7 +2778,7 @@
     </w:p>
     <w:p>
       <w:pPr>
-        <w:pStyle w:val="PargrafodaLista"/>
+        <w:pStyle w:val="ListParagraph"/>
         <w:numPr>
           <w:ilvl w:val="0"/>
           <w:numId w:val="30"/>
@@ -2812,7 +2796,7 @@
     </w:p>
     <w:p>
       <w:pPr>
-        <w:pStyle w:val="PargrafodaLista"/>
+        <w:pStyle w:val="ListParagraph"/>
         <w:numPr>
           <w:ilvl w:val="0"/>
           <w:numId w:val="30"/>
@@ -2830,7 +2814,7 @@
     </w:p>
     <w:p>
       <w:pPr>
-        <w:pStyle w:val="PargrafodaLista"/>
+        <w:pStyle w:val="ListParagraph"/>
         <w:numPr>
           <w:ilvl w:val="0"/>
           <w:numId w:val="30"/>
@@ -2849,7 +2833,7 @@
     </w:p>
     <w:p>
       <w:pPr>
-        <w:pStyle w:val="PargrafodaLista"/>
+        <w:pStyle w:val="ListParagraph"/>
         <w:numPr>
           <w:ilvl w:val="0"/>
           <w:numId w:val="30"/>
@@ -2867,7 +2851,7 @@
     </w:p>
     <w:p>
       <w:pPr>
-        <w:pStyle w:val="PargrafodaLista"/>
+        <w:pStyle w:val="ListParagraph"/>
         <w:numPr>
           <w:ilvl w:val="0"/>
           <w:numId w:val="30"/>
@@ -2885,7 +2869,7 @@
     </w:p>
     <w:p>
       <w:pPr>
-        <w:pStyle w:val="PargrafodaLista"/>
+        <w:pStyle w:val="ListParagraph"/>
         <w:numPr>
           <w:ilvl w:val="0"/>
           <w:numId w:val="30"/>
@@ -2904,7 +2888,7 @@
     </w:p>
     <w:p>
       <w:pPr>
-        <w:pStyle w:val="PargrafodaLista"/>
+        <w:pStyle w:val="ListParagraph"/>
         <w:numPr>
           <w:ilvl w:val="0"/>
           <w:numId w:val="30"/>
@@ -2923,7 +2907,7 @@
     </w:p>
     <w:p>
       <w:pPr>
-        <w:pStyle w:val="PargrafodaLista"/>
+        <w:pStyle w:val="ListParagraph"/>
         <w:numPr>
           <w:ilvl w:val="0"/>
           <w:numId w:val="30"/>
@@ -2941,7 +2925,7 @@
     </w:p>
     <w:p>
       <w:pPr>
-        <w:pStyle w:val="PargrafodaLista"/>
+        <w:pStyle w:val="ListParagraph"/>
         <w:numPr>
           <w:ilvl w:val="0"/>
           <w:numId w:val="30"/>
@@ -2966,7 +2950,7 @@
     </w:p>
     <w:p>
       <w:pPr>
-        <w:pStyle w:val="PargrafodaLista"/>
+        <w:pStyle w:val="ListParagraph"/>
         <w:numPr>
           <w:ilvl w:val="0"/>
           <w:numId w:val="30"/>
@@ -2984,7 +2968,7 @@
     </w:p>
     <w:p>
       <w:pPr>
-        <w:pStyle w:val="PargrafodaLista"/>
+        <w:pStyle w:val="ListParagraph"/>
         <w:numPr>
           <w:ilvl w:val="0"/>
           <w:numId w:val="30"/>
@@ -3002,7 +2986,7 @@
     </w:p>
     <w:p>
       <w:pPr>
-        <w:pStyle w:val="PargrafodaLista"/>
+        <w:pStyle w:val="ListParagraph"/>
         <w:numPr>
           <w:ilvl w:val="0"/>
           <w:numId w:val="30"/>
@@ -3020,7 +3004,7 @@
     </w:p>
     <w:p>
       <w:pPr>
-        <w:pStyle w:val="Ttulo2"/>
+        <w:pStyle w:val="Heading2"/>
         <w:rPr>
           <w:color w:val="auto"/>
           <w:lang w:val="pt-BR"/>
@@ -3036,7 +3020,7 @@
     </w:p>
     <w:p>
       <w:pPr>
-        <w:pStyle w:val="PargrafodaLista"/>
+        <w:pStyle w:val="ListParagraph"/>
         <w:numPr>
           <w:ilvl w:val="0"/>
           <w:numId w:val="31"/>
@@ -3067,7 +3051,7 @@
     </w:p>
     <w:p>
       <w:pPr>
-        <w:pStyle w:val="PargrafodaLista"/>
+        <w:pStyle w:val="ListParagraph"/>
         <w:numPr>
           <w:ilvl w:val="0"/>
           <w:numId w:val="31"/>
@@ -3085,7 +3069,7 @@
     </w:p>
     <w:p>
       <w:pPr>
-        <w:pStyle w:val="PargrafodaLista"/>
+        <w:pStyle w:val="ListParagraph"/>
         <w:numPr>
           <w:ilvl w:val="0"/>
           <w:numId w:val="31"/>
@@ -3109,7 +3093,7 @@
     </w:p>
     <w:p>
       <w:pPr>
-        <w:pStyle w:val="PargrafodaLista"/>
+        <w:pStyle w:val="ListParagraph"/>
         <w:numPr>
           <w:ilvl w:val="0"/>
           <w:numId w:val="31"/>
@@ -3149,7 +3133,7 @@
 </file>
 
 <file path=word/endnotes.xml><?xml version="1.0" encoding="utf-8"?>
-<w:endnotes xmlns:wpc="http://schemas.microsoft.com/office/word/2010/wordprocessingCanvas" xmlns:mc="http://schemas.openxmlformats.org/markup-compatibility/2006" xmlns:o="urn:schemas-microsoft-com:office:office" xmlns:r="http://schemas.openxmlformats.org/officeDocument/2006/relationships" xmlns:m="http://schemas.openxmlformats.org/officeDocument/2006/math" xmlns:v="urn:schemas-microsoft-com:vml" xmlns:wp14="http://schemas.microsoft.com/office/word/2010/wordprocessingDrawing" xmlns:wp="http://schemas.openxmlformats.org/drawingml/2006/wordprocessingDrawing" xmlns:w10="urn:schemas-microsoft-com:office:word" xmlns:w="http://schemas.openxmlformats.org/wordprocessingml/2006/main" xmlns:w14="http://schemas.microsoft.com/office/word/2010/wordml" xmlns:wpg="http://schemas.microsoft.com/office/word/2010/wordprocessingGroup" xmlns:wpi="http://schemas.microsoft.com/office/word/2010/wordprocessingInk" xmlns:wne="http://schemas.microsoft.com/office/word/2006/wordml" xmlns:wps="http://schemas.microsoft.com/office/word/2010/wordprocessingShape" mc:Ignorable="w14 wp14">
+<w:endnotes xmlns:wpc="http://schemas.microsoft.com/office/word/2010/wordprocessingCanvas" xmlns:cx="http://schemas.microsoft.com/office/drawing/2014/chartex" xmlns:mc="http://schemas.openxmlformats.org/markup-compatibility/2006" xmlns:o="urn:schemas-microsoft-com:office:office" xmlns:r="http://schemas.openxmlformats.org/officeDocument/2006/relationships" xmlns:m="http://schemas.openxmlformats.org/officeDocument/2006/math" xmlns:v="urn:schemas-microsoft-com:vml" xmlns:wp14="http://schemas.microsoft.com/office/word/2010/wordprocessingDrawing" xmlns:wp="http://schemas.openxmlformats.org/drawingml/2006/wordprocessingDrawing" xmlns:w10="urn:schemas-microsoft-com:office:word" xmlns:w="http://schemas.openxmlformats.org/wordprocessingml/2006/main" xmlns:w14="http://schemas.microsoft.com/office/word/2010/wordml" xmlns:w15="http://schemas.microsoft.com/office/word/2012/wordml" xmlns:w16se="http://schemas.microsoft.com/office/word/2015/wordml/symex" xmlns:wpg="http://schemas.microsoft.com/office/word/2010/wordprocessingGroup" xmlns:wpi="http://schemas.microsoft.com/office/word/2010/wordprocessingInk" xmlns:wne="http://schemas.microsoft.com/office/word/2006/wordml" xmlns:wps="http://schemas.microsoft.com/office/word/2010/wordprocessingShape" mc:Ignorable="w14 w15 w16se wp14">
   <w:endnote w:type="separator" w:id="-1">
     <w:p>
       <w:pPr>
@@ -3174,7 +3158,7 @@
 </file>
 
 <file path=word/footnotes.xml><?xml version="1.0" encoding="utf-8"?>
-<w:footnotes xmlns:wpc="http://schemas.microsoft.com/office/word/2010/wordprocessingCanvas" xmlns:mc="http://schemas.openxmlformats.org/markup-compatibility/2006" xmlns:o="urn:schemas-microsoft-com:office:office" xmlns:r="http://schemas.openxmlformats.org/officeDocument/2006/relationships" xmlns:m="http://schemas.openxmlformats.org/officeDocument/2006/math" xmlns:v="urn:schemas-microsoft-com:vml" xmlns:wp14="http://schemas.microsoft.com/office/word/2010/wordprocessingDrawing" xmlns:wp="http://schemas.openxmlformats.org/drawingml/2006/wordprocessingDrawing" xmlns:w10="urn:schemas-microsoft-com:office:word" xmlns:w="http://schemas.openxmlformats.org/wordprocessingml/2006/main" xmlns:w14="http://schemas.microsoft.com/office/word/2010/wordml" xmlns:wpg="http://schemas.microsoft.com/office/word/2010/wordprocessingGroup" xmlns:wpi="http://schemas.microsoft.com/office/word/2010/wordprocessingInk" xmlns:wne="http://schemas.microsoft.com/office/word/2006/wordml" xmlns:wps="http://schemas.microsoft.com/office/word/2010/wordprocessingShape" mc:Ignorable="w14 wp14">
+<w:footnotes xmlns:wpc="http://schemas.microsoft.com/office/word/2010/wordprocessingCanvas" xmlns:cx="http://schemas.microsoft.com/office/drawing/2014/chartex" xmlns:mc="http://schemas.openxmlformats.org/markup-compatibility/2006" xmlns:o="urn:schemas-microsoft-com:office:office" xmlns:r="http://schemas.openxmlformats.org/officeDocument/2006/relationships" xmlns:m="http://schemas.openxmlformats.org/officeDocument/2006/math" xmlns:v="urn:schemas-microsoft-com:vml" xmlns:wp14="http://schemas.microsoft.com/office/word/2010/wordprocessingDrawing" xmlns:wp="http://schemas.openxmlformats.org/drawingml/2006/wordprocessingDrawing" xmlns:w10="urn:schemas-microsoft-com:office:word" xmlns:w="http://schemas.openxmlformats.org/wordprocessingml/2006/main" xmlns:w14="http://schemas.microsoft.com/office/word/2010/wordml" xmlns:w15="http://schemas.microsoft.com/office/word/2012/wordml" xmlns:w16se="http://schemas.microsoft.com/office/word/2015/wordml/symex" xmlns:wpg="http://schemas.microsoft.com/office/word/2010/wordprocessingGroup" xmlns:wpi="http://schemas.microsoft.com/office/word/2010/wordprocessingInk" xmlns:wne="http://schemas.microsoft.com/office/word/2006/wordml" xmlns:wps="http://schemas.microsoft.com/office/word/2010/wordprocessingShape" mc:Ignorable="w14 w15 w16se wp14">
   <w:footnote w:type="separator" w:id="-1">
     <w:p>
       <w:pPr>
@@ -3199,8 +3183,8 @@
 </file>
 
 <file path=word/numbering.xml><?xml version="1.0" encoding="utf-8"?>
-<w:numbering xmlns:wpc="http://schemas.microsoft.com/office/word/2010/wordprocessingCanvas" xmlns:mc="http://schemas.openxmlformats.org/markup-compatibility/2006" xmlns:o="urn:schemas-microsoft-com:office:office" xmlns:r="http://schemas.openxmlformats.org/officeDocument/2006/relationships" xmlns:m="http://schemas.openxmlformats.org/officeDocument/2006/math" xmlns:v="urn:schemas-microsoft-com:vml" xmlns:wp14="http://schemas.microsoft.com/office/word/2010/wordprocessingDrawing" xmlns:wp="http://schemas.openxmlformats.org/drawingml/2006/wordprocessingDrawing" xmlns:w10="urn:schemas-microsoft-com:office:word" xmlns:w="http://schemas.openxmlformats.org/wordprocessingml/2006/main" xmlns:w14="http://schemas.microsoft.com/office/word/2010/wordml" xmlns:wpg="http://schemas.microsoft.com/office/word/2010/wordprocessingGroup" xmlns:wpi="http://schemas.microsoft.com/office/word/2010/wordprocessingInk" xmlns:wne="http://schemas.microsoft.com/office/word/2006/wordml" xmlns:wps="http://schemas.microsoft.com/office/word/2010/wordprocessingShape" mc:Ignorable="w14 wp14">
-  <w:abstractNum w:abstractNumId="0">
+<w:numbering xmlns:wpc="http://schemas.microsoft.com/office/word/2010/wordprocessingCanvas" xmlns:cx="http://schemas.microsoft.com/office/drawing/2014/chartex" xmlns:mc="http://schemas.openxmlformats.org/markup-compatibility/2006" xmlns:o="urn:schemas-microsoft-com:office:office" xmlns:r="http://schemas.openxmlformats.org/officeDocument/2006/relationships" xmlns:m="http://schemas.openxmlformats.org/officeDocument/2006/math" xmlns:v="urn:schemas-microsoft-com:vml" xmlns:wp14="http://schemas.microsoft.com/office/word/2010/wordprocessingDrawing" xmlns:wp="http://schemas.openxmlformats.org/drawingml/2006/wordprocessingDrawing" xmlns:w10="urn:schemas-microsoft-com:office:word" xmlns:w="http://schemas.openxmlformats.org/wordprocessingml/2006/main" xmlns:w14="http://schemas.microsoft.com/office/word/2010/wordml" xmlns:w15="http://schemas.microsoft.com/office/word/2012/wordml" xmlns:w16se="http://schemas.microsoft.com/office/word/2015/wordml/symex" xmlns:wpg="http://schemas.microsoft.com/office/word/2010/wordprocessingGroup" xmlns:wpi="http://schemas.microsoft.com/office/word/2010/wordprocessingInk" xmlns:wne="http://schemas.microsoft.com/office/word/2006/wordml" xmlns:wps="http://schemas.microsoft.com/office/word/2010/wordprocessingShape" mc:Ignorable="w14 w15 w16se wp14">
+  <w:abstractNum w:abstractNumId="0" w15:restartNumberingAfterBreak="0">
     <w:nsid w:val="051F1846"/>
     <w:multiLevelType w:val="hybridMultilevel"/>
     <w:tmpl w:val="C9F66C2E"/>
@@ -3289,7 +3273,7 @@
       </w:pPr>
     </w:lvl>
   </w:abstractNum>
-  <w:abstractNum w:abstractNumId="1">
+  <w:abstractNum w:abstractNumId="1" w15:restartNumberingAfterBreak="0">
     <w:nsid w:val="053F6ECF"/>
     <w:multiLevelType w:val="hybridMultilevel"/>
     <w:tmpl w:val="844CFDA6"/>
@@ -3378,7 +3362,7 @@
       </w:pPr>
     </w:lvl>
   </w:abstractNum>
-  <w:abstractNum w:abstractNumId="2">
+  <w:abstractNum w:abstractNumId="2" w15:restartNumberingAfterBreak="0">
     <w:nsid w:val="13B35FAE"/>
     <w:multiLevelType w:val="hybridMultilevel"/>
     <w:tmpl w:val="A070616E"/>
@@ -3467,14 +3451,14 @@
       </w:pPr>
     </w:lvl>
   </w:abstractNum>
-  <w:abstractNum w:abstractNumId="3">
+  <w:abstractNum w:abstractNumId="3" w15:restartNumberingAfterBreak="0">
     <w:nsid w:val="1482775B"/>
     <w:multiLevelType w:val="multilevel"/>
     <w:tmpl w:val="0EBA3C40"/>
     <w:lvl w:ilvl="0">
       <w:start w:val="1"/>
       <w:numFmt w:val="decimal"/>
-      <w:pStyle w:val="Ttulo1"/>
+      <w:pStyle w:val="Heading1"/>
       <w:lvlText w:val="%1"/>
       <w:lvlJc w:val="left"/>
       <w:pPr>
@@ -3484,7 +3468,7 @@
     <w:lvl w:ilvl="1">
       <w:start w:val="1"/>
       <w:numFmt w:val="decimal"/>
-      <w:pStyle w:val="Ttulo2"/>
+      <w:pStyle w:val="Heading2"/>
       <w:lvlText w:val="%1.%2"/>
       <w:lvlJc w:val="left"/>
       <w:pPr>
@@ -3494,7 +3478,7 @@
     <w:lvl w:ilvl="2">
       <w:start w:val="1"/>
       <w:numFmt w:val="decimal"/>
-      <w:pStyle w:val="Ttulo3"/>
+      <w:pStyle w:val="Heading3"/>
       <w:lvlText w:val="%1.%2.%3"/>
       <w:lvlJc w:val="left"/>
       <w:pPr>
@@ -3504,7 +3488,7 @@
     <w:lvl w:ilvl="3">
       <w:start w:val="1"/>
       <w:numFmt w:val="decimal"/>
-      <w:pStyle w:val="Ttulo4"/>
+      <w:pStyle w:val="Heading4"/>
       <w:lvlText w:val="%1.%2.%3.%4"/>
       <w:lvlJc w:val="left"/>
       <w:pPr>
@@ -3514,7 +3498,7 @@
     <w:lvl w:ilvl="4">
       <w:start w:val="1"/>
       <w:numFmt w:val="decimal"/>
-      <w:pStyle w:val="Ttulo5"/>
+      <w:pStyle w:val="Heading5"/>
       <w:lvlText w:val="%1.%2.%3.%4.%5"/>
       <w:lvlJc w:val="left"/>
       <w:pPr>
@@ -3524,7 +3508,7 @@
     <w:lvl w:ilvl="5">
       <w:start w:val="1"/>
       <w:numFmt w:val="decimal"/>
-      <w:pStyle w:val="Ttulo6"/>
+      <w:pStyle w:val="Heading6"/>
       <w:lvlText w:val="%1.%2.%3.%4.%5.%6"/>
       <w:lvlJc w:val="left"/>
       <w:pPr>
@@ -3534,7 +3518,7 @@
     <w:lvl w:ilvl="6">
       <w:start w:val="1"/>
       <w:numFmt w:val="decimal"/>
-      <w:pStyle w:val="Ttulo7"/>
+      <w:pStyle w:val="Heading7"/>
       <w:lvlText w:val="%1.%2.%3.%4.%5.%6.%7"/>
       <w:lvlJc w:val="left"/>
       <w:pPr>
@@ -3544,7 +3528,7 @@
     <w:lvl w:ilvl="7">
       <w:start w:val="1"/>
       <w:numFmt w:val="decimal"/>
-      <w:pStyle w:val="Ttulo8"/>
+      <w:pStyle w:val="Heading8"/>
       <w:lvlText w:val="%1.%2.%3.%4.%5.%6.%7.%8"/>
       <w:lvlJc w:val="left"/>
       <w:pPr>
@@ -3554,7 +3538,7 @@
     <w:lvl w:ilvl="8">
       <w:start w:val="1"/>
       <w:numFmt w:val="decimal"/>
-      <w:pStyle w:val="Ttulo9"/>
+      <w:pStyle w:val="Heading9"/>
       <w:lvlText w:val="%1.%2.%3.%4.%5.%6.%7.%8.%9"/>
       <w:lvlJc w:val="left"/>
       <w:pPr>
@@ -3562,7 +3546,7 @@
       </w:pPr>
     </w:lvl>
   </w:abstractNum>
-  <w:abstractNum w:abstractNumId="4">
+  <w:abstractNum w:abstractNumId="4" w15:restartNumberingAfterBreak="0">
     <w:nsid w:val="23232BA4"/>
     <w:multiLevelType w:val="hybridMultilevel"/>
     <w:tmpl w:val="DFC04998"/>
@@ -3651,7 +3635,7 @@
       </w:pPr>
     </w:lvl>
   </w:abstractNum>
-  <w:abstractNum w:abstractNumId="5">
+  <w:abstractNum w:abstractNumId="5" w15:restartNumberingAfterBreak="0">
     <w:nsid w:val="24DD5A92"/>
     <w:multiLevelType w:val="hybridMultilevel"/>
     <w:tmpl w:val="A14A07D0"/>
@@ -3740,7 +3724,7 @@
       </w:pPr>
     </w:lvl>
   </w:abstractNum>
-  <w:abstractNum w:abstractNumId="6">
+  <w:abstractNum w:abstractNumId="6" w15:restartNumberingAfterBreak="0">
     <w:nsid w:val="2C8D6046"/>
     <w:multiLevelType w:val="hybridMultilevel"/>
     <w:tmpl w:val="117E6E1C"/>
@@ -3829,7 +3813,7 @@
       </w:pPr>
     </w:lvl>
   </w:abstractNum>
-  <w:abstractNum w:abstractNumId="7">
+  <w:abstractNum w:abstractNumId="7" w15:restartNumberingAfterBreak="0">
     <w:nsid w:val="2E244F77"/>
     <w:multiLevelType w:val="hybridMultilevel"/>
     <w:tmpl w:val="63424F80"/>
@@ -3919,7 +3903,7 @@
       </w:pPr>
     </w:lvl>
   </w:abstractNum>
-  <w:abstractNum w:abstractNumId="8">
+  <w:abstractNum w:abstractNumId="8" w15:restartNumberingAfterBreak="0">
     <w:nsid w:val="2F8A7E11"/>
     <w:multiLevelType w:val="hybridMultilevel"/>
     <w:tmpl w:val="42DAF986"/>
@@ -4009,7 +3993,7 @@
       </w:pPr>
     </w:lvl>
   </w:abstractNum>
-  <w:abstractNum w:abstractNumId="9">
+  <w:abstractNum w:abstractNumId="9" w15:restartNumberingAfterBreak="0">
     <w:nsid w:val="37FF6FF9"/>
     <w:multiLevelType w:val="hybridMultilevel"/>
     <w:tmpl w:val="C9F66C2E"/>
@@ -4098,7 +4082,7 @@
       </w:pPr>
     </w:lvl>
   </w:abstractNum>
-  <w:abstractNum w:abstractNumId="10">
+  <w:abstractNum w:abstractNumId="10" w15:restartNumberingAfterBreak="0">
     <w:nsid w:val="3B794941"/>
     <w:multiLevelType w:val="hybridMultilevel"/>
     <w:tmpl w:val="22546B30"/>
@@ -4187,7 +4171,7 @@
       </w:pPr>
     </w:lvl>
   </w:abstractNum>
-  <w:abstractNum w:abstractNumId="11">
+  <w:abstractNum w:abstractNumId="11" w15:restartNumberingAfterBreak="0">
     <w:nsid w:val="3C431557"/>
     <w:multiLevelType w:val="hybridMultilevel"/>
     <w:tmpl w:val="CC3811F4"/>
@@ -4276,7 +4260,7 @@
       </w:pPr>
     </w:lvl>
   </w:abstractNum>
-  <w:abstractNum w:abstractNumId="12">
+  <w:abstractNum w:abstractNumId="12" w15:restartNumberingAfterBreak="0">
     <w:nsid w:val="4BCB758D"/>
     <w:multiLevelType w:val="hybridMultilevel"/>
     <w:tmpl w:val="DF0A305E"/>
@@ -4365,7 +4349,7 @@
       </w:pPr>
     </w:lvl>
   </w:abstractNum>
-  <w:abstractNum w:abstractNumId="13">
+  <w:abstractNum w:abstractNumId="13" w15:restartNumberingAfterBreak="0">
     <w:nsid w:val="541A3AF6"/>
     <w:multiLevelType w:val="hybridMultilevel"/>
     <w:tmpl w:val="117E6E1C"/>
@@ -4454,7 +4438,7 @@
       </w:pPr>
     </w:lvl>
   </w:abstractNum>
-  <w:abstractNum w:abstractNumId="14">
+  <w:abstractNum w:abstractNumId="14" w15:restartNumberingAfterBreak="0">
     <w:nsid w:val="5BBF72F4"/>
     <w:multiLevelType w:val="hybridMultilevel"/>
     <w:tmpl w:val="22546B30"/>
@@ -4543,7 +4527,7 @@
       </w:pPr>
     </w:lvl>
   </w:abstractNum>
-  <w:abstractNum w:abstractNumId="15">
+  <w:abstractNum w:abstractNumId="15" w15:restartNumberingAfterBreak="0">
     <w:nsid w:val="624F2E63"/>
     <w:multiLevelType w:val="hybridMultilevel"/>
     <w:tmpl w:val="63424F80"/>
@@ -4633,7 +4617,7 @@
       </w:pPr>
     </w:lvl>
   </w:abstractNum>
-  <w:abstractNum w:abstractNumId="16">
+  <w:abstractNum w:abstractNumId="16" w15:restartNumberingAfterBreak="0">
     <w:nsid w:val="6A191B90"/>
     <w:multiLevelType w:val="hybridMultilevel"/>
     <w:tmpl w:val="117E6E1C"/>
@@ -4722,7 +4706,7 @@
       </w:pPr>
     </w:lvl>
   </w:abstractNum>
-  <w:abstractNum w:abstractNumId="17">
+  <w:abstractNum w:abstractNumId="17" w15:restartNumberingAfterBreak="0">
     <w:nsid w:val="6D594046"/>
     <w:multiLevelType w:val="hybridMultilevel"/>
     <w:tmpl w:val="42DAF986"/>
@@ -4812,7 +4796,7 @@
       </w:pPr>
     </w:lvl>
   </w:abstractNum>
-  <w:abstractNum w:abstractNumId="18">
+  <w:abstractNum w:abstractNumId="18" w15:restartNumberingAfterBreak="0">
     <w:nsid w:val="72DC2015"/>
     <w:multiLevelType w:val="hybridMultilevel"/>
     <w:tmpl w:val="117E6E1C"/>
@@ -4901,7 +4885,7 @@
       </w:pPr>
     </w:lvl>
   </w:abstractNum>
-  <w:abstractNum w:abstractNumId="19">
+  <w:abstractNum w:abstractNumId="19" w15:restartNumberingAfterBreak="0">
     <w:nsid w:val="79266FDE"/>
     <w:multiLevelType w:val="hybridMultilevel"/>
     <w:tmpl w:val="F16ECC20"/>
@@ -5114,7 +5098,7 @@
 </file>
 
 <file path=word/styles.xml><?xml version="1.0" encoding="utf-8"?>
-<w:styles xmlns:mc="http://schemas.openxmlformats.org/markup-compatibility/2006" xmlns:r="http://schemas.openxmlformats.org/officeDocument/2006/relationships" xmlns:w="http://schemas.openxmlformats.org/wordprocessingml/2006/main" xmlns:w14="http://schemas.microsoft.com/office/word/2010/wordml" mc:Ignorable="w14">
+<w:styles xmlns:mc="http://schemas.openxmlformats.org/markup-compatibility/2006" xmlns:r="http://schemas.openxmlformats.org/officeDocument/2006/relationships" xmlns:w="http://schemas.openxmlformats.org/wordprocessingml/2006/main" xmlns:w14="http://schemas.microsoft.com/office/word/2010/wordml" xmlns:w15="http://schemas.microsoft.com/office/word/2012/wordml" xmlns:w16se="http://schemas.microsoft.com/office/word/2015/wordml/symex" mc:Ignorable="w14 w15 w16se">
   <w:docDefaults>
     <w:rPrDefault>
       <w:rPr>
@@ -5130,154 +5114,388 @@
       </w:pPr>
     </w:pPrDefault>
   </w:docDefaults>
-  <w:latentStyles w:defLockedState="0" w:defUIPriority="99" w:defSemiHidden="1" w:defUnhideWhenUsed="1" w:defQFormat="0" w:count="267">
-    <w:lsdException w:name="Normal" w:semiHidden="0" w:uiPriority="0" w:unhideWhenUsed="0" w:qFormat="1"/>
-    <w:lsdException w:name="heading 1" w:semiHidden="0" w:uiPriority="9" w:unhideWhenUsed="0" w:qFormat="1"/>
-    <w:lsdException w:name="heading 2" w:uiPriority="9" w:qFormat="1"/>
-    <w:lsdException w:name="heading 3" w:uiPriority="9" w:qFormat="1"/>
-    <w:lsdException w:name="heading 4" w:uiPriority="9" w:qFormat="1"/>
-    <w:lsdException w:name="heading 5" w:uiPriority="9" w:qFormat="1"/>
-    <w:lsdException w:name="heading 6" w:uiPriority="9" w:qFormat="1"/>
-    <w:lsdException w:name="heading 7" w:uiPriority="9" w:qFormat="1"/>
-    <w:lsdException w:name="heading 8" w:uiPriority="9" w:qFormat="1"/>
-    <w:lsdException w:name="heading 9" w:uiPriority="9" w:qFormat="1"/>
-    <w:lsdException w:name="toc 1" w:uiPriority="39"/>
-    <w:lsdException w:name="toc 2" w:uiPriority="39"/>
-    <w:lsdException w:name="toc 3" w:uiPriority="39"/>
-    <w:lsdException w:name="toc 4" w:uiPriority="39"/>
-    <w:lsdException w:name="toc 5" w:uiPriority="39"/>
-    <w:lsdException w:name="toc 6" w:uiPriority="39"/>
-    <w:lsdException w:name="toc 7" w:uiPriority="39"/>
-    <w:lsdException w:name="toc 8" w:uiPriority="39"/>
-    <w:lsdException w:name="toc 9" w:uiPriority="39"/>
-    <w:lsdException w:name="caption" w:uiPriority="35" w:qFormat="1"/>
-    <w:lsdException w:name="Title" w:semiHidden="0" w:uiPriority="10" w:unhideWhenUsed="0" w:qFormat="1"/>
-    <w:lsdException w:name="Default Paragraph Font" w:uiPriority="1"/>
-    <w:lsdException w:name="Subtitle" w:semiHidden="0" w:uiPriority="11" w:unhideWhenUsed="0" w:qFormat="1"/>
-    <w:lsdException w:name="Strong" w:semiHidden="0" w:uiPriority="22" w:unhideWhenUsed="0" w:qFormat="1"/>
-    <w:lsdException w:name="Emphasis" w:semiHidden="0" w:uiPriority="20" w:unhideWhenUsed="0" w:qFormat="1"/>
-    <w:lsdException w:name="Table Grid" w:semiHidden="0" w:uiPriority="39" w:unhideWhenUsed="0"/>
-    <w:lsdException w:name="Placeholder Text" w:unhideWhenUsed="0"/>
-    <w:lsdException w:name="No Spacing" w:semiHidden="0" w:uiPriority="1" w:unhideWhenUsed="0" w:qFormat="1"/>
-    <w:lsdException w:name="Light Shading" w:semiHidden="0" w:uiPriority="60" w:unhideWhenUsed="0"/>
-    <w:lsdException w:name="Light List" w:semiHidden="0" w:uiPriority="61" w:unhideWhenUsed="0"/>
-    <w:lsdException w:name="Light Grid" w:semiHidden="0" w:uiPriority="62" w:unhideWhenUsed="0"/>
-    <w:lsdException w:name="Medium Shading 1" w:semiHidden="0" w:uiPriority="63" w:unhideWhenUsed="0"/>
-    <w:lsdException w:name="Medium Shading 2" w:semiHidden="0" w:uiPriority="64" w:unhideWhenUsed="0"/>
-    <w:lsdException w:name="Medium List 1" w:semiHidden="0" w:uiPriority="65" w:unhideWhenUsed="0"/>
-    <w:lsdException w:name="Medium List 2" w:semiHidden="0" w:uiPriority="66" w:unhideWhenUsed="0"/>
-    <w:lsdException w:name="Medium Grid 1" w:semiHidden="0" w:uiPriority="67" w:unhideWhenUsed="0"/>
-    <w:lsdException w:name="Medium Grid 2" w:semiHidden="0" w:uiPriority="68" w:unhideWhenUsed="0"/>
-    <w:lsdException w:name="Medium Grid 3" w:semiHidden="0" w:uiPriority="69" w:unhideWhenUsed="0"/>
-    <w:lsdException w:name="Dark List" w:semiHidden="0" w:uiPriority="70" w:unhideWhenUsed="0"/>
-    <w:lsdException w:name="Colorful Shading" w:semiHidden="0" w:uiPriority="71" w:unhideWhenUsed="0"/>
-    <w:lsdException w:name="Colorful List" w:semiHidden="0" w:uiPriority="72" w:unhideWhenUsed="0"/>
-    <w:lsdException w:name="Colorful Grid" w:semiHidden="0" w:uiPriority="73" w:unhideWhenUsed="0"/>
-    <w:lsdException w:name="Light Shading Accent 1" w:semiHidden="0" w:uiPriority="60" w:unhideWhenUsed="0"/>
-    <w:lsdException w:name="Light List Accent 1" w:semiHidden="0" w:uiPriority="61" w:unhideWhenUsed="0"/>
-    <w:lsdException w:name="Light Grid Accent 1" w:semiHidden="0" w:uiPriority="62" w:unhideWhenUsed="0"/>
-    <w:lsdException w:name="Medium Shading 1 Accent 1" w:semiHidden="0" w:uiPriority="63" w:unhideWhenUsed="0"/>
-    <w:lsdException w:name="Medium Shading 2 Accent 1" w:semiHidden="0" w:uiPriority="64" w:unhideWhenUsed="0"/>
-    <w:lsdException w:name="Medium List 1 Accent 1" w:semiHidden="0" w:uiPriority="65" w:unhideWhenUsed="0"/>
-    <w:lsdException w:name="Revision" w:unhideWhenUsed="0"/>
-    <w:lsdException w:name="List Paragraph" w:semiHidden="0" w:uiPriority="34" w:unhideWhenUsed="0" w:qFormat="1"/>
-    <w:lsdException w:name="Quote" w:semiHidden="0" w:uiPriority="29" w:unhideWhenUsed="0" w:qFormat="1"/>
-    <w:lsdException w:name="Intense Quote" w:semiHidden="0" w:uiPriority="30" w:unhideWhenUsed="0" w:qFormat="1"/>
-    <w:lsdException w:name="Medium List 2 Accent 1" w:semiHidden="0" w:uiPriority="66" w:unhideWhenUsed="0"/>
-    <w:lsdException w:name="Medium Grid 1 Accent 1" w:semiHidden="0" w:uiPriority="67" w:unhideWhenUsed="0"/>
-    <w:lsdException w:name="Medium Grid 2 Accent 1" w:semiHidden="0" w:uiPriority="68" w:unhideWhenUsed="0"/>
-    <w:lsdException w:name="Medium Grid 3 Accent 1" w:semiHidden="0" w:uiPriority="69" w:unhideWhenUsed="0"/>
-    <w:lsdException w:name="Dark List Accent 1" w:semiHidden="0" w:uiPriority="70" w:unhideWhenUsed="0"/>
-    <w:lsdException w:name="Colorful Shading Accent 1" w:semiHidden="0" w:uiPriority="71" w:unhideWhenUsed="0"/>
-    <w:lsdException w:name="Colorful List Accent 1" w:semiHidden="0" w:uiPriority="72" w:unhideWhenUsed="0"/>
-    <w:lsdException w:name="Colorful Grid Accent 1" w:semiHidden="0" w:uiPriority="73" w:unhideWhenUsed="0"/>
-    <w:lsdException w:name="Light Shading Accent 2" w:semiHidden="0" w:uiPriority="60" w:unhideWhenUsed="0"/>
-    <w:lsdException w:name="Light List Accent 2" w:semiHidden="0" w:uiPriority="61" w:unhideWhenUsed="0"/>
-    <w:lsdException w:name="Light Grid Accent 2" w:semiHidden="0" w:uiPriority="62" w:unhideWhenUsed="0"/>
-    <w:lsdException w:name="Medium Shading 1 Accent 2" w:semiHidden="0" w:uiPriority="63" w:unhideWhenUsed="0"/>
-    <w:lsdException w:name="Medium Shading 2 Accent 2" w:semiHidden="0" w:uiPriority="64" w:unhideWhenUsed="0"/>
-    <w:lsdException w:name="Medium List 1 Accent 2" w:semiHidden="0" w:uiPriority="65" w:unhideWhenUsed="0"/>
-    <w:lsdException w:name="Medium List 2 Accent 2" w:semiHidden="0" w:uiPriority="66" w:unhideWhenUsed="0"/>
-    <w:lsdException w:name="Medium Grid 1 Accent 2" w:semiHidden="0" w:uiPriority="67" w:unhideWhenUsed="0"/>
-    <w:lsdException w:name="Medium Grid 2 Accent 2" w:semiHidden="0" w:uiPriority="68" w:unhideWhenUsed="0"/>
-    <w:lsdException w:name="Medium Grid 3 Accent 2" w:semiHidden="0" w:uiPriority="69" w:unhideWhenUsed="0"/>
-    <w:lsdException w:name="Dark List Accent 2" w:semiHidden="0" w:uiPriority="70" w:unhideWhenUsed="0"/>
-    <w:lsdException w:name="Colorful Shading Accent 2" w:semiHidden="0" w:uiPriority="71" w:unhideWhenUsed="0"/>
-    <w:lsdException w:name="Colorful List Accent 2" w:semiHidden="0" w:uiPriority="72" w:unhideWhenUsed="0"/>
-    <w:lsdException w:name="Colorful Grid Accent 2" w:semiHidden="0" w:uiPriority="73" w:unhideWhenUsed="0"/>
-    <w:lsdException w:name="Light Shading Accent 3" w:semiHidden="0" w:uiPriority="60" w:unhideWhenUsed="0"/>
-    <w:lsdException w:name="Light List Accent 3" w:semiHidden="0" w:uiPriority="61" w:unhideWhenUsed="0"/>
-    <w:lsdException w:name="Light Grid Accent 3" w:semiHidden="0" w:uiPriority="62" w:unhideWhenUsed="0"/>
-    <w:lsdException w:name="Medium Shading 1 Accent 3" w:semiHidden="0" w:uiPriority="63" w:unhideWhenUsed="0"/>
-    <w:lsdException w:name="Medium Shading 2 Accent 3" w:semiHidden="0" w:uiPriority="64" w:unhideWhenUsed="0"/>
-    <w:lsdException w:name="Medium List 1 Accent 3" w:semiHidden="0" w:uiPriority="65" w:unhideWhenUsed="0"/>
-    <w:lsdException w:name="Medium List 2 Accent 3" w:semiHidden="0" w:uiPriority="66" w:unhideWhenUsed="0"/>
-    <w:lsdException w:name="Medium Grid 1 Accent 3" w:semiHidden="0" w:uiPriority="67" w:unhideWhenUsed="0"/>
-    <w:lsdException w:name="Medium Grid 2 Accent 3" w:semiHidden="0" w:uiPriority="68" w:unhideWhenUsed="0"/>
-    <w:lsdException w:name="Medium Grid 3 Accent 3" w:semiHidden="0" w:uiPriority="69" w:unhideWhenUsed="0"/>
-    <w:lsdException w:name="Dark List Accent 3" w:semiHidden="0" w:uiPriority="70" w:unhideWhenUsed="0"/>
-    <w:lsdException w:name="Colorful Shading Accent 3" w:semiHidden="0" w:uiPriority="71" w:unhideWhenUsed="0"/>
-    <w:lsdException w:name="Colorful List Accent 3" w:semiHidden="0" w:uiPriority="72" w:unhideWhenUsed="0"/>
-    <w:lsdException w:name="Colorful Grid Accent 3" w:semiHidden="0" w:uiPriority="73" w:unhideWhenUsed="0"/>
-    <w:lsdException w:name="Light Shading Accent 4" w:semiHidden="0" w:uiPriority="60" w:unhideWhenUsed="0"/>
-    <w:lsdException w:name="Light List Accent 4" w:semiHidden="0" w:uiPriority="61" w:unhideWhenUsed="0"/>
-    <w:lsdException w:name="Light Grid Accent 4" w:semiHidden="0" w:uiPriority="62" w:unhideWhenUsed="0"/>
-    <w:lsdException w:name="Medium Shading 1 Accent 4" w:semiHidden="0" w:uiPriority="63" w:unhideWhenUsed="0"/>
-    <w:lsdException w:name="Medium Shading 2 Accent 4" w:semiHidden="0" w:uiPriority="64" w:unhideWhenUsed="0"/>
-    <w:lsdException w:name="Medium List 1 Accent 4" w:semiHidden="0" w:uiPriority="65" w:unhideWhenUsed="0"/>
-    <w:lsdException w:name="Medium List 2 Accent 4" w:semiHidden="0" w:uiPriority="66" w:unhideWhenUsed="0"/>
-    <w:lsdException w:name="Medium Grid 1 Accent 4" w:semiHidden="0" w:uiPriority="67" w:unhideWhenUsed="0"/>
-    <w:lsdException w:name="Medium Grid 2 Accent 4" w:semiHidden="0" w:uiPriority="68" w:unhideWhenUsed="0"/>
-    <w:lsdException w:name="Medium Grid 3 Accent 4" w:semiHidden="0" w:uiPriority="69" w:unhideWhenUsed="0"/>
-    <w:lsdException w:name="Dark List Accent 4" w:semiHidden="0" w:uiPriority="70" w:unhideWhenUsed="0"/>
-    <w:lsdException w:name="Colorful Shading Accent 4" w:semiHidden="0" w:uiPriority="71" w:unhideWhenUsed="0"/>
-    <w:lsdException w:name="Colorful List Accent 4" w:semiHidden="0" w:uiPriority="72" w:unhideWhenUsed="0"/>
-    <w:lsdException w:name="Colorful Grid Accent 4" w:semiHidden="0" w:uiPriority="73" w:unhideWhenUsed="0"/>
-    <w:lsdException w:name="Light Shading Accent 5" w:semiHidden="0" w:uiPriority="60" w:unhideWhenUsed="0"/>
-    <w:lsdException w:name="Light List Accent 5" w:semiHidden="0" w:uiPriority="61" w:unhideWhenUsed="0"/>
-    <w:lsdException w:name="Light Grid Accent 5" w:semiHidden="0" w:uiPriority="62" w:unhideWhenUsed="0"/>
-    <w:lsdException w:name="Medium Shading 1 Accent 5" w:semiHidden="0" w:uiPriority="63" w:unhideWhenUsed="0"/>
-    <w:lsdException w:name="Medium Shading 2 Accent 5" w:semiHidden="0" w:uiPriority="64" w:unhideWhenUsed="0"/>
-    <w:lsdException w:name="Medium List 1 Accent 5" w:semiHidden="0" w:uiPriority="65" w:unhideWhenUsed="0"/>
-    <w:lsdException w:name="Medium List 2 Accent 5" w:semiHidden="0" w:uiPriority="66" w:unhideWhenUsed="0"/>
-    <w:lsdException w:name="Medium Grid 1 Accent 5" w:semiHidden="0" w:uiPriority="67" w:unhideWhenUsed="0"/>
-    <w:lsdException w:name="Medium Grid 2 Accent 5" w:semiHidden="0" w:uiPriority="68" w:unhideWhenUsed="0"/>
-    <w:lsdException w:name="Medium Grid 3 Accent 5" w:semiHidden="0" w:uiPriority="69" w:unhideWhenUsed="0"/>
-    <w:lsdException w:name="Dark List Accent 5" w:semiHidden="0" w:uiPriority="70" w:unhideWhenUsed="0"/>
-    <w:lsdException w:name="Colorful Shading Accent 5" w:semiHidden="0" w:uiPriority="71" w:unhideWhenUsed="0"/>
-    <w:lsdException w:name="Colorful List Accent 5" w:semiHidden="0" w:uiPriority="72" w:unhideWhenUsed="0"/>
-    <w:lsdException w:name="Colorful Grid Accent 5" w:semiHidden="0" w:uiPriority="73" w:unhideWhenUsed="0"/>
-    <w:lsdException w:name="Light Shading Accent 6" w:semiHidden="0" w:uiPriority="60" w:unhideWhenUsed="0"/>
-    <w:lsdException w:name="Light List Accent 6" w:semiHidden="0" w:uiPriority="61" w:unhideWhenUsed="0"/>
-    <w:lsdException w:name="Light Grid Accent 6" w:semiHidden="0" w:uiPriority="62" w:unhideWhenUsed="0"/>
-    <w:lsdException w:name="Medium Shading 1 Accent 6" w:semiHidden="0" w:uiPriority="63" w:unhideWhenUsed="0"/>
-    <w:lsdException w:name="Medium Shading 2 Accent 6" w:semiHidden="0" w:uiPriority="64" w:unhideWhenUsed="0"/>
-    <w:lsdException w:name="Medium List 1 Accent 6" w:semiHidden="0" w:uiPriority="65" w:unhideWhenUsed="0"/>
-    <w:lsdException w:name="Medium List 2 Accent 6" w:semiHidden="0" w:uiPriority="66" w:unhideWhenUsed="0"/>
-    <w:lsdException w:name="Medium Grid 1 Accent 6" w:semiHidden="0" w:uiPriority="67" w:unhideWhenUsed="0"/>
-    <w:lsdException w:name="Medium Grid 2 Accent 6" w:semiHidden="0" w:uiPriority="68" w:unhideWhenUsed="0"/>
-    <w:lsdException w:name="Medium Grid 3 Accent 6" w:semiHidden="0" w:uiPriority="69" w:unhideWhenUsed="0"/>
-    <w:lsdException w:name="Dark List Accent 6" w:semiHidden="0" w:uiPriority="70" w:unhideWhenUsed="0"/>
-    <w:lsdException w:name="Colorful Shading Accent 6" w:semiHidden="0" w:uiPriority="71" w:unhideWhenUsed="0"/>
-    <w:lsdException w:name="Colorful List Accent 6" w:semiHidden="0" w:uiPriority="72" w:unhideWhenUsed="0"/>
-    <w:lsdException w:name="Colorful Grid Accent 6" w:semiHidden="0" w:uiPriority="73" w:unhideWhenUsed="0"/>
-    <w:lsdException w:name="Subtle Emphasis" w:semiHidden="0" w:uiPriority="19" w:unhideWhenUsed="0" w:qFormat="1"/>
-    <w:lsdException w:name="Intense Emphasis" w:semiHidden="0" w:uiPriority="21" w:unhideWhenUsed="0" w:qFormat="1"/>
-    <w:lsdException w:name="Subtle Reference" w:semiHidden="0" w:uiPriority="31" w:unhideWhenUsed="0" w:qFormat="1"/>
-    <w:lsdException w:name="Intense Reference" w:semiHidden="0" w:uiPriority="32" w:unhideWhenUsed="0" w:qFormat="1"/>
-    <w:lsdException w:name="Book Title" w:semiHidden="0" w:uiPriority="33" w:unhideWhenUsed="0" w:qFormat="1"/>
-    <w:lsdException w:name="Bibliography" w:uiPriority="37"/>
-    <w:lsdException w:name="TOC Heading" w:uiPriority="39" w:qFormat="1"/>
+  <w:latentStyles w:defLockedState="0" w:defUIPriority="99" w:defSemiHidden="0" w:defUnhideWhenUsed="0" w:defQFormat="0" w:count="371">
+    <w:lsdException w:name="Normal" w:uiPriority="0" w:qFormat="1"/>
+    <w:lsdException w:name="heading 1" w:uiPriority="9" w:qFormat="1"/>
+    <w:lsdException w:name="heading 2" w:semiHidden="1" w:uiPriority="9" w:unhideWhenUsed="1" w:qFormat="1"/>
+    <w:lsdException w:name="heading 3" w:semiHidden="1" w:uiPriority="9" w:unhideWhenUsed="1" w:qFormat="1"/>
+    <w:lsdException w:name="heading 4" w:semiHidden="1" w:uiPriority="9" w:unhideWhenUsed="1" w:qFormat="1"/>
+    <w:lsdException w:name="heading 5" w:semiHidden="1" w:uiPriority="9" w:unhideWhenUsed="1" w:qFormat="1"/>
+    <w:lsdException w:name="heading 6" w:semiHidden="1" w:uiPriority="9" w:unhideWhenUsed="1" w:qFormat="1"/>
+    <w:lsdException w:name="heading 7" w:semiHidden="1" w:uiPriority="9" w:unhideWhenUsed="1" w:qFormat="1"/>
+    <w:lsdException w:name="heading 8" w:semiHidden="1" w:uiPriority="9" w:unhideWhenUsed="1" w:qFormat="1"/>
+    <w:lsdException w:name="heading 9" w:semiHidden="1" w:uiPriority="9" w:unhideWhenUsed="1" w:qFormat="1"/>
+    <w:lsdException w:name="index 1" w:semiHidden="1" w:unhideWhenUsed="1"/>
+    <w:lsdException w:name="index 2" w:semiHidden="1" w:unhideWhenUsed="1"/>
+    <w:lsdException w:name="index 3" w:semiHidden="1" w:unhideWhenUsed="1"/>
+    <w:lsdException w:name="index 4" w:semiHidden="1" w:unhideWhenUsed="1"/>
+    <w:lsdException w:name="index 5" w:semiHidden="1" w:unhideWhenUsed="1"/>
+    <w:lsdException w:name="index 6" w:semiHidden="1" w:unhideWhenUsed="1"/>
+    <w:lsdException w:name="index 7" w:semiHidden="1" w:unhideWhenUsed="1"/>
+    <w:lsdException w:name="index 8" w:semiHidden="1" w:unhideWhenUsed="1"/>
+    <w:lsdException w:name="index 9" w:semiHidden="1" w:unhideWhenUsed="1"/>
+    <w:lsdException w:name="toc 1" w:semiHidden="1" w:uiPriority="39" w:unhideWhenUsed="1"/>
+    <w:lsdException w:name="toc 2" w:semiHidden="1" w:uiPriority="39" w:unhideWhenUsed="1"/>
+    <w:lsdException w:name="toc 3" w:semiHidden="1" w:uiPriority="39" w:unhideWhenUsed="1"/>
+    <w:lsdException w:name="toc 4" w:semiHidden="1" w:uiPriority="39" w:unhideWhenUsed="1"/>
+    <w:lsdException w:name="toc 5" w:semiHidden="1" w:uiPriority="39" w:unhideWhenUsed="1"/>
+    <w:lsdException w:name="toc 6" w:semiHidden="1" w:uiPriority="39" w:unhideWhenUsed="1"/>
+    <w:lsdException w:name="toc 7" w:semiHidden="1" w:uiPriority="39" w:unhideWhenUsed="1"/>
+    <w:lsdException w:name="toc 8" w:semiHidden="1" w:uiPriority="39" w:unhideWhenUsed="1"/>
+    <w:lsdException w:name="toc 9" w:semiHidden="1" w:uiPriority="39" w:unhideWhenUsed="1"/>
+    <w:lsdException w:name="Normal Indent" w:semiHidden="1" w:unhideWhenUsed="1"/>
+    <w:lsdException w:name="footnote text" w:semiHidden="1" w:unhideWhenUsed="1"/>
+    <w:lsdException w:name="annotation text" w:semiHidden="1" w:unhideWhenUsed="1"/>
+    <w:lsdException w:name="header" w:semiHidden="1" w:unhideWhenUsed="1"/>
+    <w:lsdException w:name="footer" w:semiHidden="1" w:unhideWhenUsed="1"/>
+    <w:lsdException w:name="index heading" w:semiHidden="1" w:unhideWhenUsed="1"/>
+    <w:lsdException w:name="caption" w:semiHidden="1" w:uiPriority="35" w:unhideWhenUsed="1" w:qFormat="1"/>
+    <w:lsdException w:name="table of figures" w:semiHidden="1" w:unhideWhenUsed="1"/>
+    <w:lsdException w:name="envelope address" w:semiHidden="1" w:unhideWhenUsed="1"/>
+    <w:lsdException w:name="envelope return" w:semiHidden="1" w:unhideWhenUsed="1"/>
+    <w:lsdException w:name="footnote reference" w:semiHidden="1" w:unhideWhenUsed="1"/>
+    <w:lsdException w:name="annotation reference" w:semiHidden="1" w:unhideWhenUsed="1"/>
+    <w:lsdException w:name="line number" w:semiHidden="1" w:unhideWhenUsed="1"/>
+    <w:lsdException w:name="page number" w:semiHidden="1" w:unhideWhenUsed="1"/>
+    <w:lsdException w:name="endnote reference" w:semiHidden="1" w:unhideWhenUsed="1"/>
+    <w:lsdException w:name="endnote text" w:semiHidden="1" w:unhideWhenUsed="1"/>
+    <w:lsdException w:name="table of authorities" w:semiHidden="1" w:unhideWhenUsed="1"/>
+    <w:lsdException w:name="macro" w:semiHidden="1" w:unhideWhenUsed="1"/>
+    <w:lsdException w:name="toa heading" w:semiHidden="1" w:unhideWhenUsed="1"/>
+    <w:lsdException w:name="List" w:semiHidden="1" w:unhideWhenUsed="1"/>
+    <w:lsdException w:name="List Bullet" w:semiHidden="1" w:unhideWhenUsed="1"/>
+    <w:lsdException w:name="List Number" w:semiHidden="1" w:unhideWhenUsed="1"/>
+    <w:lsdException w:name="List 2" w:semiHidden="1" w:unhideWhenUsed="1"/>
+    <w:lsdException w:name="List 3" w:semiHidden="1" w:unhideWhenUsed="1"/>
+    <w:lsdException w:name="List 4" w:semiHidden="1" w:unhideWhenUsed="1"/>
+    <w:lsdException w:name="List 5" w:semiHidden="1" w:unhideWhenUsed="1"/>
+    <w:lsdException w:name="List Bullet 2" w:semiHidden="1" w:unhideWhenUsed="1"/>
+    <w:lsdException w:name="List Bullet 3" w:semiHidden="1" w:unhideWhenUsed="1"/>
+    <w:lsdException w:name="List Bullet 4" w:semiHidden="1" w:unhideWhenUsed="1"/>
+    <w:lsdException w:name="List Bullet 5" w:semiHidden="1" w:unhideWhenUsed="1"/>
+    <w:lsdException w:name="List Number 2" w:semiHidden="1" w:unhideWhenUsed="1"/>
+    <w:lsdException w:name="List Number 3" w:semiHidden="1" w:unhideWhenUsed="1"/>
+    <w:lsdException w:name="List Number 4" w:semiHidden="1" w:unhideWhenUsed="1"/>
+    <w:lsdException w:name="List Number 5" w:semiHidden="1" w:unhideWhenUsed="1"/>
+    <w:lsdException w:name="Title" w:uiPriority="10" w:qFormat="1"/>
+    <w:lsdException w:name="Closing" w:semiHidden="1" w:unhideWhenUsed="1"/>
+    <w:lsdException w:name="Signature" w:semiHidden="1" w:unhideWhenUsed="1"/>
+    <w:lsdException w:name="Default Paragraph Font" w:semiHidden="1" w:uiPriority="1" w:unhideWhenUsed="1"/>
+    <w:lsdException w:name="Body Text" w:semiHidden="1" w:unhideWhenUsed="1"/>
+    <w:lsdException w:name="Body Text Indent" w:semiHidden="1" w:unhideWhenUsed="1"/>
+    <w:lsdException w:name="List Continue" w:semiHidden="1" w:unhideWhenUsed="1"/>
+    <w:lsdException w:name="List Continue 2" w:semiHidden="1" w:unhideWhenUsed="1"/>
+    <w:lsdException w:name="List Continue 3" w:semiHidden="1" w:unhideWhenUsed="1"/>
+    <w:lsdException w:name="List Continue 4" w:semiHidden="1" w:unhideWhenUsed="1"/>
+    <w:lsdException w:name="List Continue 5" w:semiHidden="1" w:unhideWhenUsed="1"/>
+    <w:lsdException w:name="Message Header" w:semiHidden="1" w:unhideWhenUsed="1"/>
+    <w:lsdException w:name="Subtitle" w:uiPriority="11" w:qFormat="1"/>
+    <w:lsdException w:name="Salutation" w:semiHidden="1" w:unhideWhenUsed="1"/>
+    <w:lsdException w:name="Date" w:semiHidden="1" w:unhideWhenUsed="1"/>
+    <w:lsdException w:name="Body Text First Indent" w:semiHidden="1" w:unhideWhenUsed="1"/>
+    <w:lsdException w:name="Body Text First Indent 2" w:semiHidden="1" w:unhideWhenUsed="1"/>
+    <w:lsdException w:name="Note Heading" w:semiHidden="1" w:unhideWhenUsed="1"/>
+    <w:lsdException w:name="Body Text 2" w:semiHidden="1" w:unhideWhenUsed="1"/>
+    <w:lsdException w:name="Body Text 3" w:semiHidden="1" w:unhideWhenUsed="1"/>
+    <w:lsdException w:name="Body Text Indent 2" w:semiHidden="1" w:unhideWhenUsed="1"/>
+    <w:lsdException w:name="Body Text Indent 3" w:semiHidden="1" w:unhideWhenUsed="1"/>
+    <w:lsdException w:name="Block Text" w:semiHidden="1" w:unhideWhenUsed="1"/>
+    <w:lsdException w:name="Hyperlink" w:semiHidden="1" w:unhideWhenUsed="1"/>
+    <w:lsdException w:name="FollowedHyperlink" w:semiHidden="1" w:unhideWhenUsed="1"/>
+    <w:lsdException w:name="Strong" w:uiPriority="22" w:qFormat="1"/>
+    <w:lsdException w:name="Emphasis" w:uiPriority="20" w:qFormat="1"/>
+    <w:lsdException w:name="Document Map" w:semiHidden="1" w:unhideWhenUsed="1"/>
+    <w:lsdException w:name="Plain Text" w:semiHidden="1" w:unhideWhenUsed="1"/>
+    <w:lsdException w:name="E-mail Signature" w:semiHidden="1" w:unhideWhenUsed="1"/>
+    <w:lsdException w:name="HTML Top of Form" w:semiHidden="1" w:unhideWhenUsed="1"/>
+    <w:lsdException w:name="HTML Bottom of Form" w:semiHidden="1" w:unhideWhenUsed="1"/>
+    <w:lsdException w:name="Normal (Web)" w:semiHidden="1" w:unhideWhenUsed="1"/>
+    <w:lsdException w:name="HTML Acronym" w:semiHidden="1" w:unhideWhenUsed="1"/>
+    <w:lsdException w:name="HTML Address" w:semiHidden="1" w:unhideWhenUsed="1"/>
+    <w:lsdException w:name="HTML Cite" w:semiHidden="1" w:unhideWhenUsed="1"/>
+    <w:lsdException w:name="HTML Code" w:semiHidden="1" w:unhideWhenUsed="1"/>
+    <w:lsdException w:name="HTML Definition" w:semiHidden="1" w:unhideWhenUsed="1"/>
+    <w:lsdException w:name="HTML Keyboard" w:semiHidden="1" w:unhideWhenUsed="1"/>
+    <w:lsdException w:name="HTML Preformatted" w:semiHidden="1" w:unhideWhenUsed="1"/>
+    <w:lsdException w:name="HTML Sample" w:semiHidden="1" w:unhideWhenUsed="1"/>
+    <w:lsdException w:name="HTML Typewriter" w:semiHidden="1" w:unhideWhenUsed="1"/>
+    <w:lsdException w:name="HTML Variable" w:semiHidden="1" w:unhideWhenUsed="1"/>
+    <w:lsdException w:name="Normal Table" w:semiHidden="1" w:unhideWhenUsed="1"/>
+    <w:lsdException w:name="annotation subject" w:semiHidden="1" w:unhideWhenUsed="1"/>
+    <w:lsdException w:name="No List" w:semiHidden="1" w:unhideWhenUsed="1"/>
+    <w:lsdException w:name="Outline List 1" w:semiHidden="1" w:unhideWhenUsed="1"/>
+    <w:lsdException w:name="Outline List 2" w:semiHidden="1" w:unhideWhenUsed="1"/>
+    <w:lsdException w:name="Outline List 3" w:semiHidden="1" w:unhideWhenUsed="1"/>
+    <w:lsdException w:name="Table Simple 1" w:semiHidden="1" w:unhideWhenUsed="1"/>
+    <w:lsdException w:name="Table Simple 2" w:semiHidden="1" w:unhideWhenUsed="1"/>
+    <w:lsdException w:name="Table Simple 3" w:semiHidden="1" w:unhideWhenUsed="1"/>
+    <w:lsdException w:name="Table Classic 1" w:semiHidden="1" w:unhideWhenUsed="1"/>
+    <w:lsdException w:name="Table Classic 2" w:semiHidden="1" w:unhideWhenUsed="1"/>
+    <w:lsdException w:name="Table Classic 3" w:semiHidden="1" w:unhideWhenUsed="1"/>
+    <w:lsdException w:name="Table Classic 4" w:semiHidden="1" w:unhideWhenUsed="1"/>
+    <w:lsdException w:name="Table Colorful 1" w:semiHidden="1" w:unhideWhenUsed="1"/>
+    <w:lsdException w:name="Table Colorful 2" w:semiHidden="1" w:unhideWhenUsed="1"/>
+    <w:lsdException w:name="Table Colorful 3" w:semiHidden="1" w:unhideWhenUsed="1"/>
+    <w:lsdException w:name="Table Columns 1" w:semiHidden="1" w:unhideWhenUsed="1"/>
+    <w:lsdException w:name="Table Columns 2" w:semiHidden="1" w:unhideWhenUsed="1"/>
+    <w:lsdException w:name="Table Columns 3" w:semiHidden="1" w:unhideWhenUsed="1"/>
+    <w:lsdException w:name="Table Columns 4" w:semiHidden="1" w:unhideWhenUsed="1"/>
+    <w:lsdException w:name="Table Columns 5" w:semiHidden="1" w:unhideWhenUsed="1"/>
+    <w:lsdException w:name="Table Grid 1" w:semiHidden="1" w:unhideWhenUsed="1"/>
+    <w:lsdException w:name="Table Grid 2" w:semiHidden="1" w:unhideWhenUsed="1"/>
+    <w:lsdException w:name="Table Grid 3" w:semiHidden="1" w:unhideWhenUsed="1"/>
+    <w:lsdException w:name="Table Grid 4" w:semiHidden="1" w:unhideWhenUsed="1"/>
+    <w:lsdException w:name="Table Grid 5" w:semiHidden="1" w:unhideWhenUsed="1"/>
+    <w:lsdException w:name="Table Grid 6" w:semiHidden="1" w:unhideWhenUsed="1"/>
+    <w:lsdException w:name="Table Grid 7" w:semiHidden="1" w:unhideWhenUsed="1"/>
+    <w:lsdException w:name="Table Grid 8" w:semiHidden="1" w:unhideWhenUsed="1"/>
+    <w:lsdException w:name="Table List 1" w:semiHidden="1" w:unhideWhenUsed="1"/>
+    <w:lsdException w:name="Table List 2" w:semiHidden="1" w:unhideWhenUsed="1"/>
+    <w:lsdException w:name="Table List 3" w:semiHidden="1" w:unhideWhenUsed="1"/>
+    <w:lsdException w:name="Table List 4" w:semiHidden="1" w:unhideWhenUsed="1"/>
+    <w:lsdException w:name="Table List 5" w:semiHidden="1" w:unhideWhenUsed="1"/>
+    <w:lsdException w:name="Table List 6" w:semiHidden="1" w:unhideWhenUsed="1"/>
+    <w:lsdException w:name="Table List 7" w:semiHidden="1" w:unhideWhenUsed="1"/>
+    <w:lsdException w:name="Table List 8" w:semiHidden="1" w:unhideWhenUsed="1"/>
+    <w:lsdException w:name="Table 3D effects 1" w:semiHidden="1" w:unhideWhenUsed="1"/>
+    <w:lsdException w:name="Table 3D effects 2" w:semiHidden="1" w:unhideWhenUsed="1"/>
+    <w:lsdException w:name="Table 3D effects 3" w:semiHidden="1" w:unhideWhenUsed="1"/>
+    <w:lsdException w:name="Table Contemporary" w:semiHidden="1" w:unhideWhenUsed="1"/>
+    <w:lsdException w:name="Table Elegant" w:semiHidden="1" w:unhideWhenUsed="1"/>
+    <w:lsdException w:name="Table Professional" w:semiHidden="1" w:unhideWhenUsed="1"/>
+    <w:lsdException w:name="Table Subtle 1" w:semiHidden="1" w:unhideWhenUsed="1"/>
+    <w:lsdException w:name="Table Subtle 2" w:semiHidden="1" w:unhideWhenUsed="1"/>
+    <w:lsdException w:name="Table Web 1" w:semiHidden="1" w:unhideWhenUsed="1"/>
+    <w:lsdException w:name="Table Web 2" w:semiHidden="1" w:unhideWhenUsed="1"/>
+    <w:lsdException w:name="Table Web 3" w:semiHidden="1" w:unhideWhenUsed="1"/>
+    <w:lsdException w:name="Balloon Text" w:semiHidden="1" w:unhideWhenUsed="1"/>
+    <w:lsdException w:name="Table Grid" w:uiPriority="39"/>
+    <w:lsdException w:name="Table Theme" w:semiHidden="1" w:unhideWhenUsed="1"/>
+    <w:lsdException w:name="Placeholder Text" w:semiHidden="1"/>
+    <w:lsdException w:name="No Spacing" w:uiPriority="1" w:qFormat="1"/>
+    <w:lsdException w:name="Light Shading" w:uiPriority="60"/>
+    <w:lsdException w:name="Light List" w:uiPriority="61"/>
+    <w:lsdException w:name="Light Grid" w:uiPriority="62"/>
+    <w:lsdException w:name="Medium Shading 1" w:uiPriority="63"/>
+    <w:lsdException w:name="Medium Shading 2" w:uiPriority="64"/>
+    <w:lsdException w:name="Medium List 1" w:uiPriority="65"/>
+    <w:lsdException w:name="Medium List 2" w:uiPriority="66"/>
+    <w:lsdException w:name="Medium Grid 1" w:uiPriority="67"/>
+    <w:lsdException w:name="Medium Grid 2" w:uiPriority="68"/>
+    <w:lsdException w:name="Medium Grid 3" w:uiPriority="69"/>
+    <w:lsdException w:name="Dark List" w:uiPriority="70"/>
+    <w:lsdException w:name="Colorful Shading" w:uiPriority="71"/>
+    <w:lsdException w:name="Colorful List" w:uiPriority="72"/>
+    <w:lsdException w:name="Colorful Grid" w:uiPriority="73"/>
+    <w:lsdException w:name="Light Shading Accent 1" w:uiPriority="60"/>
+    <w:lsdException w:name="Light List Accent 1" w:uiPriority="61"/>
+    <w:lsdException w:name="Light Grid Accent 1" w:uiPriority="62"/>
+    <w:lsdException w:name="Medium Shading 1 Accent 1" w:uiPriority="63"/>
+    <w:lsdException w:name="Medium Shading 2 Accent 1" w:uiPriority="64"/>
+    <w:lsdException w:name="Medium List 1 Accent 1" w:uiPriority="65"/>
+    <w:lsdException w:name="Revision" w:semiHidden="1"/>
+    <w:lsdException w:name="List Paragraph" w:uiPriority="34" w:qFormat="1"/>
+    <w:lsdException w:name="Quote" w:uiPriority="29" w:qFormat="1"/>
+    <w:lsdException w:name="Intense Quote" w:uiPriority="30" w:qFormat="1"/>
+    <w:lsdException w:name="Medium List 2 Accent 1" w:uiPriority="66"/>
+    <w:lsdException w:name="Medium Grid 1 Accent 1" w:uiPriority="67"/>
+    <w:lsdException w:name="Medium Grid 2 Accent 1" w:uiPriority="68"/>
+    <w:lsdException w:name="Medium Grid 3 Accent 1" w:uiPriority="69"/>
+    <w:lsdException w:name="Dark List Accent 1" w:uiPriority="70"/>
+    <w:lsdException w:name="Colorful Shading Accent 1" w:uiPriority="71"/>
+    <w:lsdException w:name="Colorful List Accent 1" w:uiPriority="72"/>
+    <w:lsdException w:name="Colorful Grid Accent 1" w:uiPriority="73"/>
+    <w:lsdException w:name="Light Shading Accent 2" w:uiPriority="60"/>
+    <w:lsdException w:name="Light List Accent 2" w:uiPriority="61"/>
+    <w:lsdException w:name="Light Grid Accent 2" w:uiPriority="62"/>
+    <w:lsdException w:name="Medium Shading 1 Accent 2" w:uiPriority="63"/>
+    <w:lsdException w:name="Medium Shading 2 Accent 2" w:uiPriority="64"/>
+    <w:lsdException w:name="Medium List 1 Accent 2" w:uiPriority="65"/>
+    <w:lsdException w:name="Medium List 2 Accent 2" w:uiPriority="66"/>
+    <w:lsdException w:name="Medium Grid 1 Accent 2" w:uiPriority="67"/>
+    <w:lsdException w:name="Medium Grid 2 Accent 2" w:uiPriority="68"/>
+    <w:lsdException w:name="Medium Grid 3 Accent 2" w:uiPriority="69"/>
+    <w:lsdException w:name="Dark List Accent 2" w:uiPriority="70"/>
+    <w:lsdException w:name="Colorful Shading Accent 2" w:uiPriority="71"/>
+    <w:lsdException w:name="Colorful List Accent 2" w:uiPriority="72"/>
+    <w:lsdException w:name="Colorful Grid Accent 2" w:uiPriority="73"/>
+    <w:lsdException w:name="Light Shading Accent 3" w:uiPriority="60"/>
+    <w:lsdException w:name="Light List Accent 3" w:uiPriority="61"/>
+    <w:lsdException w:name="Light Grid Accent 3" w:uiPriority="62"/>
+    <w:lsdException w:name="Medium Shading 1 Accent 3" w:uiPriority="63"/>
+    <w:lsdException w:name="Medium Shading 2 Accent 3" w:uiPriority="64"/>
+    <w:lsdException w:name="Medium List 1 Accent 3" w:uiPriority="65"/>
+    <w:lsdException w:name="Medium List 2 Accent 3" w:uiPriority="66"/>
+    <w:lsdException w:name="Medium Grid 1 Accent 3" w:uiPriority="67"/>
+    <w:lsdException w:name="Medium Grid 2 Accent 3" w:uiPriority="68"/>
+    <w:lsdException w:name="Medium Grid 3 Accent 3" w:uiPriority="69"/>
+    <w:lsdException w:name="Dark List Accent 3" w:uiPriority="70"/>
+    <w:lsdException w:name="Colorful Shading Accent 3" w:uiPriority="71"/>
+    <w:lsdException w:name="Colorful List Accent 3" w:uiPriority="72"/>
+    <w:lsdException w:name="Colorful Grid Accent 3" w:uiPriority="73"/>
+    <w:lsdException w:name="Light Shading Accent 4" w:uiPriority="60"/>
+    <w:lsdException w:name="Light List Accent 4" w:uiPriority="61"/>
+    <w:lsdException w:name="Light Grid Accent 4" w:uiPriority="62"/>
+    <w:lsdException w:name="Medium Shading 1 Accent 4" w:uiPriority="63"/>
+    <w:lsdException w:name="Medium Shading 2 Accent 4" w:uiPriority="64"/>
+    <w:lsdException w:name="Medium List 1 Accent 4" w:uiPriority="65"/>
+    <w:lsdException w:name="Medium List 2 Accent 4" w:uiPriority="66"/>
+    <w:lsdException w:name="Medium Grid 1 Accent 4" w:uiPriority="67"/>
+    <w:lsdException w:name="Medium Grid 2 Accent 4" w:uiPriority="68"/>
+    <w:lsdException w:name="Medium Grid 3 Accent 4" w:uiPriority="69"/>
+    <w:lsdException w:name="Dark List Accent 4" w:uiPriority="70"/>
+    <w:lsdException w:name="Colorful Shading Accent 4" w:uiPriority="71"/>
+    <w:lsdException w:name="Colorful List Accent 4" w:uiPriority="72"/>
+    <w:lsdException w:name="Colorful Grid Accent 4" w:uiPriority="73"/>
+    <w:lsdException w:name="Light Shading Accent 5" w:uiPriority="60"/>
+    <w:lsdException w:name="Light List Accent 5" w:uiPriority="61"/>
+    <w:lsdException w:name="Light Grid Accent 5" w:uiPriority="62"/>
+    <w:lsdException w:name="Medium Shading 1 Accent 5" w:uiPriority="63"/>
+    <w:lsdException w:name="Medium Shading 2 Accent 5" w:uiPriority="64"/>
+    <w:lsdException w:name="Medium List 1 Accent 5" w:uiPriority="65"/>
+    <w:lsdException w:name="Medium List 2 Accent 5" w:uiPriority="66"/>
+    <w:lsdException w:name="Medium Grid 1 Accent 5" w:uiPriority="67"/>
+    <w:lsdException w:name="Medium Grid 2 Accent 5" w:uiPriority="68"/>
+    <w:lsdException w:name="Medium Grid 3 Accent 5" w:uiPriority="69"/>
+    <w:lsdException w:name="Dark List Accent 5" w:uiPriority="70"/>
+    <w:lsdException w:name="Colorful Shading Accent 5" w:uiPriority="71"/>
+    <w:lsdException w:name="Colorful List Accent 5" w:uiPriority="72"/>
+    <w:lsdException w:name="Colorful Grid Accent 5" w:uiPriority="73"/>
+    <w:lsdException w:name="Light Shading Accent 6" w:uiPriority="60"/>
+    <w:lsdException w:name="Light List Accent 6" w:uiPriority="61"/>
+    <w:lsdException w:name="Light Grid Accent 6" w:uiPriority="62"/>
+    <w:lsdException w:name="Medium Shading 1 Accent 6" w:uiPriority="63"/>
+    <w:lsdException w:name="Medium Shading 2 Accent 6" w:uiPriority="64"/>
+    <w:lsdException w:name="Medium List 1 Accent 6" w:uiPriority="65"/>
+    <w:lsdException w:name="Medium List 2 Accent 6" w:uiPriority="66"/>
+    <w:lsdException w:name="Medium Grid 1 Accent 6" w:uiPriority="67"/>
+    <w:lsdException w:name="Medium Grid 2 Accent 6" w:uiPriority="68"/>
+    <w:lsdException w:name="Medium Grid 3 Accent 6" w:uiPriority="69"/>
+    <w:lsdException w:name="Dark List Accent 6" w:uiPriority="70"/>
+    <w:lsdException w:name="Colorful Shading Accent 6" w:uiPriority="71"/>
+    <w:lsdException w:name="Colorful List Accent 6" w:uiPriority="72"/>
+    <w:lsdException w:name="Colorful Grid Accent 6" w:uiPriority="73"/>
+    <w:lsdException w:name="Subtle Emphasis" w:uiPriority="19" w:qFormat="1"/>
+    <w:lsdException w:name="Intense Emphasis" w:uiPriority="21" w:qFormat="1"/>
+    <w:lsdException w:name="Subtle Reference" w:uiPriority="31" w:qFormat="1"/>
+    <w:lsdException w:name="Intense Reference" w:uiPriority="32" w:qFormat="1"/>
+    <w:lsdException w:name="Book Title" w:uiPriority="33" w:qFormat="1"/>
+    <w:lsdException w:name="Bibliography" w:semiHidden="1" w:uiPriority="37" w:unhideWhenUsed="1"/>
+    <w:lsdException w:name="TOC Heading" w:semiHidden="1" w:uiPriority="39" w:unhideWhenUsed="1" w:qFormat="1"/>
+    <w:lsdException w:name="Plain Table 1" w:uiPriority="41"/>
+    <w:lsdException w:name="Plain Table 2" w:uiPriority="42"/>
+    <w:lsdException w:name="Plain Table 3" w:uiPriority="43"/>
+    <w:lsdException w:name="Plain Table 4" w:uiPriority="44"/>
+    <w:lsdException w:name="Plain Table 5" w:uiPriority="45"/>
+    <w:lsdException w:name="Grid Table Light" w:uiPriority="40"/>
+    <w:lsdException w:name="Grid Table 1 Light" w:uiPriority="46"/>
+    <w:lsdException w:name="Grid Table 2" w:uiPriority="47"/>
+    <w:lsdException w:name="Grid Table 3" w:uiPriority="48"/>
+    <w:lsdException w:name="Grid Table 4" w:uiPriority="49"/>
+    <w:lsdException w:name="Grid Table 5 Dark" w:uiPriority="50"/>
+    <w:lsdException w:name="Grid Table 6 Colorful" w:uiPriority="51"/>
+    <w:lsdException w:name="Grid Table 7 Colorful" w:uiPriority="52"/>
+    <w:lsdException w:name="Grid Table 1 Light Accent 1" w:uiPriority="46"/>
+    <w:lsdException w:name="Grid Table 2 Accent 1" w:uiPriority="47"/>
+    <w:lsdException w:name="Grid Table 3 Accent 1" w:uiPriority="48"/>
+    <w:lsdException w:name="Grid Table 4 Accent 1" w:uiPriority="49"/>
+    <w:lsdException w:name="Grid Table 5 Dark Accent 1" w:uiPriority="50"/>
+    <w:lsdException w:name="Grid Table 6 Colorful Accent 1" w:uiPriority="51"/>
+    <w:lsdException w:name="Grid Table 7 Colorful Accent 1" w:uiPriority="52"/>
+    <w:lsdException w:name="Grid Table 1 Light Accent 2" w:uiPriority="46"/>
+    <w:lsdException w:name="Grid Table 2 Accent 2" w:uiPriority="47"/>
+    <w:lsdException w:name="Grid Table 3 Accent 2" w:uiPriority="48"/>
+    <w:lsdException w:name="Grid Table 4 Accent 2" w:uiPriority="49"/>
+    <w:lsdException w:name="Grid Table 5 Dark Accent 2" w:uiPriority="50"/>
+    <w:lsdException w:name="Grid Table 6 Colorful Accent 2" w:uiPriority="51"/>
+    <w:lsdException w:name="Grid Table 7 Colorful Accent 2" w:uiPriority="52"/>
+    <w:lsdException w:name="Grid Table 1 Light Accent 3" w:uiPriority="46"/>
+    <w:lsdException w:name="Grid Table 2 Accent 3" w:uiPriority="47"/>
+    <w:lsdException w:name="Grid Table 3 Accent 3" w:uiPriority="48"/>
+    <w:lsdException w:name="Grid Table 4 Accent 3" w:uiPriority="49"/>
+    <w:lsdException w:name="Grid Table 5 Dark Accent 3" w:uiPriority="50"/>
+    <w:lsdException w:name="Grid Table 6 Colorful Accent 3" w:uiPriority="51"/>
+    <w:lsdException w:name="Grid Table 7 Colorful Accent 3" w:uiPriority="52"/>
+    <w:lsdException w:name="Grid Table 1 Light Accent 4" w:uiPriority="46"/>
+    <w:lsdException w:name="Grid Table 2 Accent 4" w:uiPriority="47"/>
+    <w:lsdException w:name="Grid Table 3 Accent 4" w:uiPriority="48"/>
+    <w:lsdException w:name="Grid Table 4 Accent 4" w:uiPriority="49"/>
+    <w:lsdException w:name="Grid Table 5 Dark Accent 4" w:uiPriority="50"/>
+    <w:lsdException w:name="Grid Table 6 Colorful Accent 4" w:uiPriority="51"/>
+    <w:lsdException w:name="Grid Table 7 Colorful Accent 4" w:uiPriority="52"/>
+    <w:lsdException w:name="Grid Table 1 Light Accent 5" w:uiPriority="46"/>
+    <w:lsdException w:name="Grid Table 2 Accent 5" w:uiPriority="47"/>
+    <w:lsdException w:name="Grid Table 3 Accent 5" w:uiPriority="48"/>
+    <w:lsdException w:name="Grid Table 4 Accent 5" w:uiPriority="49"/>
+    <w:lsdException w:name="Grid Table 5 Dark Accent 5" w:uiPriority="50"/>
+    <w:lsdException w:name="Grid Table 6 Colorful Accent 5" w:uiPriority="51"/>
+    <w:lsdException w:name="Grid Table 7 Colorful Accent 5" w:uiPriority="52"/>
+    <w:lsdException w:name="Grid Table 1 Light Accent 6" w:uiPriority="46"/>
+    <w:lsdException w:name="Grid Table 2 Accent 6" w:uiPriority="47"/>
+    <w:lsdException w:name="Grid Table 3 Accent 6" w:uiPriority="48"/>
+    <w:lsdException w:name="Grid Table 4 Accent 6" w:uiPriority="49"/>
+    <w:lsdException w:name="Grid Table 5 Dark Accent 6" w:uiPriority="50"/>
+    <w:lsdException w:name="Grid Table 6 Colorful Accent 6" w:uiPriority="51"/>
+    <w:lsdException w:name="Grid Table 7 Colorful Accent 6" w:uiPriority="52"/>
+    <w:lsdException w:name="List Table 1 Light" w:uiPriority="46"/>
+    <w:lsdException w:name="List Table 2" w:uiPriority="47"/>
+    <w:lsdException w:name="List Table 3" w:uiPriority="48"/>
+    <w:lsdException w:name="List Table 4" w:uiPriority="49"/>
+    <w:lsdException w:name="List Table 5 Dark" w:uiPriority="50"/>
+    <w:lsdException w:name="List Table 6 Colorful" w:uiPriority="51"/>
+    <w:lsdException w:name="List Table 7 Colorful" w:uiPriority="52"/>
+    <w:lsdException w:name="List Table 1 Light Accent 1" w:uiPriority="46"/>
+    <w:lsdException w:name="List Table 2 Accent 1" w:uiPriority="47"/>
+    <w:lsdException w:name="List Table 3 Accent 1" w:uiPriority="48"/>
+    <w:lsdException w:name="List Table 4 Accent 1" w:uiPriority="49"/>
+    <w:lsdException w:name="List Table 5 Dark Accent 1" w:uiPriority="50"/>
+    <w:lsdException w:name="List Table 6 Colorful Accent 1" w:uiPriority="51"/>
+    <w:lsdException w:name="List Table 7 Colorful Accent 1" w:uiPriority="52"/>
+    <w:lsdException w:name="List Table 1 Light Accent 2" w:uiPriority="46"/>
+    <w:lsdException w:name="List Table 2 Accent 2" w:uiPriority="47"/>
+    <w:lsdException w:name="List Table 3 Accent 2" w:uiPriority="48"/>
+    <w:lsdException w:name="List Table 4 Accent 2" w:uiPriority="49"/>
+    <w:lsdException w:name="List Table 5 Dark Accent 2" w:uiPriority="50"/>
+    <w:lsdException w:name="List Table 6 Colorful Accent 2" w:uiPriority="51"/>
+    <w:lsdException w:name="List Table 7 Colorful Accent 2" w:uiPriority="52"/>
+    <w:lsdException w:name="List Table 1 Light Accent 3" w:uiPriority="46"/>
+    <w:lsdException w:name="List Table 2 Accent 3" w:uiPriority="47"/>
+    <w:lsdException w:name="List Table 3 Accent 3" w:uiPriority="48"/>
+    <w:lsdException w:name="List Table 4 Accent 3" w:uiPriority="49"/>
+    <w:lsdException w:name="List Table 5 Dark Accent 3" w:uiPriority="50"/>
+    <w:lsdException w:name="List Table 6 Colorful Accent 3" w:uiPriority="51"/>
+    <w:lsdException w:name="List Table 7 Colorful Accent 3" w:uiPriority="52"/>
+    <w:lsdException w:name="List Table 1 Light Accent 4" w:uiPriority="46"/>
+    <w:lsdException w:name="List Table 2 Accent 4" w:uiPriority="47"/>
+    <w:lsdException w:name="List Table 3 Accent 4" w:uiPriority="48"/>
+    <w:lsdException w:name="List Table 4 Accent 4" w:uiPriority="49"/>
+    <w:lsdException w:name="List Table 5 Dark Accent 4" w:uiPriority="50"/>
+    <w:lsdException w:name="List Table 6 Colorful Accent 4" w:uiPriority="51"/>
+    <w:lsdException w:name="List Table 7 Colorful Accent 4" w:uiPriority="52"/>
+    <w:lsdException w:name="List Table 1 Light Accent 5" w:uiPriority="46"/>
+    <w:lsdException w:name="List Table 2 Accent 5" w:uiPriority="47"/>
+    <w:lsdException w:name="List Table 3 Accent 5" w:uiPriority="48"/>
+    <w:lsdException w:name="List Table 4 Accent 5" w:uiPriority="49"/>
+    <w:lsdException w:name="List Table 5 Dark Accent 5" w:uiPriority="50"/>
+    <w:lsdException w:name="List Table 6 Colorful Accent 5" w:uiPriority="51"/>
+    <w:lsdException w:name="List Table 7 Colorful Accent 5" w:uiPriority="52"/>
+    <w:lsdException w:name="List Table 1 Light Accent 6" w:uiPriority="46"/>
+    <w:lsdException w:name="List Table 2 Accent 6" w:uiPriority="47"/>
+    <w:lsdException w:name="List Table 3 Accent 6" w:uiPriority="48"/>
+    <w:lsdException w:name="List Table 4 Accent 6" w:uiPriority="49"/>
+    <w:lsdException w:name="List Table 5 Dark Accent 6" w:uiPriority="50"/>
+    <w:lsdException w:name="List Table 6 Colorful Accent 6" w:uiPriority="51"/>
+    <w:lsdException w:name="List Table 7 Colorful Accent 6" w:uiPriority="52"/>
   </w:latentStyles>
   <w:style w:type="paragraph" w:default="1" w:styleId="Normal">
     <w:name w:val="Normal"/>
     <w:qFormat/>
   </w:style>
-  <w:style w:type="paragraph" w:styleId="Ttulo1">
+  <w:style w:type="paragraph" w:styleId="Heading1">
     <w:name w:val="heading 1"/>
     <w:basedOn w:val="Normal"/>
     <w:next w:val="Normal"/>
-    <w:link w:val="Ttulo1Char"/>
+    <w:link w:val="Heading1Char"/>
     <w:uiPriority w:val="9"/>
     <w:qFormat/>
     <w:pPr>
@@ -5302,11 +5520,11 @@
       <w:szCs w:val="36"/>
     </w:rPr>
   </w:style>
-  <w:style w:type="paragraph" w:styleId="Ttulo2">
+  <w:style w:type="paragraph" w:styleId="Heading2">
     <w:name w:val="heading 2"/>
     <w:basedOn w:val="Normal"/>
     <w:next w:val="Normal"/>
-    <w:link w:val="Ttulo2Char"/>
+    <w:link w:val="Heading2Char"/>
     <w:uiPriority w:val="9"/>
     <w:unhideWhenUsed/>
     <w:qFormat/>
@@ -5330,11 +5548,11 @@
       <w:szCs w:val="28"/>
     </w:rPr>
   </w:style>
-  <w:style w:type="paragraph" w:styleId="Ttulo3">
+  <w:style w:type="paragraph" w:styleId="Heading3">
     <w:name w:val="heading 3"/>
     <w:basedOn w:val="Normal"/>
     <w:next w:val="Normal"/>
-    <w:link w:val="Ttulo3Char"/>
+    <w:link w:val="Heading3Char"/>
     <w:uiPriority w:val="9"/>
     <w:semiHidden/>
     <w:unhideWhenUsed/>
@@ -5356,11 +5574,11 @@
       <w:color w:val="000000" w:themeColor="text1"/>
     </w:rPr>
   </w:style>
-  <w:style w:type="paragraph" w:styleId="Ttulo4">
+  <w:style w:type="paragraph" w:styleId="Heading4">
     <w:name w:val="heading 4"/>
     <w:basedOn w:val="Normal"/>
     <w:next w:val="Normal"/>
-    <w:link w:val="Ttulo4Char"/>
+    <w:link w:val="Heading4Char"/>
     <w:uiPriority w:val="9"/>
     <w:semiHidden/>
     <w:unhideWhenUsed/>
@@ -5384,11 +5602,11 @@
       <w:color w:val="000000" w:themeColor="text1"/>
     </w:rPr>
   </w:style>
-  <w:style w:type="paragraph" w:styleId="Ttulo5">
+  <w:style w:type="paragraph" w:styleId="Heading5">
     <w:name w:val="heading 5"/>
     <w:basedOn w:val="Normal"/>
     <w:next w:val="Normal"/>
-    <w:link w:val="Ttulo5Char"/>
+    <w:link w:val="Heading5Char"/>
     <w:uiPriority w:val="9"/>
     <w:semiHidden/>
     <w:unhideWhenUsed/>
@@ -5408,11 +5626,11 @@
       <w:color w:val="252525" w:themeColor="text2" w:themeShade="BF"/>
     </w:rPr>
   </w:style>
-  <w:style w:type="paragraph" w:styleId="Ttulo6">
+  <w:style w:type="paragraph" w:styleId="Heading6">
     <w:name w:val="heading 6"/>
     <w:basedOn w:val="Normal"/>
     <w:next w:val="Normal"/>
-    <w:link w:val="Ttulo6Char"/>
+    <w:link w:val="Heading6Char"/>
     <w:uiPriority w:val="9"/>
     <w:semiHidden/>
     <w:unhideWhenUsed/>
@@ -5434,11 +5652,11 @@
       <w:color w:val="252525" w:themeColor="text2" w:themeShade="BF"/>
     </w:rPr>
   </w:style>
-  <w:style w:type="paragraph" w:styleId="Ttulo7">
+  <w:style w:type="paragraph" w:styleId="Heading7">
     <w:name w:val="heading 7"/>
     <w:basedOn w:val="Normal"/>
     <w:next w:val="Normal"/>
-    <w:link w:val="Ttulo7Char"/>
+    <w:link w:val="Heading7Char"/>
     <w:uiPriority w:val="9"/>
     <w:semiHidden/>
     <w:unhideWhenUsed/>
@@ -5460,11 +5678,11 @@
       <w:color w:val="404040" w:themeColor="text1" w:themeTint="BF"/>
     </w:rPr>
   </w:style>
-  <w:style w:type="paragraph" w:styleId="Ttulo8">
+  <w:style w:type="paragraph" w:styleId="Heading8">
     <w:name w:val="heading 8"/>
     <w:basedOn w:val="Normal"/>
     <w:next w:val="Normal"/>
-    <w:link w:val="Ttulo8Char"/>
+    <w:link w:val="Heading8Char"/>
     <w:uiPriority w:val="9"/>
     <w:semiHidden/>
     <w:unhideWhenUsed/>
@@ -5486,11 +5704,11 @@
       <w:szCs w:val="20"/>
     </w:rPr>
   </w:style>
-  <w:style w:type="paragraph" w:styleId="Ttulo9">
+  <w:style w:type="paragraph" w:styleId="Heading9">
     <w:name w:val="heading 9"/>
     <w:basedOn w:val="Normal"/>
     <w:next w:val="Normal"/>
-    <w:link w:val="Ttulo9Char"/>
+    <w:link w:val="Heading9Char"/>
     <w:uiPriority w:val="9"/>
     <w:semiHidden/>
     <w:unhideWhenUsed/>
@@ -5514,13 +5732,13 @@
       <w:szCs w:val="20"/>
     </w:rPr>
   </w:style>
-  <w:style w:type="character" w:default="1" w:styleId="Fontepargpadro">
+  <w:style w:type="character" w:default="1" w:styleId="DefaultParagraphFont">
     <w:name w:val="Default Paragraph Font"/>
     <w:uiPriority w:val="1"/>
     <w:semiHidden/>
     <w:unhideWhenUsed/>
   </w:style>
-  <w:style w:type="table" w:default="1" w:styleId="Tabelanormal">
+  <w:style w:type="table" w:default="1" w:styleId="TableNormal">
     <w:name w:val="Normal Table"/>
     <w:uiPriority w:val="99"/>
     <w:semiHidden/>
@@ -5535,17 +5753,17 @@
       </w:tblCellMar>
     </w:tblPr>
   </w:style>
-  <w:style w:type="numbering" w:default="1" w:styleId="Semlista">
+  <w:style w:type="numbering" w:default="1" w:styleId="NoList">
     <w:name w:val="No List"/>
     <w:uiPriority w:val="99"/>
     <w:semiHidden/>
     <w:unhideWhenUsed/>
   </w:style>
-  <w:style w:type="paragraph" w:styleId="Ttulo">
+  <w:style w:type="paragraph" w:styleId="Title">
     <w:name w:val="Title"/>
     <w:basedOn w:val="Normal"/>
     <w:next w:val="Normal"/>
-    <w:link w:val="TtuloChar"/>
+    <w:link w:val="TitleChar"/>
     <w:uiPriority w:val="10"/>
     <w:qFormat/>
     <w:pPr>
@@ -5559,10 +5777,10 @@
       <w:szCs w:val="56"/>
     </w:rPr>
   </w:style>
-  <w:style w:type="character" w:customStyle="1" w:styleId="TtuloChar">
-    <w:name w:val="Título Char"/>
-    <w:basedOn w:val="Fontepargpadro"/>
-    <w:link w:val="Ttulo"/>
+  <w:style w:type="character" w:customStyle="1" w:styleId="TitleChar">
+    <w:name w:val="Title Char"/>
+    <w:basedOn w:val="DefaultParagraphFont"/>
+    <w:link w:val="Title"/>
     <w:uiPriority w:val="10"/>
     <w:rPr>
       <w:rFonts w:asciiTheme="majorHAnsi" w:eastAsiaTheme="majorEastAsia" w:hAnsiTheme="majorHAnsi" w:cstheme="majorBidi"/>
@@ -5571,11 +5789,11 @@
       <w:szCs w:val="56"/>
     </w:rPr>
   </w:style>
-  <w:style w:type="paragraph" w:styleId="Subttulo">
+  <w:style w:type="paragraph" w:styleId="Subtitle">
     <w:name w:val="Subtitle"/>
     <w:basedOn w:val="Normal"/>
     <w:next w:val="Normal"/>
-    <w:link w:val="SubttuloChar"/>
+    <w:link w:val="SubtitleChar"/>
     <w:uiPriority w:val="11"/>
     <w:qFormat/>
     <w:pPr>
@@ -5588,20 +5806,20 @@
       <w:spacing w:val="10"/>
     </w:rPr>
   </w:style>
-  <w:style w:type="character" w:customStyle="1" w:styleId="SubttuloChar">
-    <w:name w:val="Subtítulo Char"/>
-    <w:basedOn w:val="Fontepargpadro"/>
-    <w:link w:val="Subttulo"/>
+  <w:style w:type="character" w:customStyle="1" w:styleId="SubtitleChar">
+    <w:name w:val="Subtitle Char"/>
+    <w:basedOn w:val="DefaultParagraphFont"/>
+    <w:link w:val="Subtitle"/>
     <w:uiPriority w:val="11"/>
     <w:rPr>
       <w:color w:val="5A5A5A" w:themeColor="text1" w:themeTint="A5"/>
       <w:spacing w:val="10"/>
     </w:rPr>
   </w:style>
-  <w:style w:type="character" w:customStyle="1" w:styleId="Ttulo1Char">
-    <w:name w:val="Título 1 Char"/>
-    <w:basedOn w:val="Fontepargpadro"/>
-    <w:link w:val="Ttulo1"/>
+  <w:style w:type="character" w:customStyle="1" w:styleId="Heading1Char">
+    <w:name w:val="Heading 1 Char"/>
+    <w:basedOn w:val="DefaultParagraphFont"/>
+    <w:link w:val="Heading1"/>
     <w:uiPriority w:val="9"/>
     <w:rPr>
       <w:rFonts w:asciiTheme="majorHAnsi" w:eastAsiaTheme="majorEastAsia" w:hAnsiTheme="majorHAnsi" w:cstheme="majorBidi"/>
@@ -5613,10 +5831,10 @@
       <w:szCs w:val="36"/>
     </w:rPr>
   </w:style>
-  <w:style w:type="character" w:customStyle="1" w:styleId="Ttulo2Char">
-    <w:name w:val="Título 2 Char"/>
-    <w:basedOn w:val="Fontepargpadro"/>
-    <w:link w:val="Ttulo2"/>
+  <w:style w:type="character" w:customStyle="1" w:styleId="Heading2Char">
+    <w:name w:val="Heading 2 Char"/>
+    <w:basedOn w:val="DefaultParagraphFont"/>
+    <w:link w:val="Heading2"/>
     <w:uiPriority w:val="9"/>
     <w:rPr>
       <w:rFonts w:asciiTheme="majorHAnsi" w:eastAsiaTheme="majorEastAsia" w:hAnsiTheme="majorHAnsi" w:cstheme="majorBidi"/>
@@ -5628,10 +5846,10 @@
       <w:szCs w:val="28"/>
     </w:rPr>
   </w:style>
-  <w:style w:type="character" w:customStyle="1" w:styleId="Ttulo3Char">
-    <w:name w:val="Título 3 Char"/>
-    <w:basedOn w:val="Fontepargpadro"/>
-    <w:link w:val="Ttulo3"/>
+  <w:style w:type="character" w:customStyle="1" w:styleId="Heading3Char">
+    <w:name w:val="Heading 3 Char"/>
+    <w:basedOn w:val="DefaultParagraphFont"/>
+    <w:link w:val="Heading3"/>
     <w:uiPriority w:val="9"/>
     <w:semiHidden/>
     <w:rPr>
@@ -5641,10 +5859,10 @@
       <w:color w:val="000000" w:themeColor="text1"/>
     </w:rPr>
   </w:style>
-  <w:style w:type="character" w:customStyle="1" w:styleId="Ttulo4Char">
-    <w:name w:val="Título 4 Char"/>
-    <w:basedOn w:val="Fontepargpadro"/>
-    <w:link w:val="Ttulo4"/>
+  <w:style w:type="character" w:customStyle="1" w:styleId="Heading4Char">
+    <w:name w:val="Heading 4 Char"/>
+    <w:basedOn w:val="DefaultParagraphFont"/>
+    <w:link w:val="Heading4"/>
     <w:uiPriority w:val="9"/>
     <w:semiHidden/>
     <w:rPr>
@@ -5656,10 +5874,10 @@
       <w:color w:val="000000" w:themeColor="text1"/>
     </w:rPr>
   </w:style>
-  <w:style w:type="character" w:customStyle="1" w:styleId="Ttulo5Char">
-    <w:name w:val="Título 5 Char"/>
-    <w:basedOn w:val="Fontepargpadro"/>
-    <w:link w:val="Ttulo5"/>
+  <w:style w:type="character" w:customStyle="1" w:styleId="Heading5Char">
+    <w:name w:val="Heading 5 Char"/>
+    <w:basedOn w:val="DefaultParagraphFont"/>
+    <w:link w:val="Heading5"/>
     <w:uiPriority w:val="9"/>
     <w:semiHidden/>
     <w:rPr>
@@ -5667,10 +5885,10 @@
       <w:color w:val="252525" w:themeColor="text2" w:themeShade="BF"/>
     </w:rPr>
   </w:style>
-  <w:style w:type="character" w:customStyle="1" w:styleId="Ttulo6Char">
-    <w:name w:val="Título 6 Char"/>
-    <w:basedOn w:val="Fontepargpadro"/>
-    <w:link w:val="Ttulo6"/>
+  <w:style w:type="character" w:customStyle="1" w:styleId="Heading6Char">
+    <w:name w:val="Heading 6 Char"/>
+    <w:basedOn w:val="DefaultParagraphFont"/>
+    <w:link w:val="Heading6"/>
     <w:uiPriority w:val="9"/>
     <w:semiHidden/>
     <w:rPr>
@@ -5680,10 +5898,10 @@
       <w:color w:val="252525" w:themeColor="text2" w:themeShade="BF"/>
     </w:rPr>
   </w:style>
-  <w:style w:type="character" w:customStyle="1" w:styleId="Ttulo7Char">
-    <w:name w:val="Título 7 Char"/>
-    <w:basedOn w:val="Fontepargpadro"/>
-    <w:link w:val="Ttulo7"/>
+  <w:style w:type="character" w:customStyle="1" w:styleId="Heading7Char">
+    <w:name w:val="Heading 7 Char"/>
+    <w:basedOn w:val="DefaultParagraphFont"/>
+    <w:link w:val="Heading7"/>
     <w:uiPriority w:val="9"/>
     <w:semiHidden/>
     <w:rPr>
@@ -5693,10 +5911,10 @@
       <w:color w:val="404040" w:themeColor="text1" w:themeTint="BF"/>
     </w:rPr>
   </w:style>
-  <w:style w:type="character" w:customStyle="1" w:styleId="Ttulo8Char">
-    <w:name w:val="Título 8 Char"/>
-    <w:basedOn w:val="Fontepargpadro"/>
-    <w:link w:val="Ttulo8"/>
+  <w:style w:type="character" w:customStyle="1" w:styleId="Heading8Char">
+    <w:name w:val="Heading 8 Char"/>
+    <w:basedOn w:val="DefaultParagraphFont"/>
+    <w:link w:val="Heading8"/>
     <w:uiPriority w:val="9"/>
     <w:semiHidden/>
     <w:rPr>
@@ -5706,10 +5924,10 @@
       <w:szCs w:val="20"/>
     </w:rPr>
   </w:style>
-  <w:style w:type="character" w:customStyle="1" w:styleId="Ttulo9Char">
-    <w:name w:val="Título 9 Char"/>
-    <w:basedOn w:val="Fontepargpadro"/>
-    <w:link w:val="Ttulo9"/>
+  <w:style w:type="character" w:customStyle="1" w:styleId="Heading9Char">
+    <w:name w:val="Heading 9 Char"/>
+    <w:basedOn w:val="DefaultParagraphFont"/>
+    <w:link w:val="Heading9"/>
     <w:uiPriority w:val="9"/>
     <w:semiHidden/>
     <w:rPr>
@@ -5721,9 +5939,9 @@
       <w:szCs w:val="20"/>
     </w:rPr>
   </w:style>
-  <w:style w:type="character" w:styleId="nfaseSutil">
+  <w:style w:type="character" w:styleId="SubtleEmphasis">
     <w:name w:val="Subtle Emphasis"/>
-    <w:basedOn w:val="Fontepargpadro"/>
+    <w:basedOn w:val="DefaultParagraphFont"/>
     <w:uiPriority w:val="19"/>
     <w:qFormat/>
     <w:rPr>
@@ -5732,9 +5950,9 @@
       <w:color w:val="404040" w:themeColor="text1" w:themeTint="BF"/>
     </w:rPr>
   </w:style>
-  <w:style w:type="character" w:styleId="nfase">
+  <w:style w:type="character" w:styleId="Emphasis">
     <w:name w:val="Emphasis"/>
-    <w:basedOn w:val="Fontepargpadro"/>
+    <w:basedOn w:val="DefaultParagraphFont"/>
     <w:uiPriority w:val="20"/>
     <w:qFormat/>
     <w:rPr>
@@ -5743,9 +5961,9 @@
       <w:color w:val="auto"/>
     </w:rPr>
   </w:style>
-  <w:style w:type="character" w:styleId="nfaseIntensa">
+  <w:style w:type="character" w:styleId="IntenseEmphasis">
     <w:name w:val="Intense Emphasis"/>
-    <w:basedOn w:val="Fontepargpadro"/>
+    <w:basedOn w:val="DefaultParagraphFont"/>
     <w:uiPriority w:val="21"/>
     <w:qFormat/>
     <w:rPr>
@@ -5756,9 +5974,9 @@
       <w:caps/>
     </w:rPr>
   </w:style>
-  <w:style w:type="character" w:styleId="Forte">
+  <w:style w:type="character" w:styleId="Strong">
     <w:name w:val="Strong"/>
-    <w:basedOn w:val="Fontepargpadro"/>
+    <w:basedOn w:val="DefaultParagraphFont"/>
     <w:uiPriority w:val="22"/>
     <w:qFormat/>
     <w:rPr>
@@ -5767,11 +5985,11 @@
       <w:color w:val="000000" w:themeColor="text1"/>
     </w:rPr>
   </w:style>
-  <w:style w:type="paragraph" w:styleId="Citao">
+  <w:style w:type="paragraph" w:styleId="Quote">
     <w:name w:val="Quote"/>
     <w:basedOn w:val="Normal"/>
     <w:next w:val="Normal"/>
-    <w:link w:val="CitaoChar"/>
+    <w:link w:val="QuoteChar"/>
     <w:uiPriority w:val="29"/>
     <w:qFormat/>
     <w:pPr>
@@ -5784,10 +6002,10 @@
       <w:color w:val="000000" w:themeColor="text1"/>
     </w:rPr>
   </w:style>
-  <w:style w:type="character" w:customStyle="1" w:styleId="CitaoChar">
-    <w:name w:val="Citação Char"/>
-    <w:basedOn w:val="Fontepargpadro"/>
-    <w:link w:val="Citao"/>
+  <w:style w:type="character" w:customStyle="1" w:styleId="QuoteChar">
+    <w:name w:val="Quote Char"/>
+    <w:basedOn w:val="DefaultParagraphFont"/>
+    <w:link w:val="Quote"/>
     <w:uiPriority w:val="29"/>
     <w:rPr>
       <w:i/>
@@ -5795,11 +6013,11 @@
       <w:color w:val="000000" w:themeColor="text1"/>
     </w:rPr>
   </w:style>
-  <w:style w:type="paragraph" w:styleId="CitaoIntensa">
+  <w:style w:type="paragraph" w:styleId="IntenseQuote">
     <w:name w:val="Intense Quote"/>
     <w:basedOn w:val="Normal"/>
     <w:next w:val="Normal"/>
-    <w:link w:val="CitaoIntensaChar"/>
+    <w:link w:val="IntenseQuoteChar"/>
     <w:uiPriority w:val="30"/>
     <w:qFormat/>
     <w:pPr>
@@ -5816,19 +6034,19 @@
       <w:color w:val="000000" w:themeColor="text1"/>
     </w:rPr>
   </w:style>
-  <w:style w:type="character" w:customStyle="1" w:styleId="CitaoIntensaChar">
-    <w:name w:val="Citação Intensa Char"/>
-    <w:basedOn w:val="Fontepargpadro"/>
-    <w:link w:val="CitaoIntensa"/>
+  <w:style w:type="character" w:customStyle="1" w:styleId="IntenseQuoteChar">
+    <w:name w:val="Intense Quote Char"/>
+    <w:basedOn w:val="DefaultParagraphFont"/>
+    <w:link w:val="IntenseQuote"/>
     <w:uiPriority w:val="30"/>
     <w:rPr>
       <w:color w:val="000000" w:themeColor="text1"/>
       <w:shd w:val="clear" w:color="auto" w:fill="F2F2F2" w:themeFill="background1" w:themeFillShade="F2"/>
     </w:rPr>
   </w:style>
-  <w:style w:type="character" w:styleId="RefernciaSutil">
+  <w:style w:type="character" w:styleId="SubtleReference">
     <w:name w:val="Subtle Reference"/>
-    <w:basedOn w:val="Fontepargpadro"/>
+    <w:basedOn w:val="DefaultParagraphFont"/>
     <w:uiPriority w:val="31"/>
     <w:qFormat/>
     <w:rPr>
@@ -5837,9 +6055,9 @@
       <w:u w:val="single" w:color="7F7F7F" w:themeColor="text1" w:themeTint="80"/>
     </w:rPr>
   </w:style>
-  <w:style w:type="character" w:styleId="RefernciaIntensa">
+  <w:style w:type="character" w:styleId="IntenseReference">
     <w:name w:val="Intense Reference"/>
-    <w:basedOn w:val="Fontepargpadro"/>
+    <w:basedOn w:val="DefaultParagraphFont"/>
     <w:uiPriority w:val="32"/>
     <w:qFormat/>
     <w:rPr>
@@ -5849,9 +6067,9 @@
       <w:u w:val="single"/>
     </w:rPr>
   </w:style>
-  <w:style w:type="character" w:styleId="TtulodoLivro">
+  <w:style w:type="character" w:styleId="BookTitle">
     <w:name w:val="Book Title"/>
-    <w:basedOn w:val="Fontepargpadro"/>
+    <w:basedOn w:val="DefaultParagraphFont"/>
     <w:uiPriority w:val="33"/>
     <w:qFormat/>
     <w:rPr>
@@ -5861,7 +6079,7 @@
       <w:spacing w:val="5"/>
     </w:rPr>
   </w:style>
-  <w:style w:type="paragraph" w:styleId="Legenda">
+  <w:style w:type="paragraph" w:styleId="Caption">
     <w:name w:val="caption"/>
     <w:basedOn w:val="Normal"/>
     <w:next w:val="Normal"/>
@@ -5880,9 +6098,9 @@
       <w:szCs w:val="18"/>
     </w:rPr>
   </w:style>
-  <w:style w:type="paragraph" w:styleId="CabealhodoSumrio">
+  <w:style w:type="paragraph" w:styleId="TOCHeading">
     <w:name w:val="TOC Heading"/>
-    <w:basedOn w:val="Ttulo1"/>
+    <w:basedOn w:val="Heading1"/>
     <w:next w:val="Normal"/>
     <w:uiPriority w:val="39"/>
     <w:semiHidden/>
@@ -5892,7 +6110,7 @@
       <w:outlineLvl w:val="9"/>
     </w:pPr>
   </w:style>
-  <w:style w:type="paragraph" w:styleId="SemEspaamento">
+  <w:style w:type="paragraph" w:styleId="NoSpacing">
     <w:name w:val="No Spacing"/>
     <w:uiPriority w:val="1"/>
     <w:qFormat/>
@@ -5900,7 +6118,7 @@
       <w:spacing w:after="0" w:line="240" w:lineRule="auto"/>
     </w:pPr>
   </w:style>
-  <w:style w:type="paragraph" w:styleId="PargrafodaLista">
+  <w:style w:type="paragraph" w:styleId="ListParagraph">
     <w:name w:val="List Paragraph"/>
     <w:basedOn w:val="Normal"/>
     <w:uiPriority w:val="34"/>
@@ -5910,9 +6128,9 @@
       <w:contextualSpacing/>
     </w:pPr>
   </w:style>
-  <w:style w:type="character" w:styleId="Refdecomentrio">
+  <w:style w:type="character" w:styleId="CommentReference">
     <w:name w:val="annotation reference"/>
-    <w:basedOn w:val="Fontepargpadro"/>
+    <w:basedOn w:val="DefaultParagraphFont"/>
     <w:uiPriority w:val="99"/>
     <w:semiHidden/>
     <w:unhideWhenUsed/>
@@ -5922,10 +6140,10 @@
       <w:szCs w:val="16"/>
     </w:rPr>
   </w:style>
-  <w:style w:type="paragraph" w:styleId="Textodecomentrio">
+  <w:style w:type="paragraph" w:styleId="CommentText">
     <w:name w:val="annotation text"/>
     <w:basedOn w:val="Normal"/>
-    <w:link w:val="TextodecomentrioChar"/>
+    <w:link w:val="CommentTextChar"/>
     <w:uiPriority w:val="99"/>
     <w:semiHidden/>
     <w:unhideWhenUsed/>
@@ -5938,10 +6156,10 @@
       <w:szCs w:val="20"/>
     </w:rPr>
   </w:style>
-  <w:style w:type="character" w:customStyle="1" w:styleId="TextodecomentrioChar">
-    <w:name w:val="Texto de comentário Char"/>
-    <w:basedOn w:val="Fontepargpadro"/>
-    <w:link w:val="Textodecomentrio"/>
+  <w:style w:type="character" w:customStyle="1" w:styleId="CommentTextChar">
+    <w:name w:val="Comment Text Char"/>
+    <w:basedOn w:val="DefaultParagraphFont"/>
+    <w:link w:val="CommentText"/>
     <w:uiPriority w:val="99"/>
     <w:semiHidden/>
     <w:rsid w:val="00E324AC"/>
@@ -5950,11 +6168,11 @@
       <w:szCs w:val="20"/>
     </w:rPr>
   </w:style>
-  <w:style w:type="paragraph" w:styleId="Assuntodocomentrio">
+  <w:style w:type="paragraph" w:styleId="CommentSubject">
     <w:name w:val="annotation subject"/>
-    <w:basedOn w:val="Textodecomentrio"/>
-    <w:next w:val="Textodecomentrio"/>
-    <w:link w:val="AssuntodocomentrioChar"/>
+    <w:basedOn w:val="CommentText"/>
+    <w:next w:val="CommentText"/>
+    <w:link w:val="CommentSubjectChar"/>
     <w:uiPriority w:val="99"/>
     <w:semiHidden/>
     <w:unhideWhenUsed/>
@@ -5964,10 +6182,10 @@
       <w:bCs/>
     </w:rPr>
   </w:style>
-  <w:style w:type="character" w:customStyle="1" w:styleId="AssuntodocomentrioChar">
-    <w:name w:val="Assunto do comentário Char"/>
-    <w:basedOn w:val="TextodecomentrioChar"/>
-    <w:link w:val="Assuntodocomentrio"/>
+  <w:style w:type="character" w:customStyle="1" w:styleId="CommentSubjectChar">
+    <w:name w:val="Comment Subject Char"/>
+    <w:basedOn w:val="CommentTextChar"/>
+    <w:link w:val="CommentSubject"/>
     <w:uiPriority w:val="99"/>
     <w:semiHidden/>
     <w:rsid w:val="00E324AC"/>
@@ -5978,10 +6196,10 @@
       <w:szCs w:val="20"/>
     </w:rPr>
   </w:style>
-  <w:style w:type="paragraph" w:styleId="Textodebalo">
+  <w:style w:type="paragraph" w:styleId="BalloonText">
     <w:name w:val="Balloon Text"/>
     <w:basedOn w:val="Normal"/>
-    <w:link w:val="TextodebaloChar"/>
+    <w:link w:val="BalloonTextChar"/>
     <w:uiPriority w:val="99"/>
     <w:semiHidden/>
     <w:unhideWhenUsed/>
@@ -5995,10 +6213,10 @@
       <w:szCs w:val="18"/>
     </w:rPr>
   </w:style>
-  <w:style w:type="character" w:customStyle="1" w:styleId="TextodebaloChar">
-    <w:name w:val="Texto de balão Char"/>
-    <w:basedOn w:val="Fontepargpadro"/>
-    <w:link w:val="Textodebalo"/>
+  <w:style w:type="character" w:customStyle="1" w:styleId="BalloonTextChar">
+    <w:name w:val="Balloon Text Char"/>
+    <w:basedOn w:val="DefaultParagraphFont"/>
+    <w:link w:val="BalloonText"/>
     <w:uiPriority w:val="99"/>
     <w:semiHidden/>
     <w:rsid w:val="00E324AC"/>
@@ -6008,10 +6226,10 @@
       <w:szCs w:val="18"/>
     </w:rPr>
   </w:style>
-  <w:style w:type="paragraph" w:styleId="Textodenotaderodap">
+  <w:style w:type="paragraph" w:styleId="FootnoteText">
     <w:name w:val="footnote text"/>
     <w:basedOn w:val="Normal"/>
-    <w:link w:val="TextodenotaderodapChar"/>
+    <w:link w:val="FootnoteTextChar"/>
     <w:uiPriority w:val="99"/>
     <w:semiHidden/>
     <w:unhideWhenUsed/>
@@ -6024,10 +6242,10 @@
       <w:szCs w:val="20"/>
     </w:rPr>
   </w:style>
-  <w:style w:type="character" w:customStyle="1" w:styleId="TextodenotaderodapChar">
-    <w:name w:val="Texto de nota de rodapé Char"/>
-    <w:basedOn w:val="Fontepargpadro"/>
-    <w:link w:val="Textodenotaderodap"/>
+  <w:style w:type="character" w:customStyle="1" w:styleId="FootnoteTextChar">
+    <w:name w:val="Footnote Text Char"/>
+    <w:basedOn w:val="DefaultParagraphFont"/>
+    <w:link w:val="FootnoteText"/>
     <w:uiPriority w:val="99"/>
     <w:semiHidden/>
     <w:rsid w:val="006B55BE"/>
@@ -6036,946 +6254,9 @@
       <w:szCs w:val="20"/>
     </w:rPr>
   </w:style>
-  <w:style w:type="character" w:styleId="Refdenotaderodap">
+  <w:style w:type="character" w:styleId="FootnoteReference">
     <w:name w:val="footnote reference"/>
-    <w:basedOn w:val="Fontepargpadro"/>
-    <w:uiPriority w:val="99"/>
-    <w:semiHidden/>
-    <w:unhideWhenUsed/>
-    <w:rsid w:val="006B55BE"/>
-    <w:rPr>
-      <w:vertAlign w:val="superscript"/>
-    </w:rPr>
-  </w:style>
-</w:styles>
-</file>
-
-<file path=word/stylesWithEffects.xml><?xml version="1.0" encoding="utf-8"?>
-<w:styles xmlns:wpc="http://schemas.microsoft.com/office/word/2010/wordprocessingCanvas" xmlns:mc="http://schemas.openxmlformats.org/markup-compatibility/2006" xmlns:o="urn:schemas-microsoft-com:office:office" xmlns:r="http://schemas.openxmlformats.org/officeDocument/2006/relationships" xmlns:m="http://schemas.openxmlformats.org/officeDocument/2006/math" xmlns:v="urn:schemas-microsoft-com:vml" xmlns:wp14="http://schemas.microsoft.com/office/word/2010/wordprocessingDrawing" xmlns:wp="http://schemas.openxmlformats.org/drawingml/2006/wordprocessingDrawing" xmlns:w10="urn:schemas-microsoft-com:office:word" xmlns:w="http://schemas.openxmlformats.org/wordprocessingml/2006/main" xmlns:w14="http://schemas.microsoft.com/office/word/2010/wordml" xmlns:wpg="http://schemas.microsoft.com/office/word/2010/wordprocessingGroup" xmlns:wpi="http://schemas.microsoft.com/office/word/2010/wordprocessingInk" xmlns:wne="http://schemas.microsoft.com/office/word/2006/wordml" xmlns:wps="http://schemas.microsoft.com/office/word/2010/wordprocessingShape" mc:Ignorable="w14 wp14">
-  <w:docDefaults>
-    <w:rPrDefault>
-      <w:rPr>
-        <w:rFonts w:asciiTheme="minorHAnsi" w:eastAsiaTheme="minorEastAsia" w:hAnsiTheme="minorHAnsi" w:cstheme="minorBidi"/>
-        <w:sz w:val="22"/>
-        <w:szCs w:val="22"/>
-        <w:lang w:val="en-US" w:eastAsia="ja-JP" w:bidi="ar-SA"/>
-      </w:rPr>
-    </w:rPrDefault>
-    <w:pPrDefault>
-      <w:pPr>
-        <w:spacing w:after="160" w:line="259" w:lineRule="auto"/>
-      </w:pPr>
-    </w:pPrDefault>
-  </w:docDefaults>
-  <w:latentStyles w:defLockedState="0" w:defUIPriority="99" w:defSemiHidden="1" w:defUnhideWhenUsed="1" w:defQFormat="0" w:count="267">
-    <w:lsdException w:name="Normal" w:semiHidden="0" w:uiPriority="0" w:unhideWhenUsed="0" w:qFormat="1"/>
-    <w:lsdException w:name="heading 1" w:semiHidden="0" w:uiPriority="9" w:unhideWhenUsed="0" w:qFormat="1"/>
-    <w:lsdException w:name="heading 2" w:uiPriority="9" w:qFormat="1"/>
-    <w:lsdException w:name="heading 3" w:uiPriority="9" w:qFormat="1"/>
-    <w:lsdException w:name="heading 4" w:uiPriority="9" w:qFormat="1"/>
-    <w:lsdException w:name="heading 5" w:uiPriority="9" w:qFormat="1"/>
-    <w:lsdException w:name="heading 6" w:uiPriority="9" w:qFormat="1"/>
-    <w:lsdException w:name="heading 7" w:uiPriority="9" w:qFormat="1"/>
-    <w:lsdException w:name="heading 8" w:uiPriority="9" w:qFormat="1"/>
-    <w:lsdException w:name="heading 9" w:uiPriority="9" w:qFormat="1"/>
-    <w:lsdException w:name="toc 1" w:uiPriority="39"/>
-    <w:lsdException w:name="toc 2" w:uiPriority="39"/>
-    <w:lsdException w:name="toc 3" w:uiPriority="39"/>
-    <w:lsdException w:name="toc 4" w:uiPriority="39"/>
-    <w:lsdException w:name="toc 5" w:uiPriority="39"/>
-    <w:lsdException w:name="toc 6" w:uiPriority="39"/>
-    <w:lsdException w:name="toc 7" w:uiPriority="39"/>
-    <w:lsdException w:name="toc 8" w:uiPriority="39"/>
-    <w:lsdException w:name="toc 9" w:uiPriority="39"/>
-    <w:lsdException w:name="caption" w:uiPriority="35" w:qFormat="1"/>
-    <w:lsdException w:name="Title" w:semiHidden="0" w:uiPriority="10" w:unhideWhenUsed="0" w:qFormat="1"/>
-    <w:lsdException w:name="Default Paragraph Font" w:uiPriority="1"/>
-    <w:lsdException w:name="Subtitle" w:semiHidden="0" w:uiPriority="11" w:unhideWhenUsed="0" w:qFormat="1"/>
-    <w:lsdException w:name="Strong" w:semiHidden="0" w:uiPriority="22" w:unhideWhenUsed="0" w:qFormat="1"/>
-    <w:lsdException w:name="Emphasis" w:semiHidden="0" w:uiPriority="20" w:unhideWhenUsed="0" w:qFormat="1"/>
-    <w:lsdException w:name="Table Grid" w:semiHidden="0" w:uiPriority="39" w:unhideWhenUsed="0"/>
-    <w:lsdException w:name="Placeholder Text" w:unhideWhenUsed="0"/>
-    <w:lsdException w:name="No Spacing" w:semiHidden="0" w:uiPriority="1" w:unhideWhenUsed="0" w:qFormat="1"/>
-    <w:lsdException w:name="Light Shading" w:semiHidden="0" w:uiPriority="60" w:unhideWhenUsed="0"/>
-    <w:lsdException w:name="Light List" w:semiHidden="0" w:uiPriority="61" w:unhideWhenUsed="0"/>
-    <w:lsdException w:name="Light Grid" w:semiHidden="0" w:uiPriority="62" w:unhideWhenUsed="0"/>
-    <w:lsdException w:name="Medium Shading 1" w:semiHidden="0" w:uiPriority="63" w:unhideWhenUsed="0"/>
-    <w:lsdException w:name="Medium Shading 2" w:semiHidden="0" w:uiPriority="64" w:unhideWhenUsed="0"/>
-    <w:lsdException w:name="Medium List 1" w:semiHidden="0" w:uiPriority="65" w:unhideWhenUsed="0"/>
-    <w:lsdException w:name="Medium List 2" w:semiHidden="0" w:uiPriority="66" w:unhideWhenUsed="0"/>
-    <w:lsdException w:name="Medium Grid 1" w:semiHidden="0" w:uiPriority="67" w:unhideWhenUsed="0"/>
-    <w:lsdException w:name="Medium Grid 2" w:semiHidden="0" w:uiPriority="68" w:unhideWhenUsed="0"/>
-    <w:lsdException w:name="Medium Grid 3" w:semiHidden="0" w:uiPriority="69" w:unhideWhenUsed="0"/>
-    <w:lsdException w:name="Dark List" w:semiHidden="0" w:uiPriority="70" w:unhideWhenUsed="0"/>
-    <w:lsdException w:name="Colorful Shading" w:semiHidden="0" w:uiPriority="71" w:unhideWhenUsed="0"/>
-    <w:lsdException w:name="Colorful List" w:semiHidden="0" w:uiPriority="72" w:unhideWhenUsed="0"/>
-    <w:lsdException w:name="Colorful Grid" w:semiHidden="0" w:uiPriority="73" w:unhideWhenUsed="0"/>
-    <w:lsdException w:name="Light Shading Accent 1" w:semiHidden="0" w:uiPriority="60" w:unhideWhenUsed="0"/>
-    <w:lsdException w:name="Light List Accent 1" w:semiHidden="0" w:uiPriority="61" w:unhideWhenUsed="0"/>
-    <w:lsdException w:name="Light Grid Accent 1" w:semiHidden="0" w:uiPriority="62" w:unhideWhenUsed="0"/>
-    <w:lsdException w:name="Medium Shading 1 Accent 1" w:semiHidden="0" w:uiPriority="63" w:unhideWhenUsed="0"/>
-    <w:lsdException w:name="Medium Shading 2 Accent 1" w:semiHidden="0" w:uiPriority="64" w:unhideWhenUsed="0"/>
-    <w:lsdException w:name="Medium List 1 Accent 1" w:semiHidden="0" w:uiPriority="65" w:unhideWhenUsed="0"/>
-    <w:lsdException w:name="Revision" w:unhideWhenUsed="0"/>
-    <w:lsdException w:name="List Paragraph" w:semiHidden="0" w:uiPriority="34" w:unhideWhenUsed="0" w:qFormat="1"/>
-    <w:lsdException w:name="Quote" w:semiHidden="0" w:uiPriority="29" w:unhideWhenUsed="0" w:qFormat="1"/>
-    <w:lsdException w:name="Intense Quote" w:semiHidden="0" w:uiPriority="30" w:unhideWhenUsed="0" w:qFormat="1"/>
-    <w:lsdException w:name="Medium List 2 Accent 1" w:semiHidden="0" w:uiPriority="66" w:unhideWhenUsed="0"/>
-    <w:lsdException w:name="Medium Grid 1 Accent 1" w:semiHidden="0" w:uiPriority="67" w:unhideWhenUsed="0"/>
-    <w:lsdException w:name="Medium Grid 2 Accent 1" w:semiHidden="0" w:uiPriority="68" w:unhideWhenUsed="0"/>
-    <w:lsdException w:name="Medium Grid 3 Accent 1" w:semiHidden="0" w:uiPriority="69" w:unhideWhenUsed="0"/>
-    <w:lsdException w:name="Dark List Accent 1" w:semiHidden="0" w:uiPriority="70" w:unhideWhenUsed="0"/>
-    <w:lsdException w:name="Colorful Shading Accent 1" w:semiHidden="0" w:uiPriority="71" w:unhideWhenUsed="0"/>
-    <w:lsdException w:name="Colorful List Accent 1" w:semiHidden="0" w:uiPriority="72" w:unhideWhenUsed="0"/>
-    <w:lsdException w:name="Colorful Grid Accent 1" w:semiHidden="0" w:uiPriority="73" w:unhideWhenUsed="0"/>
-    <w:lsdException w:name="Light Shading Accent 2" w:semiHidden="0" w:uiPriority="60" w:unhideWhenUsed="0"/>
-    <w:lsdException w:name="Light List Accent 2" w:semiHidden="0" w:uiPriority="61" w:unhideWhenUsed="0"/>
-    <w:lsdException w:name="Light Grid Accent 2" w:semiHidden="0" w:uiPriority="62" w:unhideWhenUsed="0"/>
-    <w:lsdException w:name="Medium Shading 1 Accent 2" w:semiHidden="0" w:uiPriority="63" w:unhideWhenUsed="0"/>
-    <w:lsdException w:name="Medium Shading 2 Accent 2" w:semiHidden="0" w:uiPriority="64" w:unhideWhenUsed="0"/>
-    <w:lsdException w:name="Medium List 1 Accent 2" w:semiHidden="0" w:uiPriority="65" w:unhideWhenUsed="0"/>
-    <w:lsdException w:name="Medium List 2 Accent 2" w:semiHidden="0" w:uiPriority="66" w:unhideWhenUsed="0"/>
-    <w:lsdException w:name="Medium Grid 1 Accent 2" w:semiHidden="0" w:uiPriority="67" w:unhideWhenUsed="0"/>
-    <w:lsdException w:name="Medium Grid 2 Accent 2" w:semiHidden="0" w:uiPriority="68" w:unhideWhenUsed="0"/>
-    <w:lsdException w:name="Medium Grid 3 Accent 2" w:semiHidden="0" w:uiPriority="69" w:unhideWhenUsed="0"/>
-    <w:lsdException w:name="Dark List Accent 2" w:semiHidden="0" w:uiPriority="70" w:unhideWhenUsed="0"/>
-    <w:lsdException w:name="Colorful Shading Accent 2" w:semiHidden="0" w:uiPriority="71" w:unhideWhenUsed="0"/>
-    <w:lsdException w:name="Colorful List Accent 2" w:semiHidden="0" w:uiPriority="72" w:unhideWhenUsed="0"/>
-    <w:lsdException w:name="Colorful Grid Accent 2" w:semiHidden="0" w:uiPriority="73" w:unhideWhenUsed="0"/>
-    <w:lsdException w:name="Light Shading Accent 3" w:semiHidden="0" w:uiPriority="60" w:unhideWhenUsed="0"/>
-    <w:lsdException w:name="Light List Accent 3" w:semiHidden="0" w:uiPriority="61" w:unhideWhenUsed="0"/>
-    <w:lsdException w:name="Light Grid Accent 3" w:semiHidden="0" w:uiPriority="62" w:unhideWhenUsed="0"/>
-    <w:lsdException w:name="Medium Shading 1 Accent 3" w:semiHidden="0" w:uiPriority="63" w:unhideWhenUsed="0"/>
-    <w:lsdException w:name="Medium Shading 2 Accent 3" w:semiHidden="0" w:uiPriority="64" w:unhideWhenUsed="0"/>
-    <w:lsdException w:name="Medium List 1 Accent 3" w:semiHidden="0" w:uiPriority="65" w:unhideWhenUsed="0"/>
-    <w:lsdException w:name="Medium List 2 Accent 3" w:semiHidden="0" w:uiPriority="66" w:unhideWhenUsed="0"/>
-    <w:lsdException w:name="Medium Grid 1 Accent 3" w:semiHidden="0" w:uiPriority="67" w:unhideWhenUsed="0"/>
-    <w:lsdException w:name="Medium Grid 2 Accent 3" w:semiHidden="0" w:uiPriority="68" w:unhideWhenUsed="0"/>
-    <w:lsdException w:name="Medium Grid 3 Accent 3" w:semiHidden="0" w:uiPriority="69" w:unhideWhenUsed="0"/>
-    <w:lsdException w:name="Dark List Accent 3" w:semiHidden="0" w:uiPriority="70" w:unhideWhenUsed="0"/>
-    <w:lsdException w:name="Colorful Shading Accent 3" w:semiHidden="0" w:uiPriority="71" w:unhideWhenUsed="0"/>
-    <w:lsdException w:name="Colorful List Accent 3" w:semiHidden="0" w:uiPriority="72" w:unhideWhenUsed="0"/>
-    <w:lsdException w:name="Colorful Grid Accent 3" w:semiHidden="0" w:uiPriority="73" w:unhideWhenUsed="0"/>
-    <w:lsdException w:name="Light Shading Accent 4" w:semiHidden="0" w:uiPriority="60" w:unhideWhenUsed="0"/>
-    <w:lsdException w:name="Light List Accent 4" w:semiHidden="0" w:uiPriority="61" w:unhideWhenUsed="0"/>
-    <w:lsdException w:name="Light Grid Accent 4" w:semiHidden="0" w:uiPriority="62" w:unhideWhenUsed="0"/>
-    <w:lsdException w:name="Medium Shading 1 Accent 4" w:semiHidden="0" w:uiPriority="63" w:unhideWhenUsed="0"/>
-    <w:lsdException w:name="Medium Shading 2 Accent 4" w:semiHidden="0" w:uiPriority="64" w:unhideWhenUsed="0"/>
-    <w:lsdException w:name="Medium List 1 Accent 4" w:semiHidden="0" w:uiPriority="65" w:unhideWhenUsed="0"/>
-    <w:lsdException w:name="Medium List 2 Accent 4" w:semiHidden="0" w:uiPriority="66" w:unhideWhenUsed="0"/>
-    <w:lsdException w:name="Medium Grid 1 Accent 4" w:semiHidden="0" w:uiPriority="67" w:unhideWhenUsed="0"/>
-    <w:lsdException w:name="Medium Grid 2 Accent 4" w:semiHidden="0" w:uiPriority="68" w:unhideWhenUsed="0"/>
-    <w:lsdException w:name="Medium Grid 3 Accent 4" w:semiHidden="0" w:uiPriority="69" w:unhideWhenUsed="0"/>
-    <w:lsdException w:name="Dark List Accent 4" w:semiHidden="0" w:uiPriority="70" w:unhideWhenUsed="0"/>
-    <w:lsdException w:name="Colorful Shading Accent 4" w:semiHidden="0" w:uiPriority="71" w:unhideWhenUsed="0"/>
-    <w:lsdException w:name="Colorful List Accent 4" w:semiHidden="0" w:uiPriority="72" w:unhideWhenUsed="0"/>
-    <w:lsdException w:name="Colorful Grid Accent 4" w:semiHidden="0" w:uiPriority="73" w:unhideWhenUsed="0"/>
-    <w:lsdException w:name="Light Shading Accent 5" w:semiHidden="0" w:uiPriority="60" w:unhideWhenUsed="0"/>
-    <w:lsdException w:name="Light List Accent 5" w:semiHidden="0" w:uiPriority="61" w:unhideWhenUsed="0"/>
-    <w:lsdException w:name="Light Grid Accent 5" w:semiHidden="0" w:uiPriority="62" w:unhideWhenUsed="0"/>
-    <w:lsdException w:name="Medium Shading 1 Accent 5" w:semiHidden="0" w:uiPriority="63" w:unhideWhenUsed="0"/>
-    <w:lsdException w:name="Medium Shading 2 Accent 5" w:semiHidden="0" w:uiPriority="64" w:unhideWhenUsed="0"/>
-    <w:lsdException w:name="Medium List 1 Accent 5" w:semiHidden="0" w:uiPriority="65" w:unhideWhenUsed="0"/>
-    <w:lsdException w:name="Medium List 2 Accent 5" w:semiHidden="0" w:uiPriority="66" w:unhideWhenUsed="0"/>
-    <w:lsdException w:name="Medium Grid 1 Accent 5" w:semiHidden="0" w:uiPriority="67" w:unhideWhenUsed="0"/>
-    <w:lsdException w:name="Medium Grid 2 Accent 5" w:semiHidden="0" w:uiPriority="68" w:unhideWhenUsed="0"/>
-    <w:lsdException w:name="Medium Grid 3 Accent 5" w:semiHidden="0" w:uiPriority="69" w:unhideWhenUsed="0"/>
-    <w:lsdException w:name="Dark List Accent 5" w:semiHidden="0" w:uiPriority="70" w:unhideWhenUsed="0"/>
-    <w:lsdException w:name="Colorful Shading Accent 5" w:semiHidden="0" w:uiPriority="71" w:unhideWhenUsed="0"/>
-    <w:lsdException w:name="Colorful List Accent 5" w:semiHidden="0" w:uiPriority="72" w:unhideWhenUsed="0"/>
-    <w:lsdException w:name="Colorful Grid Accent 5" w:semiHidden="0" w:uiPriority="73" w:unhideWhenUsed="0"/>
-    <w:lsdException w:name="Light Shading Accent 6" w:semiHidden="0" w:uiPriority="60" w:unhideWhenUsed="0"/>
-    <w:lsdException w:name="Light List Accent 6" w:semiHidden="0" w:uiPriority="61" w:unhideWhenUsed="0"/>
-    <w:lsdException w:name="Light Grid Accent 6" w:semiHidden="0" w:uiPriority="62" w:unhideWhenUsed="0"/>
-    <w:lsdException w:name="Medium Shading 1 Accent 6" w:semiHidden="0" w:uiPriority="63" w:unhideWhenUsed="0"/>
-    <w:lsdException w:name="Medium Shading 2 Accent 6" w:semiHidden="0" w:uiPriority="64" w:unhideWhenUsed="0"/>
-    <w:lsdException w:name="Medium List 1 Accent 6" w:semiHidden="0" w:uiPriority="65" w:unhideWhenUsed="0"/>
-    <w:lsdException w:name="Medium List 2 Accent 6" w:semiHidden="0" w:uiPriority="66" w:unhideWhenUsed="0"/>
-    <w:lsdException w:name="Medium Grid 1 Accent 6" w:semiHidden="0" w:uiPriority="67" w:unhideWhenUsed="0"/>
-    <w:lsdException w:name="Medium Grid 2 Accent 6" w:semiHidden="0" w:uiPriority="68" w:unhideWhenUsed="0"/>
-    <w:lsdException w:name="Medium Grid 3 Accent 6" w:semiHidden="0" w:uiPriority="69" w:unhideWhenUsed="0"/>
-    <w:lsdException w:name="Dark List Accent 6" w:semiHidden="0" w:uiPriority="70" w:unhideWhenUsed="0"/>
-    <w:lsdException w:name="Colorful Shading Accent 6" w:semiHidden="0" w:uiPriority="71" w:unhideWhenUsed="0"/>
-    <w:lsdException w:name="Colorful List Accent 6" w:semiHidden="0" w:uiPriority="72" w:unhideWhenUsed="0"/>
-    <w:lsdException w:name="Colorful Grid Accent 6" w:semiHidden="0" w:uiPriority="73" w:unhideWhenUsed="0"/>
-    <w:lsdException w:name="Subtle Emphasis" w:semiHidden="0" w:uiPriority="19" w:unhideWhenUsed="0" w:qFormat="1"/>
-    <w:lsdException w:name="Intense Emphasis" w:semiHidden="0" w:uiPriority="21" w:unhideWhenUsed="0" w:qFormat="1"/>
-    <w:lsdException w:name="Subtle Reference" w:semiHidden="0" w:uiPriority="31" w:unhideWhenUsed="0" w:qFormat="1"/>
-    <w:lsdException w:name="Intense Reference" w:semiHidden="0" w:uiPriority="32" w:unhideWhenUsed="0" w:qFormat="1"/>
-    <w:lsdException w:name="Book Title" w:semiHidden="0" w:uiPriority="33" w:unhideWhenUsed="0" w:qFormat="1"/>
-    <w:lsdException w:name="Bibliography" w:uiPriority="37"/>
-    <w:lsdException w:name="TOC Heading" w:uiPriority="39" w:qFormat="1"/>
-  </w:latentStyles>
-  <w:style w:type="paragraph" w:default="1" w:styleId="Normal">
-    <w:name w:val="Normal"/>
-    <w:qFormat/>
-  </w:style>
-  <w:style w:type="paragraph" w:styleId="Ttulo1">
-    <w:name w:val="heading 1"/>
-    <w:basedOn w:val="Normal"/>
-    <w:next w:val="Normal"/>
-    <w:link w:val="Ttulo1Char"/>
-    <w:uiPriority w:val="9"/>
-    <w:qFormat/>
-    <w:pPr>
-      <w:keepNext/>
-      <w:keepLines/>
-      <w:numPr>
-        <w:numId w:val="12"/>
-      </w:numPr>
-      <w:pBdr>
-        <w:bottom w:val="single" w:sz="4" w:space="1" w:color="595959" w:themeColor="text1" w:themeTint="A6"/>
-      </w:pBdr>
-      <w:spacing w:before="360"/>
-      <w:outlineLvl w:val="0"/>
-    </w:pPr>
-    <w:rPr>
-      <w:rFonts w:asciiTheme="majorHAnsi" w:eastAsiaTheme="majorEastAsia" w:hAnsiTheme="majorHAnsi" w:cstheme="majorBidi"/>
-      <w:b/>
-      <w:bCs/>
-      <w:smallCaps/>
-      <w:color w:val="000000" w:themeColor="text1"/>
-      <w:sz w:val="36"/>
-      <w:szCs w:val="36"/>
-    </w:rPr>
-  </w:style>
-  <w:style w:type="paragraph" w:styleId="Ttulo2">
-    <w:name w:val="heading 2"/>
-    <w:basedOn w:val="Normal"/>
-    <w:next w:val="Normal"/>
-    <w:link w:val="Ttulo2Char"/>
-    <w:uiPriority w:val="9"/>
-    <w:unhideWhenUsed/>
-    <w:qFormat/>
-    <w:pPr>
-      <w:keepNext/>
-      <w:keepLines/>
-      <w:numPr>
-        <w:ilvl w:val="1"/>
-        <w:numId w:val="12"/>
-      </w:numPr>
-      <w:spacing w:before="360" w:after="0"/>
-      <w:outlineLvl w:val="1"/>
-    </w:pPr>
-    <w:rPr>
-      <w:rFonts w:asciiTheme="majorHAnsi" w:eastAsiaTheme="majorEastAsia" w:hAnsiTheme="majorHAnsi" w:cstheme="majorBidi"/>
-      <w:b/>
-      <w:bCs/>
-      <w:smallCaps/>
-      <w:color w:val="000000" w:themeColor="text1"/>
-      <w:sz w:val="28"/>
-      <w:szCs w:val="28"/>
-    </w:rPr>
-  </w:style>
-  <w:style w:type="paragraph" w:styleId="Ttulo3">
-    <w:name w:val="heading 3"/>
-    <w:basedOn w:val="Normal"/>
-    <w:next w:val="Normal"/>
-    <w:link w:val="Ttulo3Char"/>
-    <w:uiPriority w:val="9"/>
-    <w:semiHidden/>
-    <w:unhideWhenUsed/>
-    <w:qFormat/>
-    <w:pPr>
-      <w:keepNext/>
-      <w:keepLines/>
-      <w:numPr>
-        <w:ilvl w:val="2"/>
-        <w:numId w:val="12"/>
-      </w:numPr>
-      <w:spacing w:before="200" w:after="0"/>
-      <w:outlineLvl w:val="2"/>
-    </w:pPr>
-    <w:rPr>
-      <w:rFonts w:asciiTheme="majorHAnsi" w:eastAsiaTheme="majorEastAsia" w:hAnsiTheme="majorHAnsi" w:cstheme="majorBidi"/>
-      <w:b/>
-      <w:bCs/>
-      <w:color w:val="000000" w:themeColor="text1"/>
-    </w:rPr>
-  </w:style>
-  <w:style w:type="paragraph" w:styleId="Ttulo4">
-    <w:name w:val="heading 4"/>
-    <w:basedOn w:val="Normal"/>
-    <w:next w:val="Normal"/>
-    <w:link w:val="Ttulo4Char"/>
-    <w:uiPriority w:val="9"/>
-    <w:semiHidden/>
-    <w:unhideWhenUsed/>
-    <w:qFormat/>
-    <w:pPr>
-      <w:keepNext/>
-      <w:keepLines/>
-      <w:numPr>
-        <w:ilvl w:val="3"/>
-        <w:numId w:val="12"/>
-      </w:numPr>
-      <w:spacing w:before="200" w:after="0"/>
-      <w:outlineLvl w:val="3"/>
-    </w:pPr>
-    <w:rPr>
-      <w:rFonts w:asciiTheme="majorHAnsi" w:eastAsiaTheme="majorEastAsia" w:hAnsiTheme="majorHAnsi" w:cstheme="majorBidi"/>
-      <w:b/>
-      <w:bCs/>
-      <w:i/>
-      <w:iCs/>
-      <w:color w:val="000000" w:themeColor="text1"/>
-    </w:rPr>
-  </w:style>
-  <w:style w:type="paragraph" w:styleId="Ttulo5">
-    <w:name w:val="heading 5"/>
-    <w:basedOn w:val="Normal"/>
-    <w:next w:val="Normal"/>
-    <w:link w:val="Ttulo5Char"/>
-    <w:uiPriority w:val="9"/>
-    <w:semiHidden/>
-    <w:unhideWhenUsed/>
-    <w:qFormat/>
-    <w:pPr>
-      <w:keepNext/>
-      <w:keepLines/>
-      <w:numPr>
-        <w:ilvl w:val="4"/>
-        <w:numId w:val="12"/>
-      </w:numPr>
-      <w:spacing w:before="200" w:after="0"/>
-      <w:outlineLvl w:val="4"/>
-    </w:pPr>
-    <w:rPr>
-      <w:rFonts w:asciiTheme="majorHAnsi" w:eastAsiaTheme="majorEastAsia" w:hAnsiTheme="majorHAnsi" w:cstheme="majorBidi"/>
-      <w:color w:val="252525" w:themeColor="text2" w:themeShade="BF"/>
-    </w:rPr>
-  </w:style>
-  <w:style w:type="paragraph" w:styleId="Ttulo6">
-    <w:name w:val="heading 6"/>
-    <w:basedOn w:val="Normal"/>
-    <w:next w:val="Normal"/>
-    <w:link w:val="Ttulo6Char"/>
-    <w:uiPriority w:val="9"/>
-    <w:semiHidden/>
-    <w:unhideWhenUsed/>
-    <w:qFormat/>
-    <w:pPr>
-      <w:keepNext/>
-      <w:keepLines/>
-      <w:numPr>
-        <w:ilvl w:val="5"/>
-        <w:numId w:val="12"/>
-      </w:numPr>
-      <w:spacing w:before="200" w:after="0"/>
-      <w:outlineLvl w:val="5"/>
-    </w:pPr>
-    <w:rPr>
-      <w:rFonts w:asciiTheme="majorHAnsi" w:eastAsiaTheme="majorEastAsia" w:hAnsiTheme="majorHAnsi" w:cstheme="majorBidi"/>
-      <w:i/>
-      <w:iCs/>
-      <w:color w:val="252525" w:themeColor="text2" w:themeShade="BF"/>
-    </w:rPr>
-  </w:style>
-  <w:style w:type="paragraph" w:styleId="Ttulo7">
-    <w:name w:val="heading 7"/>
-    <w:basedOn w:val="Normal"/>
-    <w:next w:val="Normal"/>
-    <w:link w:val="Ttulo7Char"/>
-    <w:uiPriority w:val="9"/>
-    <w:semiHidden/>
-    <w:unhideWhenUsed/>
-    <w:qFormat/>
-    <w:pPr>
-      <w:keepNext/>
-      <w:keepLines/>
-      <w:numPr>
-        <w:ilvl w:val="6"/>
-        <w:numId w:val="12"/>
-      </w:numPr>
-      <w:spacing w:before="200" w:after="0"/>
-      <w:outlineLvl w:val="6"/>
-    </w:pPr>
-    <w:rPr>
-      <w:rFonts w:asciiTheme="majorHAnsi" w:eastAsiaTheme="majorEastAsia" w:hAnsiTheme="majorHAnsi" w:cstheme="majorBidi"/>
-      <w:i/>
-      <w:iCs/>
-      <w:color w:val="404040" w:themeColor="text1" w:themeTint="BF"/>
-    </w:rPr>
-  </w:style>
-  <w:style w:type="paragraph" w:styleId="Ttulo8">
-    <w:name w:val="heading 8"/>
-    <w:basedOn w:val="Normal"/>
-    <w:next w:val="Normal"/>
-    <w:link w:val="Ttulo8Char"/>
-    <w:uiPriority w:val="9"/>
-    <w:semiHidden/>
-    <w:unhideWhenUsed/>
-    <w:qFormat/>
-    <w:pPr>
-      <w:keepNext/>
-      <w:keepLines/>
-      <w:numPr>
-        <w:ilvl w:val="7"/>
-        <w:numId w:val="12"/>
-      </w:numPr>
-      <w:spacing w:before="200" w:after="0"/>
-      <w:outlineLvl w:val="7"/>
-    </w:pPr>
-    <w:rPr>
-      <w:rFonts w:asciiTheme="majorHAnsi" w:eastAsiaTheme="majorEastAsia" w:hAnsiTheme="majorHAnsi" w:cstheme="majorBidi"/>
-      <w:color w:val="404040" w:themeColor="text1" w:themeTint="BF"/>
-      <w:sz w:val="20"/>
-      <w:szCs w:val="20"/>
-    </w:rPr>
-  </w:style>
-  <w:style w:type="paragraph" w:styleId="Ttulo9">
-    <w:name w:val="heading 9"/>
-    <w:basedOn w:val="Normal"/>
-    <w:next w:val="Normal"/>
-    <w:link w:val="Ttulo9Char"/>
-    <w:uiPriority w:val="9"/>
-    <w:semiHidden/>
-    <w:unhideWhenUsed/>
-    <w:qFormat/>
-    <w:pPr>
-      <w:keepNext/>
-      <w:keepLines/>
-      <w:numPr>
-        <w:ilvl w:val="8"/>
-        <w:numId w:val="12"/>
-      </w:numPr>
-      <w:spacing w:before="200" w:after="0"/>
-      <w:outlineLvl w:val="8"/>
-    </w:pPr>
-    <w:rPr>
-      <w:rFonts w:asciiTheme="majorHAnsi" w:eastAsiaTheme="majorEastAsia" w:hAnsiTheme="majorHAnsi" w:cstheme="majorBidi"/>
-      <w:i/>
-      <w:iCs/>
-      <w:color w:val="404040" w:themeColor="text1" w:themeTint="BF"/>
-      <w:sz w:val="20"/>
-      <w:szCs w:val="20"/>
-    </w:rPr>
-  </w:style>
-  <w:style w:type="character" w:default="1" w:styleId="Fontepargpadro">
-    <w:name w:val="Default Paragraph Font"/>
-    <w:uiPriority w:val="1"/>
-    <w:semiHidden/>
-    <w:unhideWhenUsed/>
-  </w:style>
-  <w:style w:type="table" w:default="1" w:styleId="Tabelanormal">
-    <w:name w:val="Normal Table"/>
-    <w:uiPriority w:val="99"/>
-    <w:semiHidden/>
-    <w:unhideWhenUsed/>
-    <w:tblPr>
-      <w:tblInd w:w="0" w:type="dxa"/>
-      <w:tblCellMar>
-        <w:top w:w="0" w:type="dxa"/>
-        <w:left w:w="108" w:type="dxa"/>
-        <w:bottom w:w="0" w:type="dxa"/>
-        <w:right w:w="108" w:type="dxa"/>
-      </w:tblCellMar>
-    </w:tblPr>
-  </w:style>
-  <w:style w:type="numbering" w:default="1" w:styleId="Semlista">
-    <w:name w:val="No List"/>
-    <w:uiPriority w:val="99"/>
-    <w:semiHidden/>
-    <w:unhideWhenUsed/>
-  </w:style>
-  <w:style w:type="paragraph" w:styleId="Ttulo">
-    <w:name w:val="Title"/>
-    <w:basedOn w:val="Normal"/>
-    <w:next w:val="Normal"/>
-    <w:link w:val="TtuloChar"/>
-    <w:uiPriority w:val="10"/>
-    <w:qFormat/>
-    <w:pPr>
-      <w:spacing w:after="0" w:line="240" w:lineRule="auto"/>
-      <w:contextualSpacing/>
-    </w:pPr>
-    <w:rPr>
-      <w:rFonts w:asciiTheme="majorHAnsi" w:eastAsiaTheme="majorEastAsia" w:hAnsiTheme="majorHAnsi" w:cstheme="majorBidi"/>
-      <w:color w:val="000000" w:themeColor="text1"/>
-      <w:sz w:val="56"/>
-      <w:szCs w:val="56"/>
-    </w:rPr>
-  </w:style>
-  <w:style w:type="character" w:customStyle="1" w:styleId="TtuloChar">
-    <w:name w:val="Título Char"/>
-    <w:basedOn w:val="Fontepargpadro"/>
-    <w:link w:val="Ttulo"/>
-    <w:uiPriority w:val="10"/>
-    <w:rPr>
-      <w:rFonts w:asciiTheme="majorHAnsi" w:eastAsiaTheme="majorEastAsia" w:hAnsiTheme="majorHAnsi" w:cstheme="majorBidi"/>
-      <w:color w:val="000000" w:themeColor="text1"/>
-      <w:sz w:val="56"/>
-      <w:szCs w:val="56"/>
-    </w:rPr>
-  </w:style>
-  <w:style w:type="paragraph" w:styleId="Subttulo">
-    <w:name w:val="Subtitle"/>
-    <w:basedOn w:val="Normal"/>
-    <w:next w:val="Normal"/>
-    <w:link w:val="SubttuloChar"/>
-    <w:uiPriority w:val="11"/>
-    <w:qFormat/>
-    <w:pPr>
-      <w:numPr>
-        <w:ilvl w:val="1"/>
-      </w:numPr>
-    </w:pPr>
-    <w:rPr>
-      <w:color w:val="5A5A5A" w:themeColor="text1" w:themeTint="A5"/>
-      <w:spacing w:val="10"/>
-    </w:rPr>
-  </w:style>
-  <w:style w:type="character" w:customStyle="1" w:styleId="SubttuloChar">
-    <w:name w:val="Subtítulo Char"/>
-    <w:basedOn w:val="Fontepargpadro"/>
-    <w:link w:val="Subttulo"/>
-    <w:uiPriority w:val="11"/>
-    <w:rPr>
-      <w:color w:val="5A5A5A" w:themeColor="text1" w:themeTint="A5"/>
-      <w:spacing w:val="10"/>
-    </w:rPr>
-  </w:style>
-  <w:style w:type="character" w:customStyle="1" w:styleId="Ttulo1Char">
-    <w:name w:val="Título 1 Char"/>
-    <w:basedOn w:val="Fontepargpadro"/>
-    <w:link w:val="Ttulo1"/>
-    <w:uiPriority w:val="9"/>
-    <w:rPr>
-      <w:rFonts w:asciiTheme="majorHAnsi" w:eastAsiaTheme="majorEastAsia" w:hAnsiTheme="majorHAnsi" w:cstheme="majorBidi"/>
-      <w:b/>
-      <w:bCs/>
-      <w:smallCaps/>
-      <w:color w:val="000000" w:themeColor="text1"/>
-      <w:sz w:val="36"/>
-      <w:szCs w:val="36"/>
-    </w:rPr>
-  </w:style>
-  <w:style w:type="character" w:customStyle="1" w:styleId="Ttulo2Char">
-    <w:name w:val="Título 2 Char"/>
-    <w:basedOn w:val="Fontepargpadro"/>
-    <w:link w:val="Ttulo2"/>
-    <w:uiPriority w:val="9"/>
-    <w:rPr>
-      <w:rFonts w:asciiTheme="majorHAnsi" w:eastAsiaTheme="majorEastAsia" w:hAnsiTheme="majorHAnsi" w:cstheme="majorBidi"/>
-      <w:b/>
-      <w:bCs/>
-      <w:smallCaps/>
-      <w:color w:val="000000" w:themeColor="text1"/>
-      <w:sz w:val="28"/>
-      <w:szCs w:val="28"/>
-    </w:rPr>
-  </w:style>
-  <w:style w:type="character" w:customStyle="1" w:styleId="Ttulo3Char">
-    <w:name w:val="Título 3 Char"/>
-    <w:basedOn w:val="Fontepargpadro"/>
-    <w:link w:val="Ttulo3"/>
-    <w:uiPriority w:val="9"/>
-    <w:semiHidden/>
-    <w:rPr>
-      <w:rFonts w:asciiTheme="majorHAnsi" w:eastAsiaTheme="majorEastAsia" w:hAnsiTheme="majorHAnsi" w:cstheme="majorBidi"/>
-      <w:b/>
-      <w:bCs/>
-      <w:color w:val="000000" w:themeColor="text1"/>
-    </w:rPr>
-  </w:style>
-  <w:style w:type="character" w:customStyle="1" w:styleId="Ttulo4Char">
-    <w:name w:val="Título 4 Char"/>
-    <w:basedOn w:val="Fontepargpadro"/>
-    <w:link w:val="Ttulo4"/>
-    <w:uiPriority w:val="9"/>
-    <w:semiHidden/>
-    <w:rPr>
-      <w:rFonts w:asciiTheme="majorHAnsi" w:eastAsiaTheme="majorEastAsia" w:hAnsiTheme="majorHAnsi" w:cstheme="majorBidi"/>
-      <w:b/>
-      <w:bCs/>
-      <w:i/>
-      <w:iCs/>
-      <w:color w:val="000000" w:themeColor="text1"/>
-    </w:rPr>
-  </w:style>
-  <w:style w:type="character" w:customStyle="1" w:styleId="Ttulo5Char">
-    <w:name w:val="Título 5 Char"/>
-    <w:basedOn w:val="Fontepargpadro"/>
-    <w:link w:val="Ttulo5"/>
-    <w:uiPriority w:val="9"/>
-    <w:semiHidden/>
-    <w:rPr>
-      <w:rFonts w:asciiTheme="majorHAnsi" w:eastAsiaTheme="majorEastAsia" w:hAnsiTheme="majorHAnsi" w:cstheme="majorBidi"/>
-      <w:color w:val="252525" w:themeColor="text2" w:themeShade="BF"/>
-    </w:rPr>
-  </w:style>
-  <w:style w:type="character" w:customStyle="1" w:styleId="Ttulo6Char">
-    <w:name w:val="Título 6 Char"/>
-    <w:basedOn w:val="Fontepargpadro"/>
-    <w:link w:val="Ttulo6"/>
-    <w:uiPriority w:val="9"/>
-    <w:semiHidden/>
-    <w:rPr>
-      <w:rFonts w:asciiTheme="majorHAnsi" w:eastAsiaTheme="majorEastAsia" w:hAnsiTheme="majorHAnsi" w:cstheme="majorBidi"/>
-      <w:i/>
-      <w:iCs/>
-      <w:color w:val="252525" w:themeColor="text2" w:themeShade="BF"/>
-    </w:rPr>
-  </w:style>
-  <w:style w:type="character" w:customStyle="1" w:styleId="Ttulo7Char">
-    <w:name w:val="Título 7 Char"/>
-    <w:basedOn w:val="Fontepargpadro"/>
-    <w:link w:val="Ttulo7"/>
-    <w:uiPriority w:val="9"/>
-    <w:semiHidden/>
-    <w:rPr>
-      <w:rFonts w:asciiTheme="majorHAnsi" w:eastAsiaTheme="majorEastAsia" w:hAnsiTheme="majorHAnsi" w:cstheme="majorBidi"/>
-      <w:i/>
-      <w:iCs/>
-      <w:color w:val="404040" w:themeColor="text1" w:themeTint="BF"/>
-    </w:rPr>
-  </w:style>
-  <w:style w:type="character" w:customStyle="1" w:styleId="Ttulo8Char">
-    <w:name w:val="Título 8 Char"/>
-    <w:basedOn w:val="Fontepargpadro"/>
-    <w:link w:val="Ttulo8"/>
-    <w:uiPriority w:val="9"/>
-    <w:semiHidden/>
-    <w:rPr>
-      <w:rFonts w:asciiTheme="majorHAnsi" w:eastAsiaTheme="majorEastAsia" w:hAnsiTheme="majorHAnsi" w:cstheme="majorBidi"/>
-      <w:color w:val="404040" w:themeColor="text1" w:themeTint="BF"/>
-      <w:sz w:val="20"/>
-      <w:szCs w:val="20"/>
-    </w:rPr>
-  </w:style>
-  <w:style w:type="character" w:customStyle="1" w:styleId="Ttulo9Char">
-    <w:name w:val="Título 9 Char"/>
-    <w:basedOn w:val="Fontepargpadro"/>
-    <w:link w:val="Ttulo9"/>
-    <w:uiPriority w:val="9"/>
-    <w:semiHidden/>
-    <w:rPr>
-      <w:rFonts w:asciiTheme="majorHAnsi" w:eastAsiaTheme="majorEastAsia" w:hAnsiTheme="majorHAnsi" w:cstheme="majorBidi"/>
-      <w:i/>
-      <w:iCs/>
-      <w:color w:val="404040" w:themeColor="text1" w:themeTint="BF"/>
-      <w:sz w:val="20"/>
-      <w:szCs w:val="20"/>
-    </w:rPr>
-  </w:style>
-  <w:style w:type="character" w:styleId="nfaseSutil">
-    <w:name w:val="Subtle Emphasis"/>
-    <w:basedOn w:val="Fontepargpadro"/>
-    <w:uiPriority w:val="19"/>
-    <w:qFormat/>
-    <w:rPr>
-      <w:i/>
-      <w:iCs/>
-      <w:color w:val="404040" w:themeColor="text1" w:themeTint="BF"/>
-    </w:rPr>
-  </w:style>
-  <w:style w:type="character" w:styleId="nfase">
-    <w:name w:val="Emphasis"/>
-    <w:basedOn w:val="Fontepargpadro"/>
-    <w:uiPriority w:val="20"/>
-    <w:qFormat/>
-    <w:rPr>
-      <w:i/>
-      <w:iCs/>
-      <w:color w:val="auto"/>
-    </w:rPr>
-  </w:style>
-  <w:style w:type="character" w:styleId="nfaseIntensa">
-    <w:name w:val="Intense Emphasis"/>
-    <w:basedOn w:val="Fontepargpadro"/>
-    <w:uiPriority w:val="21"/>
-    <w:qFormat/>
-    <w:rPr>
-      <w:b/>
-      <w:bCs/>
-      <w:i/>
-      <w:iCs/>
-      <w:caps/>
-    </w:rPr>
-  </w:style>
-  <w:style w:type="character" w:styleId="Forte">
-    <w:name w:val="Strong"/>
-    <w:basedOn w:val="Fontepargpadro"/>
-    <w:uiPriority w:val="22"/>
-    <w:qFormat/>
-    <w:rPr>
-      <w:b/>
-      <w:bCs/>
-      <w:color w:val="000000" w:themeColor="text1"/>
-    </w:rPr>
-  </w:style>
-  <w:style w:type="paragraph" w:styleId="Citao">
-    <w:name w:val="Quote"/>
-    <w:basedOn w:val="Normal"/>
-    <w:next w:val="Normal"/>
-    <w:link w:val="CitaoChar"/>
-    <w:uiPriority w:val="29"/>
-    <w:qFormat/>
-    <w:pPr>
-      <w:spacing w:before="160"/>
-      <w:ind w:left="720" w:right="720"/>
-    </w:pPr>
-    <w:rPr>
-      <w:i/>
-      <w:iCs/>
-      <w:color w:val="000000" w:themeColor="text1"/>
-    </w:rPr>
-  </w:style>
-  <w:style w:type="character" w:customStyle="1" w:styleId="CitaoChar">
-    <w:name w:val="Citação Char"/>
-    <w:basedOn w:val="Fontepargpadro"/>
-    <w:link w:val="Citao"/>
-    <w:uiPriority w:val="29"/>
-    <w:rPr>
-      <w:i/>
-      <w:iCs/>
-      <w:color w:val="000000" w:themeColor="text1"/>
-    </w:rPr>
-  </w:style>
-  <w:style w:type="paragraph" w:styleId="CitaoIntensa">
-    <w:name w:val="Intense Quote"/>
-    <w:basedOn w:val="Normal"/>
-    <w:next w:val="Normal"/>
-    <w:link w:val="CitaoIntensaChar"/>
-    <w:uiPriority w:val="30"/>
-    <w:qFormat/>
-    <w:pPr>
-      <w:pBdr>
-        <w:top w:val="single" w:sz="24" w:space="1" w:color="F2F2F2" w:themeColor="background1" w:themeShade="F2"/>
-        <w:bottom w:val="single" w:sz="24" w:space="1" w:color="F2F2F2" w:themeColor="background1" w:themeShade="F2"/>
-      </w:pBdr>
-      <w:shd w:val="clear" w:color="auto" w:fill="F2F2F2" w:themeFill="background1" w:themeFillShade="F2"/>
-      <w:spacing w:before="240" w:after="240"/>
-      <w:ind w:left="936" w:right="936"/>
-      <w:jc w:val="center"/>
-    </w:pPr>
-    <w:rPr>
-      <w:color w:val="000000" w:themeColor="text1"/>
-    </w:rPr>
-  </w:style>
-  <w:style w:type="character" w:customStyle="1" w:styleId="CitaoIntensaChar">
-    <w:name w:val="Citação Intensa Char"/>
-    <w:basedOn w:val="Fontepargpadro"/>
-    <w:link w:val="CitaoIntensa"/>
-    <w:uiPriority w:val="30"/>
-    <w:rPr>
-      <w:color w:val="000000" w:themeColor="text1"/>
-      <w:shd w:val="clear" w:color="auto" w:fill="F2F2F2" w:themeFill="background1" w:themeFillShade="F2"/>
-    </w:rPr>
-  </w:style>
-  <w:style w:type="character" w:styleId="RefernciaSutil">
-    <w:name w:val="Subtle Reference"/>
-    <w:basedOn w:val="Fontepargpadro"/>
-    <w:uiPriority w:val="31"/>
-    <w:qFormat/>
-    <w:rPr>
-      <w:smallCaps/>
-      <w:color w:val="404040" w:themeColor="text1" w:themeTint="BF"/>
-      <w:u w:val="single" w:color="7F7F7F" w:themeColor="text1" w:themeTint="80"/>
-    </w:rPr>
-  </w:style>
-  <w:style w:type="character" w:styleId="RefernciaIntensa">
-    <w:name w:val="Intense Reference"/>
-    <w:basedOn w:val="Fontepargpadro"/>
-    <w:uiPriority w:val="32"/>
-    <w:qFormat/>
-    <w:rPr>
-      <w:b/>
-      <w:bCs/>
-      <w:smallCaps/>
-      <w:u w:val="single"/>
-    </w:rPr>
-  </w:style>
-  <w:style w:type="character" w:styleId="TtulodoLivro">
-    <w:name w:val="Book Title"/>
-    <w:basedOn w:val="Fontepargpadro"/>
-    <w:uiPriority w:val="33"/>
-    <w:qFormat/>
-    <w:rPr>
-      <w:b w:val="0"/>
-      <w:bCs w:val="0"/>
-      <w:smallCaps/>
-      <w:spacing w:val="5"/>
-    </w:rPr>
-  </w:style>
-  <w:style w:type="paragraph" w:styleId="Legenda">
-    <w:name w:val="caption"/>
-    <w:basedOn w:val="Normal"/>
-    <w:next w:val="Normal"/>
-    <w:uiPriority w:val="35"/>
-    <w:semiHidden/>
-    <w:unhideWhenUsed/>
-    <w:qFormat/>
-    <w:pPr>
-      <w:spacing w:after="200" w:line="240" w:lineRule="auto"/>
-    </w:pPr>
-    <w:rPr>
-      <w:i/>
-      <w:iCs/>
-      <w:color w:val="323232" w:themeColor="text2"/>
-      <w:sz w:val="18"/>
-      <w:szCs w:val="18"/>
-    </w:rPr>
-  </w:style>
-  <w:style w:type="paragraph" w:styleId="CabealhodoSumrio">
-    <w:name w:val="TOC Heading"/>
-    <w:basedOn w:val="Ttulo1"/>
-    <w:next w:val="Normal"/>
-    <w:uiPriority w:val="39"/>
-    <w:semiHidden/>
-    <w:unhideWhenUsed/>
-    <w:qFormat/>
-    <w:pPr>
-      <w:outlineLvl w:val="9"/>
-    </w:pPr>
-  </w:style>
-  <w:style w:type="paragraph" w:styleId="SemEspaamento">
-    <w:name w:val="No Spacing"/>
-    <w:uiPriority w:val="1"/>
-    <w:qFormat/>
-    <w:pPr>
-      <w:spacing w:after="0" w:line="240" w:lineRule="auto"/>
-    </w:pPr>
-  </w:style>
-  <w:style w:type="paragraph" w:styleId="PargrafodaLista">
-    <w:name w:val="List Paragraph"/>
-    <w:basedOn w:val="Normal"/>
-    <w:uiPriority w:val="34"/>
-    <w:qFormat/>
-    <w:pPr>
-      <w:ind w:left="720"/>
-      <w:contextualSpacing/>
-    </w:pPr>
-  </w:style>
-  <w:style w:type="character" w:styleId="Refdecomentrio">
-    <w:name w:val="annotation reference"/>
-    <w:basedOn w:val="Fontepargpadro"/>
-    <w:uiPriority w:val="99"/>
-    <w:semiHidden/>
-    <w:unhideWhenUsed/>
-    <w:rsid w:val="00E324AC"/>
-    <w:rPr>
-      <w:sz w:val="16"/>
-      <w:szCs w:val="16"/>
-    </w:rPr>
-  </w:style>
-  <w:style w:type="paragraph" w:styleId="Textodecomentrio">
-    <w:name w:val="annotation text"/>
-    <w:basedOn w:val="Normal"/>
-    <w:link w:val="TextodecomentrioChar"/>
-    <w:uiPriority w:val="99"/>
-    <w:semiHidden/>
-    <w:unhideWhenUsed/>
-    <w:rsid w:val="00E324AC"/>
-    <w:pPr>
-      <w:spacing w:line="240" w:lineRule="auto"/>
-    </w:pPr>
-    <w:rPr>
-      <w:sz w:val="20"/>
-      <w:szCs w:val="20"/>
-    </w:rPr>
-  </w:style>
-  <w:style w:type="character" w:customStyle="1" w:styleId="TextodecomentrioChar">
-    <w:name w:val="Texto de comentário Char"/>
-    <w:basedOn w:val="Fontepargpadro"/>
-    <w:link w:val="Textodecomentrio"/>
-    <w:uiPriority w:val="99"/>
-    <w:semiHidden/>
-    <w:rsid w:val="00E324AC"/>
-    <w:rPr>
-      <w:sz w:val="20"/>
-      <w:szCs w:val="20"/>
-    </w:rPr>
-  </w:style>
-  <w:style w:type="paragraph" w:styleId="Assuntodocomentrio">
-    <w:name w:val="annotation subject"/>
-    <w:basedOn w:val="Textodecomentrio"/>
-    <w:next w:val="Textodecomentrio"/>
-    <w:link w:val="AssuntodocomentrioChar"/>
-    <w:uiPriority w:val="99"/>
-    <w:semiHidden/>
-    <w:unhideWhenUsed/>
-    <w:rsid w:val="00E324AC"/>
-    <w:rPr>
-      <w:b/>
-      <w:bCs/>
-    </w:rPr>
-  </w:style>
-  <w:style w:type="character" w:customStyle="1" w:styleId="AssuntodocomentrioChar">
-    <w:name w:val="Assunto do comentário Char"/>
-    <w:basedOn w:val="TextodecomentrioChar"/>
-    <w:link w:val="Assuntodocomentrio"/>
-    <w:uiPriority w:val="99"/>
-    <w:semiHidden/>
-    <w:rsid w:val="00E324AC"/>
-    <w:rPr>
-      <w:b/>
-      <w:bCs/>
-      <w:sz w:val="20"/>
-      <w:szCs w:val="20"/>
-    </w:rPr>
-  </w:style>
-  <w:style w:type="paragraph" w:styleId="Textodebalo">
-    <w:name w:val="Balloon Text"/>
-    <w:basedOn w:val="Normal"/>
-    <w:link w:val="TextodebaloChar"/>
-    <w:uiPriority w:val="99"/>
-    <w:semiHidden/>
-    <w:unhideWhenUsed/>
-    <w:rsid w:val="00E324AC"/>
-    <w:pPr>
-      <w:spacing w:after="0" w:line="240" w:lineRule="auto"/>
-    </w:pPr>
-    <w:rPr>
-      <w:rFonts w:ascii="Segoe UI" w:hAnsi="Segoe UI" w:cs="Segoe UI"/>
-      <w:sz w:val="18"/>
-      <w:szCs w:val="18"/>
-    </w:rPr>
-  </w:style>
-  <w:style w:type="character" w:customStyle="1" w:styleId="TextodebaloChar">
-    <w:name w:val="Texto de balão Char"/>
-    <w:basedOn w:val="Fontepargpadro"/>
-    <w:link w:val="Textodebalo"/>
-    <w:uiPriority w:val="99"/>
-    <w:semiHidden/>
-    <w:rsid w:val="00E324AC"/>
-    <w:rPr>
-      <w:rFonts w:ascii="Segoe UI" w:hAnsi="Segoe UI" w:cs="Segoe UI"/>
-      <w:sz w:val="18"/>
-      <w:szCs w:val="18"/>
-    </w:rPr>
-  </w:style>
-  <w:style w:type="paragraph" w:styleId="Textodenotaderodap">
-    <w:name w:val="footnote text"/>
-    <w:basedOn w:val="Normal"/>
-    <w:link w:val="TextodenotaderodapChar"/>
-    <w:uiPriority w:val="99"/>
-    <w:semiHidden/>
-    <w:unhideWhenUsed/>
-    <w:rsid w:val="006B55BE"/>
-    <w:pPr>
-      <w:spacing w:after="0" w:line="240" w:lineRule="auto"/>
-    </w:pPr>
-    <w:rPr>
-      <w:sz w:val="20"/>
-      <w:szCs w:val="20"/>
-    </w:rPr>
-  </w:style>
-  <w:style w:type="character" w:customStyle="1" w:styleId="TextodenotaderodapChar">
-    <w:name w:val="Texto de nota de rodapé Char"/>
-    <w:basedOn w:val="Fontepargpadro"/>
-    <w:link w:val="Textodenotaderodap"/>
-    <w:uiPriority w:val="99"/>
-    <w:semiHidden/>
-    <w:rsid w:val="006B55BE"/>
-    <w:rPr>
-      <w:sz w:val="20"/>
-      <w:szCs w:val="20"/>
-    </w:rPr>
-  </w:style>
-  <w:style w:type="character" w:styleId="Refdenotaderodap">
-    <w:name w:val="footnote reference"/>
-    <w:basedOn w:val="Fontepargpadro"/>
+    <w:basedOn w:val="DefaultParagraphFont"/>
     <w:uiPriority w:val="99"/>
     <w:semiHidden/>
     <w:unhideWhenUsed/>
@@ -7242,7 +6523,7 @@
   <a:extraClrSchemeLst/>
   <a:extLst>
     <a:ext uri="{05A4C25C-085E-4340-85A3-A5531E510DB2}">
-      <thm15:themeFamily xmlns:thm15="http://schemas.microsoft.com/office/thememl/2012/main" xmlns="" name="Office Theme" id="{62F939B6-93AF-4DB8-9C6B-D6C7DFDC589F}" vid="{4A3C46E8-61CC-4603-A589-7422A47A8E4A}"/>
+      <thm15:themeFamily xmlns:thm15="http://schemas.microsoft.com/office/thememl/2012/main" name="Office Theme" id="{62F939B6-93AF-4DB8-9C6B-D6C7DFDC589F}" vid="{4A3C46E8-61CC-4603-A589-7422A47A8E4A}"/>
     </a:ext>
   </a:extLst>
 </a:theme>
@@ -7270,7 +6551,7 @@
 </file>
 
 <file path=customXml/itemProps2.xml><?xml version="1.0" encoding="utf-8"?>
-<ds:datastoreItem xmlns:ds="http://schemas.openxmlformats.org/officeDocument/2006/customXml" ds:itemID="{48BDC3BF-E2F7-44FA-92A8-7C9C4B8A8BAE}">
+<ds:datastoreItem xmlns:ds="http://schemas.openxmlformats.org/officeDocument/2006/customXml" ds:itemID="{6ABE27D6-0E30-431A-B4C1-16450BBF9A16}">
   <ds:schemaRefs>
     <ds:schemaRef ds:uri="http://schemas.openxmlformats.org/officeDocument/2006/bibliography"/>
   </ds:schemaRefs>

</xml_diff>

<commit_message>
Documento de testes finalizado
Feito todos os testes de validação
</commit_message>
<xml_diff>
--- a/Doc_Testes.docx
+++ b/Doc_Testes.docx
@@ -646,8 +646,6 @@
         </w:rPr>
         <w:t>OK</w:t>
       </w:r>
-      <w:bookmarkStart w:id="0" w:name="_GoBack"/>
-      <w:bookmarkEnd w:id="0"/>
     </w:p>
     <w:p>
       <w:pPr>
@@ -697,6 +695,12 @@
         </w:rPr>
         <w:t xml:space="preserve">Teste utilizando números válidos: </w:t>
       </w:r>
+      <w:r>
+        <w:rPr>
+          <w:lang w:val="pt-BR"/>
+        </w:rPr>
+        <w:t>OK</w:t>
+      </w:r>
     </w:p>
     <w:p>
       <w:pPr>
@@ -720,6 +724,12 @@
           <w:lang w:val="pt-BR"/>
         </w:rPr>
         <w:t xml:space="preserve"> </w:t>
+      </w:r>
+      <w:r>
+        <w:rPr>
+          <w:lang w:val="pt-BR"/>
+        </w:rPr>
+        <w:t>OK</w:t>
       </w:r>
     </w:p>
     <w:p>
@@ -746,6 +756,12 @@
         </w:rPr>
         <w:t xml:space="preserve">tilizando número inexistente: </w:t>
       </w:r>
+      <w:r>
+        <w:rPr>
+          <w:lang w:val="pt-BR"/>
+        </w:rPr>
+        <w:t>OK</w:t>
+      </w:r>
     </w:p>
     <w:p>
       <w:pPr>
@@ -770,6 +786,12 @@
         </w:rPr>
         <w:t xml:space="preserve">ilizando um número negativo: </w:t>
       </w:r>
+      <w:r>
+        <w:rPr>
+          <w:lang w:val="pt-BR"/>
+        </w:rPr>
+        <w:t>OK</w:t>
+      </w:r>
     </w:p>
     <w:p>
       <w:pPr>
@@ -793,6 +815,18 @@
           <w:lang w:val="pt-BR"/>
         </w:rPr>
         <w:t>enviando um valor vazio:</w:t>
+      </w:r>
+      <w:r>
+        <w:rPr>
+          <w:lang w:val="pt-BR"/>
+        </w:rPr>
+        <w:t xml:space="preserve"> </w:t>
+      </w:r>
+      <w:r>
+        <w:rPr>
+          <w:lang w:val="pt-BR"/>
+        </w:rPr>
+        <w:t>OK</w:t>
       </w:r>
     </w:p>
     <w:p>
@@ -842,6 +876,12 @@
         </w:rPr>
         <w:t xml:space="preserve"> utilizando números válidos: </w:t>
       </w:r>
+      <w:r>
+        <w:rPr>
+          <w:lang w:val="pt-BR"/>
+        </w:rPr>
+        <w:t>OK</w:t>
+      </w:r>
     </w:p>
     <w:p>
       <w:pPr>
@@ -866,6 +906,12 @@
         </w:rPr>
         <w:t xml:space="preserve"> </w:t>
       </w:r>
+      <w:r>
+        <w:rPr>
+          <w:lang w:val="pt-BR"/>
+        </w:rPr>
+        <w:t>OK</w:t>
+      </w:r>
     </w:p>
     <w:p>
       <w:pPr>
@@ -890,6 +936,12 @@
         </w:rPr>
         <w:t xml:space="preserve">ilizando número inexistente: </w:t>
       </w:r>
+      <w:r>
+        <w:rPr>
+          <w:lang w:val="pt-BR"/>
+        </w:rPr>
+        <w:t>OK</w:t>
+      </w:r>
     </w:p>
     <w:p>
       <w:pPr>
@@ -914,6 +966,12 @@
         </w:rPr>
         <w:t xml:space="preserve">ilizando um número negativo: </w:t>
       </w:r>
+      <w:r>
+        <w:rPr>
+          <w:lang w:val="pt-BR"/>
+        </w:rPr>
+        <w:t>OK</w:t>
+      </w:r>
     </w:p>
     <w:p>
       <w:pPr>
@@ -938,6 +996,12 @@
         </w:rPr>
         <w:t xml:space="preserve">ste enviando um valor vazio: </w:t>
       </w:r>
+      <w:r>
+        <w:rPr>
+          <w:lang w:val="pt-BR"/>
+        </w:rPr>
+        <w:t>OK</w:t>
+      </w:r>
     </w:p>
     <w:p>
       <w:pPr>
@@ -1009,6 +1073,12 @@
         </w:rPr>
         <w:t xml:space="preserve">: </w:t>
       </w:r>
+      <w:r>
+        <w:rPr>
+          <w:lang w:val="pt-BR"/>
+        </w:rPr>
+        <w:t>OK</w:t>
+      </w:r>
     </w:p>
     <w:p>
       <w:pPr>
@@ -1045,6 +1115,12 @@
         </w:rPr>
         <w:t xml:space="preserve">: </w:t>
       </w:r>
+      <w:r>
+        <w:rPr>
+          <w:lang w:val="pt-BR"/>
+        </w:rPr>
+        <w:t>OK</w:t>
+      </w:r>
     </w:p>
     <w:p>
       <w:pPr>
@@ -1069,6 +1145,12 @@
         </w:rPr>
         <w:t xml:space="preserve">nome ou somente o sobrenome: </w:t>
       </w:r>
+      <w:r>
+        <w:rPr>
+          <w:lang w:val="pt-BR"/>
+        </w:rPr>
+        <w:t>OK</w:t>
+      </w:r>
     </w:p>
     <w:p>
       <w:pPr>
@@ -1099,6 +1181,12 @@
         </w:rPr>
         <w:t xml:space="preserve">: </w:t>
       </w:r>
+      <w:r>
+        <w:rPr>
+          <w:lang w:val="pt-BR"/>
+        </w:rPr>
+        <w:t>OK</w:t>
+      </w:r>
     </w:p>
     <w:p>
       <w:pPr>
@@ -1123,6 +1211,12 @@
         </w:rPr>
         <w:t xml:space="preserve">açamento correto (1 espaço): </w:t>
       </w:r>
+      <w:r>
+        <w:rPr>
+          <w:lang w:val="pt-BR"/>
+        </w:rPr>
+        <w:t>OK</w:t>
+      </w:r>
     </w:p>
     <w:p>
       <w:pPr>
@@ -1147,6 +1241,12 @@
         </w:rPr>
         <w:t xml:space="preserve">valor vazio para o telefone: </w:t>
       </w:r>
+      <w:r>
+        <w:rPr>
+          <w:lang w:val="pt-BR"/>
+        </w:rPr>
+        <w:t>OK</w:t>
+      </w:r>
     </w:p>
     <w:p>
       <w:pPr>
@@ -1171,6 +1271,12 @@
         </w:rPr>
         <w:t xml:space="preserve">adronização para o telefone: </w:t>
       </w:r>
+      <w:r>
+        <w:rPr>
+          <w:lang w:val="pt-BR"/>
+        </w:rPr>
+        <w:t>OK</w:t>
+      </w:r>
     </w:p>
     <w:p>
       <w:pPr>
@@ -1195,6 +1301,12 @@
         </w:rPr>
         <w:t xml:space="preserve">idos (!@#$) para o telefone: </w:t>
       </w:r>
+      <w:r>
+        <w:rPr>
+          <w:lang w:val="pt-BR"/>
+        </w:rPr>
+        <w:t>OK</w:t>
+      </w:r>
     </w:p>
     <w:p>
       <w:pPr>
@@ -1219,6 +1331,12 @@
         </w:rPr>
         <w:t xml:space="preserve">rão solicitado: </w:t>
       </w:r>
+      <w:r>
+        <w:rPr>
+          <w:lang w:val="pt-BR"/>
+        </w:rPr>
+        <w:t>OK</w:t>
+      </w:r>
     </w:p>
     <w:p>
       <w:pPr>
@@ -1266,6 +1384,12 @@
         </w:rPr>
         <w:t xml:space="preserve">letras para o código ISBN: </w:t>
       </w:r>
+      <w:r>
+        <w:rPr>
+          <w:lang w:val="pt-BR"/>
+        </w:rPr>
+        <w:t>OK</w:t>
+      </w:r>
     </w:p>
     <w:p>
       <w:pPr>
@@ -1290,6 +1414,12 @@
         </w:rPr>
         <w:t xml:space="preserve">nválidos para o código ISBN: </w:t>
       </w:r>
+      <w:r>
+        <w:rPr>
+          <w:lang w:val="pt-BR"/>
+        </w:rPr>
+        <w:t>OK</w:t>
+      </w:r>
     </w:p>
     <w:p>
       <w:pPr>
@@ -1308,6 +1438,12 @@
         </w:rPr>
         <w:t xml:space="preserve">Teste enviando um valor vazio para o código ISBN: </w:t>
       </w:r>
+      <w:r>
+        <w:rPr>
+          <w:lang w:val="pt-BR"/>
+        </w:rPr>
+        <w:t>OK</w:t>
+      </w:r>
     </w:p>
     <w:p>
       <w:pPr>
@@ -1326,6 +1462,12 @@
         </w:rPr>
         <w:t xml:space="preserve">Teste para o nome do livro: </w:t>
       </w:r>
+      <w:r>
+        <w:rPr>
+          <w:lang w:val="pt-BR"/>
+        </w:rPr>
+        <w:t>OK</w:t>
+      </w:r>
     </w:p>
     <w:p>
       <w:pPr>
@@ -1356,6 +1498,12 @@
         </w:rPr>
         <w:t xml:space="preserve">: </w:t>
       </w:r>
+      <w:r>
+        <w:rPr>
+          <w:lang w:val="pt-BR"/>
+        </w:rPr>
+        <w:t>OK</w:t>
+      </w:r>
     </w:p>
     <w:p>
       <w:pPr>
@@ -1374,6 +1522,12 @@
         </w:rPr>
         <w:t xml:space="preserve">Teste para o nome do(s) autor(es): </w:t>
       </w:r>
+      <w:r>
+        <w:rPr>
+          <w:lang w:val="pt-BR"/>
+        </w:rPr>
+        <w:t>OK</w:t>
+      </w:r>
     </w:p>
     <w:p>
       <w:pPr>
@@ -1392,6 +1546,12 @@
         </w:rPr>
         <w:t xml:space="preserve">Teste digitando letras para o ano da publicação: </w:t>
       </w:r>
+      <w:r>
+        <w:rPr>
+          <w:lang w:val="pt-BR"/>
+        </w:rPr>
+        <w:t>OK</w:t>
+      </w:r>
     </w:p>
     <w:p>
       <w:pPr>
@@ -1416,6 +1576,18 @@
         </w:rPr>
         <w:t>:</w:t>
       </w:r>
+      <w:r>
+        <w:rPr>
+          <w:lang w:val="pt-BR"/>
+        </w:rPr>
+        <w:t xml:space="preserve"> </w:t>
+      </w:r>
+      <w:r>
+        <w:rPr>
+          <w:lang w:val="pt-BR"/>
+        </w:rPr>
+        <w:t>OK</w:t>
+      </w:r>
     </w:p>
     <w:p>
       <w:pPr>
@@ -1433,6 +1605,12 @@
           <w:lang w:val="pt-BR"/>
         </w:rPr>
         <w:t xml:space="preserve">Teste digitando um ano de publicação com quatro dígitos: </w:t>
+      </w:r>
+      <w:r>
+        <w:rPr>
+          <w:lang w:val="pt-BR"/>
+        </w:rPr>
+        <w:t>OK</w:t>
       </w:r>
     </w:p>
     <w:p>
@@ -1542,6 +1720,12 @@
         </w:rPr>
         <w:t xml:space="preserve">não cadastrado: </w:t>
       </w:r>
+      <w:r>
+        <w:rPr>
+          <w:lang w:val="pt-BR"/>
+        </w:rPr>
+        <w:t>OK</w:t>
+      </w:r>
     </w:p>
     <w:p>
       <w:pPr>
@@ -1566,6 +1750,12 @@
         </w:rPr>
         <w:t xml:space="preserve">do uma matrícula com letras: </w:t>
       </w:r>
+      <w:r>
+        <w:rPr>
+          <w:lang w:val="pt-BR"/>
+        </w:rPr>
+        <w:t>OK</w:t>
+      </w:r>
     </w:p>
     <w:p>
       <w:pPr>
@@ -1584,6 +1774,12 @@
         </w:rPr>
         <w:t xml:space="preserve">Teste buscando uma matrícula não cadastrada: </w:t>
       </w:r>
+      <w:r>
+        <w:rPr>
+          <w:lang w:val="pt-BR"/>
+        </w:rPr>
+        <w:t>OK</w:t>
+      </w:r>
     </w:p>
     <w:p>
       <w:pPr>
@@ -1608,6 +1804,12 @@
         </w:rPr>
         <w:t xml:space="preserve"> na matrícula: </w:t>
       </w:r>
+      <w:r>
+        <w:rPr>
+          <w:lang w:val="pt-BR"/>
+        </w:rPr>
+        <w:t>OK</w:t>
+      </w:r>
     </w:p>
     <w:p>
       <w:pPr>
@@ -1626,6 +1828,12 @@
         </w:rPr>
         <w:t xml:space="preserve">Teste buscando com campos vazios no nome: </w:t>
       </w:r>
+      <w:r>
+        <w:rPr>
+          <w:lang w:val="pt-BR"/>
+        </w:rPr>
+        <w:t>OK</w:t>
+      </w:r>
     </w:p>
     <w:p>
       <w:pPr>
@@ -1650,6 +1858,12 @@
         </w:rPr>
         <w:t xml:space="preserve"> </w:t>
       </w:r>
+      <w:r>
+        <w:rPr>
+          <w:lang w:val="pt-BR"/>
+        </w:rPr>
+        <w:t>OK</w:t>
+      </w:r>
     </w:p>
     <w:p>
       <w:pPr>
@@ -1674,6 +1888,12 @@
         </w:rPr>
         <w:t xml:space="preserve"> </w:t>
       </w:r>
+      <w:r>
+        <w:rPr>
+          <w:lang w:val="pt-BR"/>
+        </w:rPr>
+        <w:t>OK</w:t>
+      </w:r>
     </w:p>
     <w:p>
       <w:pPr>
@@ -1698,6 +1918,12 @@
         </w:rPr>
         <w:t xml:space="preserve"> </w:t>
       </w:r>
+      <w:r>
+        <w:rPr>
+          <w:lang w:val="pt-BR"/>
+        </w:rPr>
+        <w:t>OK</w:t>
+      </w:r>
     </w:p>
     <w:p>
       <w:pPr>
@@ -1722,6 +1948,12 @@
         </w:rPr>
         <w:t xml:space="preserve"> </w:t>
       </w:r>
+      <w:r>
+        <w:rPr>
+          <w:lang w:val="pt-BR"/>
+        </w:rPr>
+        <w:t>OK</w:t>
+      </w:r>
     </w:p>
     <w:p>
       <w:pPr>
@@ -1776,6 +2008,12 @@
         </w:rPr>
         <w:t xml:space="preserve">: </w:t>
       </w:r>
+      <w:r>
+        <w:rPr>
+          <w:lang w:val="pt-BR"/>
+        </w:rPr>
+        <w:t>OK</w:t>
+      </w:r>
     </w:p>
     <w:p>
       <w:pPr>
@@ -1798,7 +2036,7 @@
         <w:rPr>
           <w:lang w:val="pt-BR"/>
         </w:rPr>
-        <w:t>já cadastrado: o</w:t>
+        <w:t>já cadastrado: OK</w:t>
       </w:r>
     </w:p>
     <w:p>
@@ -1824,6 +2062,12 @@
         </w:rPr>
         <w:t xml:space="preserve"> </w:t>
       </w:r>
+      <w:r>
+        <w:rPr>
+          <w:lang w:val="pt-BR"/>
+        </w:rPr>
+        <w:t>OK</w:t>
+      </w:r>
     </w:p>
     <w:p>
       <w:pPr>
@@ -1842,6 +2086,12 @@
         </w:rPr>
         <w:t xml:space="preserve">Teste buscando um ISBN inválido: </w:t>
       </w:r>
+      <w:r>
+        <w:rPr>
+          <w:lang w:val="pt-BR"/>
+        </w:rPr>
+        <w:t>OK</w:t>
+      </w:r>
     </w:p>
     <w:p>
       <w:pPr>
@@ -1860,6 +2110,12 @@
         </w:rPr>
         <w:t xml:space="preserve">Teste buscando um ISBN válido: </w:t>
       </w:r>
+      <w:r>
+        <w:rPr>
+          <w:lang w:val="pt-BR"/>
+        </w:rPr>
+        <w:t>OK</w:t>
+      </w:r>
     </w:p>
     <w:p>
       <w:pPr>
@@ -1877,6 +2133,12 @@
           <w:lang w:val="pt-BR"/>
         </w:rPr>
         <w:t xml:space="preserve">Teste buscando um ISBN vazio: </w:t>
+      </w:r>
+      <w:r>
+        <w:rPr>
+          <w:lang w:val="pt-BR"/>
+        </w:rPr>
+        <w:t>OK</w:t>
       </w:r>
     </w:p>
     <w:p>
@@ -1958,7 +2220,25 @@
         <w:rPr>
           <w:lang w:val="pt-BR"/>
         </w:rPr>
-        <w:t xml:space="preserve">Teste buscando por uma matrícula inválida: </w:t>
+        <w:t xml:space="preserve">Teste buscando por uma </w:t>
+      </w:r>
+      <w:r>
+        <w:rPr>
+          <w:lang w:val="pt-BR"/>
+        </w:rPr>
+        <w:t>ID</w:t>
+      </w:r>
+      <w:r>
+        <w:rPr>
+          <w:lang w:val="pt-BR"/>
+        </w:rPr>
+        <w:t xml:space="preserve"> inválida: </w:t>
+      </w:r>
+      <w:r>
+        <w:rPr>
+          <w:lang w:val="pt-BR"/>
+        </w:rPr>
+        <w:t>OK</w:t>
       </w:r>
     </w:p>
     <w:p>
@@ -1982,7 +2262,25 @@
         <w:rPr>
           <w:lang w:val="pt-BR"/>
         </w:rPr>
-        <w:t xml:space="preserve">ndo por uma matrícula válida: </w:t>
+        <w:t xml:space="preserve">ndo por uma </w:t>
+      </w:r>
+      <w:r>
+        <w:rPr>
+          <w:lang w:val="pt-BR"/>
+        </w:rPr>
+        <w:t>ID</w:t>
+      </w:r>
+      <w:r>
+        <w:rPr>
+          <w:lang w:val="pt-BR"/>
+        </w:rPr>
+        <w:t xml:space="preserve"> válida: </w:t>
+      </w:r>
+      <w:r>
+        <w:rPr>
+          <w:lang w:val="pt-BR"/>
+        </w:rPr>
+        <w:t>OK</w:t>
       </w:r>
     </w:p>
     <w:p>
@@ -2008,6 +2306,12 @@
         </w:rPr>
         <w:t xml:space="preserve"> espaço em branco no início: </w:t>
       </w:r>
+      <w:r>
+        <w:rPr>
+          <w:lang w:val="pt-BR"/>
+        </w:rPr>
+        <w:t>OK</w:t>
+      </w:r>
     </w:p>
     <w:p>
       <w:pPr>
@@ -2032,6 +2336,12 @@
         </w:rPr>
         <w:t xml:space="preserve">nome ou somente o sobrenome: </w:t>
       </w:r>
+      <w:r>
+        <w:rPr>
+          <w:lang w:val="pt-BR"/>
+        </w:rPr>
+        <w:t>OK</w:t>
+      </w:r>
     </w:p>
     <w:p>
       <w:pPr>
@@ -2056,6 +2366,12 @@
         </w:rPr>
         <w:t xml:space="preserve">viando o nome e o sobrenome: </w:t>
       </w:r>
+      <w:r>
+        <w:rPr>
+          <w:lang w:val="pt-BR"/>
+        </w:rPr>
+        <w:t>OK</w:t>
+      </w:r>
     </w:p>
     <w:p>
       <w:pPr>
@@ -2080,6 +2396,12 @@
         </w:rPr>
         <w:t xml:space="preserve">do o nome, enviando números: </w:t>
       </w:r>
+      <w:r>
+        <w:rPr>
+          <w:lang w:val="pt-BR"/>
+        </w:rPr>
+        <w:t>OK</w:t>
+      </w:r>
     </w:p>
     <w:p>
       <w:pPr>
@@ -2104,6 +2426,12 @@
         </w:rPr>
         <w:t xml:space="preserve">caracteres inválidos (!@#$): </w:t>
       </w:r>
+      <w:r>
+        <w:rPr>
+          <w:lang w:val="pt-BR"/>
+        </w:rPr>
+        <w:t>OK</w:t>
+      </w:r>
     </w:p>
     <w:p>
       <w:pPr>
@@ -2128,6 +2456,12 @@
         </w:rPr>
         <w:t xml:space="preserve">me, enviando um valor vazio: </w:t>
       </w:r>
+      <w:r>
+        <w:rPr>
+          <w:lang w:val="pt-BR"/>
+        </w:rPr>
+        <w:t>OK</w:t>
+      </w:r>
     </w:p>
     <w:p>
       <w:pPr>
@@ -2152,6 +2486,12 @@
         </w:rPr>
         <w:t xml:space="preserve">o um valor sem espaçamentos: </w:t>
       </w:r>
+      <w:r>
+        <w:rPr>
+          <w:lang w:val="pt-BR"/>
+        </w:rPr>
+        <w:t>OK</w:t>
+      </w:r>
     </w:p>
     <w:p>
       <w:pPr>
@@ -2176,6 +2516,12 @@
         </w:rPr>
         <w:t xml:space="preserve">ne, enviando um valor vazio: </w:t>
       </w:r>
+      <w:r>
+        <w:rPr>
+          <w:lang w:val="pt-BR"/>
+        </w:rPr>
+        <w:t>OK</w:t>
+      </w:r>
     </w:p>
     <w:p>
       <w:pPr>
@@ -2200,6 +2546,12 @@
         </w:rPr>
         <w:t xml:space="preserve">ndo um valor fora do padrão: </w:t>
       </w:r>
+      <w:r>
+        <w:rPr>
+          <w:lang w:val="pt-BR"/>
+        </w:rPr>
+        <w:t>OK</w:t>
+      </w:r>
     </w:p>
     <w:p>
       <w:pPr>
@@ -2224,6 +2576,12 @@
         </w:rPr>
         <w:t xml:space="preserve">iando letras: </w:t>
       </w:r>
+      <w:r>
+        <w:rPr>
+          <w:lang w:val="pt-BR"/>
+        </w:rPr>
+        <w:t>OK</w:t>
+      </w:r>
     </w:p>
     <w:p>
       <w:pPr>
@@ -2248,6 +2606,12 @@
         </w:rPr>
         <w:t xml:space="preserve"> enviando números no padrão: </w:t>
       </w:r>
+      <w:r>
+        <w:rPr>
+          <w:lang w:val="pt-BR"/>
+        </w:rPr>
+        <w:t>OK</w:t>
+      </w:r>
     </w:p>
     <w:p>
       <w:pPr>
@@ -2294,6 +2658,12 @@
         </w:rPr>
         <w:t xml:space="preserve"> </w:t>
       </w:r>
+      <w:r>
+        <w:rPr>
+          <w:lang w:val="pt-BR"/>
+        </w:rPr>
+        <w:t>OK</w:t>
+      </w:r>
     </w:p>
     <w:p>
       <w:pPr>
@@ -2318,6 +2688,12 @@
         </w:rPr>
         <w:t xml:space="preserve"> </w:t>
       </w:r>
+      <w:r>
+        <w:rPr>
+          <w:lang w:val="pt-BR"/>
+        </w:rPr>
+        <w:t>OK</w:t>
+      </w:r>
     </w:p>
     <w:p>
       <w:pPr>
@@ -2342,6 +2718,12 @@
         </w:rPr>
         <w:t xml:space="preserve">um espaço em branco no início: </w:t>
       </w:r>
+      <w:r>
+        <w:rPr>
+          <w:lang w:val="pt-BR"/>
+        </w:rPr>
+        <w:t>OK</w:t>
+      </w:r>
     </w:p>
     <w:p>
       <w:pPr>
@@ -2366,6 +2748,12 @@
         </w:rPr>
         <w:t xml:space="preserve">do o título, enviando números: </w:t>
       </w:r>
+      <w:r>
+        <w:rPr>
+          <w:lang w:val="pt-BR"/>
+        </w:rPr>
+        <w:t>OK</w:t>
+      </w:r>
     </w:p>
     <w:p>
       <w:pPr>
@@ -2384,6 +2772,12 @@
         </w:rPr>
         <w:t xml:space="preserve">Teste alterando o título, enviando caracteres inválidos (!@#$): </w:t>
       </w:r>
+      <w:r>
+        <w:rPr>
+          <w:lang w:val="pt-BR"/>
+        </w:rPr>
+        <w:t>OK</w:t>
+      </w:r>
     </w:p>
     <w:p>
       <w:pPr>
@@ -2402,6 +2796,12 @@
         </w:rPr>
         <w:t xml:space="preserve">Teste alterando o título, enviando um valor vazio: </w:t>
       </w:r>
+      <w:r>
+        <w:rPr>
+          <w:lang w:val="pt-BR"/>
+        </w:rPr>
+        <w:t>OK</w:t>
+      </w:r>
     </w:p>
     <w:p>
       <w:pPr>
@@ -2426,6 +2826,18 @@
         </w:rPr>
         <w:t>:</w:t>
       </w:r>
+      <w:r>
+        <w:rPr>
+          <w:lang w:val="pt-BR"/>
+        </w:rPr>
+        <w:t xml:space="preserve"> </w:t>
+      </w:r>
+      <w:r>
+        <w:rPr>
+          <w:lang w:val="pt-BR"/>
+        </w:rPr>
+        <w:t>OK</w:t>
+      </w:r>
     </w:p>
     <w:p>
       <w:pPr>
@@ -2444,6 +2856,12 @@
         </w:rPr>
         <w:t xml:space="preserve">Teste alterando a editora, enviando números: </w:t>
       </w:r>
+      <w:r>
+        <w:rPr>
+          <w:lang w:val="pt-BR"/>
+        </w:rPr>
+        <w:t>OK</w:t>
+      </w:r>
     </w:p>
     <w:p>
       <w:pPr>
@@ -2462,6 +2880,12 @@
         </w:rPr>
         <w:t xml:space="preserve">Teste alterando a editora, enviando caracteres inválidos (!@#$): </w:t>
       </w:r>
+      <w:r>
+        <w:rPr>
+          <w:lang w:val="pt-BR"/>
+        </w:rPr>
+        <w:t>OK</w:t>
+      </w:r>
     </w:p>
     <w:p>
       <w:pPr>
@@ -2492,6 +2916,12 @@
         </w:rPr>
         <w:t xml:space="preserve">a editora, enviando um valor vazio: </w:t>
       </w:r>
+      <w:r>
+        <w:rPr>
+          <w:lang w:val="pt-BR"/>
+        </w:rPr>
+        <w:t>OK</w:t>
+      </w:r>
     </w:p>
     <w:p>
       <w:pPr>
@@ -2510,6 +2940,12 @@
         </w:rPr>
         <w:t xml:space="preserve">Teste alterando os autores, enviando com um espaço em branco no início: </w:t>
       </w:r>
+      <w:r>
+        <w:rPr>
+          <w:lang w:val="pt-BR"/>
+        </w:rPr>
+        <w:t>OK</w:t>
+      </w:r>
     </w:p>
     <w:p>
       <w:pPr>
@@ -2534,6 +2970,18 @@
         </w:rPr>
         <w:t>:</w:t>
       </w:r>
+      <w:r>
+        <w:rPr>
+          <w:lang w:val="pt-BR"/>
+        </w:rPr>
+        <w:t xml:space="preserve"> </w:t>
+      </w:r>
+      <w:r>
+        <w:rPr>
+          <w:lang w:val="pt-BR"/>
+        </w:rPr>
+        <w:t>OK</w:t>
+      </w:r>
     </w:p>
     <w:p>
       <w:pPr>
@@ -2552,6 +3000,12 @@
         </w:rPr>
         <w:t xml:space="preserve">Teste alterando os autores, enviando caracteres inválidos (!@#$): </w:t>
       </w:r>
+      <w:r>
+        <w:rPr>
+          <w:lang w:val="pt-BR"/>
+        </w:rPr>
+        <w:t>OK</w:t>
+      </w:r>
     </w:p>
     <w:p>
       <w:pPr>
@@ -2570,6 +3024,12 @@
         </w:rPr>
         <w:t xml:space="preserve">Teste alterando os autores, enviando um valor vazio: </w:t>
       </w:r>
+      <w:r>
+        <w:rPr>
+          <w:lang w:val="pt-BR"/>
+        </w:rPr>
+        <w:t>OK</w:t>
+      </w:r>
     </w:p>
     <w:p>
       <w:pPr>
@@ -2588,6 +3048,12 @@
         </w:rPr>
         <w:t xml:space="preserve">Teste alterando o ano de publicação com letras: </w:t>
       </w:r>
+      <w:r>
+        <w:rPr>
+          <w:lang w:val="pt-BR"/>
+        </w:rPr>
+        <w:t>OK</w:t>
+      </w:r>
     </w:p>
     <w:p>
       <w:pPr>
@@ -2606,6 +3072,12 @@
         </w:rPr>
         <w:t xml:space="preserve">Teste alterando o ano de publicação para um número maior que quatro dígitos: </w:t>
       </w:r>
+      <w:r>
+        <w:rPr>
+          <w:lang w:val="pt-BR"/>
+        </w:rPr>
+        <w:t>OK</w:t>
+      </w:r>
     </w:p>
     <w:p>
       <w:pPr>
@@ -2624,6 +3096,12 @@
         </w:rPr>
         <w:t xml:space="preserve">Teste alterando o ano de publicação para número com quatro dígitos: </w:t>
       </w:r>
+      <w:r>
+        <w:rPr>
+          <w:lang w:val="pt-BR"/>
+        </w:rPr>
+        <w:t>OK</w:t>
+      </w:r>
     </w:p>
     <w:p>
       <w:pPr>
@@ -2642,6 +3120,12 @@
         </w:rPr>
         <w:t xml:space="preserve">Teste alterando o ISBN para letras: </w:t>
       </w:r>
+      <w:r>
+        <w:rPr>
+          <w:lang w:val="pt-BR"/>
+        </w:rPr>
+        <w:t>OK</w:t>
+      </w:r>
     </w:p>
     <w:p>
       <w:pPr>
@@ -2660,6 +3144,12 @@
         </w:rPr>
         <w:t xml:space="preserve">Teste alterando o ISBN para espaço vazio: </w:t>
       </w:r>
+      <w:r>
+        <w:rPr>
+          <w:lang w:val="pt-BR"/>
+        </w:rPr>
+        <w:t>OK</w:t>
+      </w:r>
     </w:p>
     <w:p>
       <w:pPr>
@@ -2678,6 +3168,12 @@
           <w:lang w:val="pt-BR"/>
         </w:rPr>
         <w:t xml:space="preserve">Teste alterando o ISBN para um novo número: </w:t>
+      </w:r>
+      <w:r>
+        <w:rPr>
+          <w:lang w:val="pt-BR"/>
+        </w:rPr>
+        <w:t>OK</w:t>
       </w:r>
       <w:r>
         <w:rPr>
@@ -2767,7 +3263,19 @@
         <w:rPr>
           <w:lang w:val="pt-BR"/>
         </w:rPr>
-        <w:t>Teste buscando por uma matrícula inválida</w:t>
+        <w:t xml:space="preserve">Teste buscando por uma </w:t>
+      </w:r>
+      <w:r>
+        <w:rPr>
+          <w:lang w:val="pt-BR"/>
+        </w:rPr>
+        <w:t>ISBN</w:t>
+      </w:r>
+      <w:r>
+        <w:rPr>
+          <w:lang w:val="pt-BR"/>
+        </w:rPr>
+        <w:t xml:space="preserve"> inválida</w:t>
       </w:r>
       <w:r>
         <w:rPr>
@@ -2775,6 +3283,18 @@
         </w:rPr>
         <w:t>:</w:t>
       </w:r>
+      <w:r>
+        <w:rPr>
+          <w:lang w:val="pt-BR"/>
+        </w:rPr>
+        <w:t xml:space="preserve"> </w:t>
+      </w:r>
+      <w:r>
+        <w:rPr>
+          <w:lang w:val="pt-BR"/>
+        </w:rPr>
+        <w:t>OK</w:t>
+      </w:r>
     </w:p>
     <w:p>
       <w:pPr>
@@ -2791,7 +3311,25 @@
         <w:rPr>
           <w:lang w:val="pt-BR"/>
         </w:rPr>
-        <w:t xml:space="preserve">Teste buscando por uma matrícula válida: </w:t>
+        <w:t xml:space="preserve">Teste buscando por uma </w:t>
+      </w:r>
+      <w:r>
+        <w:rPr>
+          <w:lang w:val="pt-BR"/>
+        </w:rPr>
+        <w:t xml:space="preserve">ISBN </w:t>
+      </w:r>
+      <w:r>
+        <w:rPr>
+          <w:lang w:val="pt-BR"/>
+        </w:rPr>
+        <w:t xml:space="preserve">válida: </w:t>
+      </w:r>
+      <w:r>
+        <w:rPr>
+          <w:lang w:val="pt-BR"/>
+        </w:rPr>
+        <w:t>OK</w:t>
       </w:r>
     </w:p>
     <w:p>
@@ -2811,6 +3349,12 @@
         </w:rPr>
         <w:t xml:space="preserve">Teste buscando o livro por título vazio: </w:t>
       </w:r>
+      <w:r>
+        <w:rPr>
+          <w:lang w:val="pt-BR"/>
+        </w:rPr>
+        <w:t>OK</w:t>
+      </w:r>
     </w:p>
     <w:p>
       <w:pPr>
@@ -2830,6 +3374,12 @@
         </w:rPr>
         <w:t xml:space="preserve">Teste buscando o livro por título inexistente: </w:t>
       </w:r>
+      <w:r>
+        <w:rPr>
+          <w:lang w:val="pt-BR"/>
+        </w:rPr>
+        <w:t>OK</w:t>
+      </w:r>
     </w:p>
     <w:p>
       <w:pPr>
@@ -2848,6 +3398,12 @@
         </w:rPr>
         <w:t xml:space="preserve">Teste buscando o livro por título existente: </w:t>
       </w:r>
+      <w:r>
+        <w:rPr>
+          <w:lang w:val="pt-BR"/>
+        </w:rPr>
+        <w:t>OK</w:t>
+      </w:r>
     </w:p>
     <w:p>
       <w:pPr>
@@ -2866,6 +3422,12 @@
         </w:rPr>
         <w:t xml:space="preserve">Teste buscando o ISBN por número vazio: </w:t>
       </w:r>
+      <w:r>
+        <w:rPr>
+          <w:lang w:val="pt-BR"/>
+        </w:rPr>
+        <w:t>OK</w:t>
+      </w:r>
     </w:p>
     <w:p>
       <w:pPr>
@@ -2885,6 +3447,18 @@
         </w:rPr>
         <w:t>Teste buscando o ISBN por número inexistente:</w:t>
       </w:r>
+      <w:r>
+        <w:rPr>
+          <w:lang w:val="pt-BR"/>
+        </w:rPr>
+        <w:t xml:space="preserve"> </w:t>
+      </w:r>
+      <w:r>
+        <w:rPr>
+          <w:lang w:val="pt-BR"/>
+        </w:rPr>
+        <w:t>OK</w:t>
+      </w:r>
     </w:p>
     <w:p>
       <w:pPr>
@@ -2904,6 +3478,12 @@
         </w:rPr>
         <w:t xml:space="preserve">Teste buscando o ISBN por letras: </w:t>
       </w:r>
+      <w:r>
+        <w:rPr>
+          <w:lang w:val="pt-BR"/>
+        </w:rPr>
+        <w:t>OK</w:t>
+      </w:r>
     </w:p>
     <w:p>
       <w:pPr>
@@ -2922,6 +3502,12 @@
         </w:rPr>
         <w:t xml:space="preserve">Teste buscando o ISBN por número existente: </w:t>
       </w:r>
+      <w:r>
+        <w:rPr>
+          <w:lang w:val="pt-BR"/>
+        </w:rPr>
+        <w:t>OK</w:t>
+      </w:r>
     </w:p>
     <w:p>
       <w:pPr>
@@ -2947,6 +3533,12 @@
         </w:rPr>
         <w:t xml:space="preserve"> </w:t>
       </w:r>
+      <w:r>
+        <w:rPr>
+          <w:lang w:val="pt-BR"/>
+        </w:rPr>
+        <w:t>OK</w:t>
+      </w:r>
     </w:p>
     <w:p>
       <w:pPr>
@@ -2965,6 +3557,18 @@
         </w:rPr>
         <w:t>Teste alugando um livro por ISBN inexistente:</w:t>
       </w:r>
+      <w:r>
+        <w:rPr>
+          <w:lang w:val="pt-BR"/>
+        </w:rPr>
+        <w:t xml:space="preserve"> </w:t>
+      </w:r>
+      <w:r>
+        <w:rPr>
+          <w:lang w:val="pt-BR"/>
+        </w:rPr>
+        <w:t>OK</w:t>
+      </w:r>
     </w:p>
     <w:p>
       <w:pPr>
@@ -2983,6 +3587,12 @@
         </w:rPr>
         <w:t xml:space="preserve">Teste alugando um livro por ISBN com letras: </w:t>
       </w:r>
+      <w:r>
+        <w:rPr>
+          <w:lang w:val="pt-BR"/>
+        </w:rPr>
+        <w:t>OK</w:t>
+      </w:r>
     </w:p>
     <w:p>
       <w:pPr>
@@ -3001,6 +3611,12 @@
         </w:rPr>
         <w:t xml:space="preserve">Teste alugando um livro por ISBN existente: </w:t>
       </w:r>
+      <w:r>
+        <w:rPr>
+          <w:lang w:val="pt-BR"/>
+        </w:rPr>
+        <w:t>OK</w:t>
+      </w:r>
     </w:p>
     <w:p>
       <w:pPr>
@@ -3046,7 +3662,27 @@
         <w:rPr>
           <w:lang w:val="pt-BR"/>
         </w:rPr>
-        <w:t xml:space="preserve">por uma matrícula inválida: </w:t>
+        <w:t xml:space="preserve">por uma </w:t>
+      </w:r>
+      <w:r>
+        <w:rPr>
+          <w:lang w:val="pt-BR"/>
+        </w:rPr>
+        <w:t>ISBN</w:t>
+      </w:r>
+      <w:bookmarkStart w:id="0" w:name="_GoBack"/>
+      <w:bookmarkEnd w:id="0"/>
+      <w:r>
+        <w:rPr>
+          <w:lang w:val="pt-BR"/>
+        </w:rPr>
+        <w:t xml:space="preserve"> inválida: </w:t>
+      </w:r>
+      <w:r>
+        <w:rPr>
+          <w:lang w:val="pt-BR"/>
+        </w:rPr>
+        <w:t>OK</w:t>
       </w:r>
     </w:p>
     <w:p>
@@ -3064,7 +3700,25 @@
         <w:rPr>
           <w:lang w:val="pt-BR"/>
         </w:rPr>
-        <w:t xml:space="preserve">Teste devolvendo um livro por uma matrícula válida: </w:t>
+        <w:t xml:space="preserve">Teste devolvendo um livro por uma </w:t>
+      </w:r>
+      <w:r>
+        <w:rPr>
+          <w:lang w:val="pt-BR"/>
+        </w:rPr>
+        <w:t>ISBN</w:t>
+      </w:r>
+      <w:r>
+        <w:rPr>
+          <w:lang w:val="pt-BR"/>
+        </w:rPr>
+        <w:t xml:space="preserve"> válida: </w:t>
+      </w:r>
+      <w:r>
+        <w:rPr>
+          <w:lang w:val="pt-BR"/>
+        </w:rPr>
+        <w:t>OK</w:t>
       </w:r>
     </w:p>
     <w:p>
@@ -3090,6 +3744,18 @@
         </w:rPr>
         <w:t>:</w:t>
       </w:r>
+      <w:r>
+        <w:rPr>
+          <w:lang w:val="pt-BR"/>
+        </w:rPr>
+        <w:t xml:space="preserve"> </w:t>
+      </w:r>
+      <w:r>
+        <w:rPr>
+          <w:lang w:val="pt-BR"/>
+        </w:rPr>
+        <w:t>OK</w:t>
+      </w:r>
     </w:p>
     <w:p>
       <w:pPr>
@@ -3113,6 +3779,18 @@
           <w:lang w:val="pt-BR"/>
         </w:rPr>
         <w:t>:</w:t>
+      </w:r>
+      <w:r>
+        <w:rPr>
+          <w:lang w:val="pt-BR"/>
+        </w:rPr>
+        <w:t xml:space="preserve"> </w:t>
+      </w:r>
+      <w:r>
+        <w:rPr>
+          <w:lang w:val="pt-BR"/>
+        </w:rPr>
+        <w:t>OK</w:t>
       </w:r>
     </w:p>
     <w:p>
@@ -6551,7 +7229,7 @@
 </file>
 
 <file path=customXml/itemProps2.xml><?xml version="1.0" encoding="utf-8"?>
-<ds:datastoreItem xmlns:ds="http://schemas.openxmlformats.org/officeDocument/2006/customXml" ds:itemID="{6ABE27D6-0E30-431A-B4C1-16450BBF9A16}">
+<ds:datastoreItem xmlns:ds="http://schemas.openxmlformats.org/officeDocument/2006/customXml" ds:itemID="{8773DE40-6D97-452E-92C4-08D2AAFA6E16}">
   <ds:schemaRefs>
     <ds:schemaRef ds:uri="http://schemas.openxmlformats.org/officeDocument/2006/bibliography"/>
   </ds:schemaRefs>

</xml_diff>